<commit_message>
CT101 Assignemnt 2 rev 2
</commit_message>
<xml_diff>
--- a/freshman/CT101 - Computing Systems/Assigments/CT101-Assignment 2.docx
+++ b/freshman/CT101 - Computing Systems/Assigments/CT101-Assignment 2.docx
@@ -25519,13 +25519,8 @@
       </w:r>
       <w:proofErr w:type="spellEnd"/>
       <w:r>
-        <w:t xml:space="preserve"> +</w:t>
+        <w:t xml:space="preserve"> +zy</w:t>
       </w:r>
-      <w:proofErr w:type="spellStart"/>
-      <w:r>
-        <w:t>zy</w:t>
-      </w:r>
-      <w:proofErr w:type="spellEnd"/>
     </w:p>
     <w:p>
       <w:r>
@@ -33283,6 +33278,71 @@
       <w:r>
         <w:rPr>
           <w:iCs/>
+          <w:noProof/>
+        </w:rPr>
+        <mc:AlternateContent>
+          <mc:Choice Requires="wpi">
+            <w:drawing>
+              <wp:anchor distT="0" distB="0" distL="114300" distR="114300" simplePos="0" relativeHeight="251701248" behindDoc="0" locked="0" layoutInCell="1" allowOverlap="1" wp14:anchorId="48CA44E5" wp14:editId="4B6E9E05">
+                <wp:simplePos x="0" y="0"/>
+                <wp:positionH relativeFrom="column">
+                  <wp:posOffset>4260750</wp:posOffset>
+                </wp:positionH>
+                <wp:positionV relativeFrom="paragraph">
+                  <wp:posOffset>1314855</wp:posOffset>
+                </wp:positionV>
+                <wp:extent cx="360" cy="360"/>
+                <wp:effectExtent l="38100" t="38100" r="38100" b="38100"/>
+                <wp:wrapNone/>
+                <wp:docPr id="1607026859" name="Ink 5"/>
+                <wp:cNvGraphicFramePr/>
+                <a:graphic xmlns:a="http://schemas.openxmlformats.org/drawingml/2006/main">
+                  <a:graphicData uri="http://schemas.microsoft.com/office/word/2010/wordprocessingInk">
+                    <w14:contentPart bwMode="auto" r:id="rId29">
+                      <w14:nvContentPartPr>
+                        <w14:cNvContentPartPr/>
+                      </w14:nvContentPartPr>
+                      <w14:xfrm>
+                        <a:off x="0" y="0"/>
+                        <a:ext cx="360" cy="360"/>
+                      </w14:xfrm>
+                    </w14:contentPart>
+                  </a:graphicData>
+                </a:graphic>
+              </wp:anchor>
+            </w:drawing>
+          </mc:Choice>
+          <mc:Fallback>
+            <w:pict>
+              <v:shapetype w14:anchorId="77336493" id="_x0000_t75" coordsize="21600,21600" o:spt="75" o:preferrelative="t" path="m@4@5l@4@11@9@11@9@5xe" filled="f" stroked="f">
+                <v:stroke joinstyle="miter"/>
+                <v:formulas>
+                  <v:f eqn="if lineDrawn pixelLineWidth 0"/>
+                  <v:f eqn="sum @0 1 0"/>
+                  <v:f eqn="sum 0 0 @1"/>
+                  <v:f eqn="prod @2 1 2"/>
+                  <v:f eqn="prod @3 21600 pixelWidth"/>
+                  <v:f eqn="prod @3 21600 pixelHeight"/>
+                  <v:f eqn="sum @0 0 1"/>
+                  <v:f eqn="prod @6 1 2"/>
+                  <v:f eqn="prod @7 21600 pixelWidth"/>
+                  <v:f eqn="sum @8 21600 0"/>
+                  <v:f eqn="prod @7 21600 pixelHeight"/>
+                  <v:f eqn="sum @10 21600 0"/>
+                </v:formulas>
+                <v:path o:extrusionok="f" gradientshapeok="t" o:connecttype="rect"/>
+                <o:lock v:ext="edit" aspectratio="t"/>
+              </v:shapetype>
+              <v:shape id="Ink 5" o:spid="_x0000_s1026" type="#_x0000_t75" style="position:absolute;margin-left:335pt;margin-top:103.05pt;width:1.05pt;height:1.05pt;z-index:251701248;visibility:visible;mso-wrap-style:square;mso-wrap-distance-left:9pt;mso-wrap-distance-top:0;mso-wrap-distance-right:9pt;mso-wrap-distance-bottom:0;mso-position-horizontal:absolute;mso-position-horizontal-relative:text;mso-position-vertical:absolute;mso-position-vertical-relative:text" o:gfxdata="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">
+                <v:imagedata r:id="rId30" o:title=""/>
+              </v:shape>
+            </w:pict>
+          </mc:Fallback>
+        </mc:AlternateContent>
+      </w:r>
+      <w:r>
+        <w:rPr>
+          <w:iCs/>
         </w:rPr>
         <w:t xml:space="preserve">A’B’C’D’+ AC’D’+ B’CD’+ A’BCD + BC’D </w:t>
       </w:r>
@@ -33517,12 +33577,6 @@
                 <w:iCs/>
               </w:rPr>
             </w:pPr>
-            <w:r>
-              <w:rPr>
-                <w:iCs/>
-              </w:rPr>
-              <w:t>1</w:t>
-            </w:r>
           </w:p>
         </w:tc>
       </w:tr>
@@ -33555,6 +33609,97 @@
                 <w:iCs/>
               </w:rPr>
               <w:t>01</w:t>
+            </w:r>
+          </w:p>
+        </w:tc>
+        <w:tc>
+          <w:tcPr>
+            <w:tcW w:w="444" w:type="dxa"/>
+          </w:tcPr>
+          <w:p>
+            <w:pPr>
+              <w:rPr>
+                <w:iCs/>
+              </w:rPr>
+            </w:pPr>
+          </w:p>
+        </w:tc>
+        <w:tc>
+          <w:tcPr>
+            <w:tcW w:w="549" w:type="dxa"/>
+          </w:tcPr>
+          <w:p>
+            <w:pPr>
+              <w:rPr>
+                <w:iCs/>
+              </w:rPr>
+            </w:pPr>
+            <w:r>
+              <w:rPr>
+                <w:iCs/>
+              </w:rPr>
+              <w:t>1</w:t>
+            </w:r>
+          </w:p>
+        </w:tc>
+        <w:tc>
+          <w:tcPr>
+            <w:tcW w:w="549" w:type="dxa"/>
+          </w:tcPr>
+          <w:p>
+            <w:pPr>
+              <w:rPr>
+                <w:iCs/>
+              </w:rPr>
+            </w:pPr>
+            <w:r>
+              <w:rPr>
+                <w:iCs/>
+              </w:rPr>
+              <w:t>1</w:t>
+            </w:r>
+          </w:p>
+        </w:tc>
+        <w:tc>
+          <w:tcPr>
+            <w:tcW w:w="549" w:type="dxa"/>
+          </w:tcPr>
+          <w:p>
+            <w:pPr>
+              <w:rPr>
+                <w:iCs/>
+              </w:rPr>
+            </w:pPr>
+            <w:r>
+              <w:rPr>
+                <w:iCs/>
+              </w:rPr>
+              <w:t>1</w:t>
+            </w:r>
+          </w:p>
+        </w:tc>
+      </w:tr>
+      <w:tr>
+        <w:tc>
+          <w:tcPr>
+            <w:tcW w:w="704" w:type="dxa"/>
+          </w:tcPr>
+          <w:p>
+            <w:pPr>
+              <w:jc w:val="center"/>
+              <w:rPr>
+                <w:b/>
+                <w:bCs/>
+                <w:iCs/>
+              </w:rPr>
+            </w:pPr>
+            <w:r>
+              <w:rPr>
+                <w:b/>
+                <w:bCs/>
+                <w:iCs/>
+              </w:rPr>
+              <w:t>11</w:t>
             </w:r>
           </w:p>
         </w:tc>
@@ -33576,28 +33721,28 @@
               <mc:AlternateContent>
                 <mc:Choice Requires="wpi">
                   <w:drawing>
-                    <wp:anchor distT="0" distB="0" distL="114300" distR="114300" simplePos="0" relativeHeight="251685888" behindDoc="0" locked="0" layoutInCell="1" allowOverlap="1" wp14:anchorId="486A40C3" wp14:editId="1B265BE8">
+                    <wp:anchor distT="0" distB="0" distL="114300" distR="114300" simplePos="0" relativeHeight="251708416" behindDoc="0" locked="0" layoutInCell="1" allowOverlap="1" wp14:anchorId="3C782300" wp14:editId="540D8958">
                       <wp:simplePos x="0" y="0"/>
                       <wp:positionH relativeFrom="column">
-                        <wp:posOffset>-57785</wp:posOffset>
+                        <wp:posOffset>-66040</wp:posOffset>
                       </wp:positionH>
                       <wp:positionV relativeFrom="paragraph">
-                        <wp:posOffset>-175260</wp:posOffset>
+                        <wp:posOffset>-357505</wp:posOffset>
                       </wp:positionV>
-                      <wp:extent cx="1325790" cy="703825"/>
-                      <wp:effectExtent l="38100" t="38100" r="27305" b="39370"/>
+                      <wp:extent cx="1214820" cy="729615"/>
+                      <wp:effectExtent l="38100" t="38100" r="42545" b="51435"/>
                       <wp:wrapNone/>
-                      <wp:docPr id="2023654019" name="Ink 10"/>
+                      <wp:docPr id="291045827" name="Ink 12"/>
                       <wp:cNvGraphicFramePr/>
                       <a:graphic xmlns:a="http://schemas.openxmlformats.org/drawingml/2006/main">
                         <a:graphicData uri="http://schemas.microsoft.com/office/word/2010/wordprocessingInk">
-                          <w14:contentPart bwMode="auto" r:id="rId29">
+                          <w14:contentPart bwMode="auto" r:id="rId31">
                             <w14:nvContentPartPr>
                               <w14:cNvContentPartPr/>
                             </w14:nvContentPartPr>
                             <w14:xfrm>
                               <a:off x="0" y="0"/>
-                              <a:ext cx="1325790" cy="703825"/>
+                              <a:ext cx="1214820" cy="729615"/>
                             </w14:xfrm>
                           </w14:contentPart>
                         </a:graphicData>
@@ -33607,32 +33752,19 @@
                 </mc:Choice>
                 <mc:Fallback>
                   <w:pict>
-                    <v:shapetype w14:anchorId="7A65E195" id="_x0000_t75" coordsize="21600,21600" o:spt="75" o:preferrelative="t" path="m@4@5l@4@11@9@11@9@5xe" filled="f" stroked="f">
-                      <v:stroke joinstyle="miter"/>
-                      <v:formulas>
-                        <v:f eqn="if lineDrawn pixelLineWidth 0"/>
-                        <v:f eqn="sum @0 1 0"/>
-                        <v:f eqn="sum 0 0 @1"/>
-                        <v:f eqn="prod @2 1 2"/>
-                        <v:f eqn="prod @3 21600 pixelWidth"/>
-                        <v:f eqn="prod @3 21600 pixelHeight"/>
-                        <v:f eqn="sum @0 0 1"/>
-                        <v:f eqn="prod @6 1 2"/>
-                        <v:f eqn="prod @7 21600 pixelWidth"/>
-                        <v:f eqn="sum @8 21600 0"/>
-                        <v:f eqn="prod @7 21600 pixelHeight"/>
-                        <v:f eqn="sum @10 21600 0"/>
-                      </v:formulas>
-                      <v:path o:extrusionok="f" gradientshapeok="t" o:connecttype="rect"/>
-                      <o:lock v:ext="edit" aspectratio="t"/>
-                    </v:shapetype>
-                    <v:shape id="Ink 10" o:spid="_x0000_s1026" type="#_x0000_t75" style="position:absolute;margin-left:-5.05pt;margin-top:-14.3pt;width:105.4pt;height:56.4pt;z-index:251685888;visibility:visible;mso-wrap-style:square;mso-wrap-distance-left:9pt;mso-wrap-distance-top:0;mso-wrap-distance-right:9pt;mso-wrap-distance-bottom:0;mso-position-horizontal:absolute;mso-position-horizontal-relative:text;mso-position-vertical:absolute;mso-position-vertical-relative:text" o:gfxdata="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">
-                      <v:imagedata r:id="rId30" o:title=""/>
+                    <v:shape w14:anchorId="3C8C7796" id="Ink 12" o:spid="_x0000_s1026" type="#_x0000_t75" style="position:absolute;margin-left:-5.7pt;margin-top:-28.65pt;width:96.6pt;height:58.4pt;z-index:251708416;visibility:visible;mso-wrap-style:square;mso-wrap-distance-left:9pt;mso-wrap-distance-top:0;mso-wrap-distance-right:9pt;mso-wrap-distance-bottom:0;mso-position-horizontal:absolute;mso-position-horizontal-relative:text;mso-position-vertical:absolute;mso-position-vertical-relative:text" o:gfxdata="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">
+                      <v:imagedata r:id="rId32" o:title=""/>
                     </v:shape>
                   </w:pict>
                 </mc:Fallback>
               </mc:AlternateContent>
             </w:r>
+            <w:r>
+              <w:rPr>
+                <w:iCs/>
+              </w:rPr>
+              <w:t>1</w:t>
+            </w:r>
           </w:p>
         </w:tc>
         <w:tc>
@@ -33663,24 +33795,24 @@
                 <w:iCs/>
               </w:rPr>
             </w:pPr>
-            <w:r>
+          </w:p>
+        </w:tc>
+        <w:tc>
+          <w:tcPr>
+            <w:tcW w:w="549" w:type="dxa"/>
+          </w:tcPr>
+          <w:p>
+            <w:pPr>
               <w:rPr>
                 <w:iCs/>
               </w:rPr>
+            </w:pPr>
+            <w:r>
+              <w:rPr>
+                <w:iCs/>
+              </w:rPr>
               <w:t>1</w:t>
             </w:r>
-          </w:p>
-        </w:tc>
-        <w:tc>
-          <w:tcPr>
-            <w:tcW w:w="549" w:type="dxa"/>
-          </w:tcPr>
-          <w:p>
-            <w:pPr>
-              <w:rPr>
-                <w:iCs/>
-              </w:rPr>
-            </w:pPr>
           </w:p>
         </w:tc>
       </w:tr>
@@ -33704,7 +33836,7 @@
                 <w:bCs/>
                 <w:iCs/>
               </w:rPr>
-              <w:t>11</w:t>
+              <w:t>10</w:t>
             </w:r>
           </w:p>
         </w:tc>
@@ -33736,12 +33868,18 @@
                 <w:iCs/>
               </w:rPr>
             </w:pPr>
-            <w:r>
+          </w:p>
+        </w:tc>
+        <w:tc>
+          <w:tcPr>
+            <w:tcW w:w="549" w:type="dxa"/>
+          </w:tcPr>
+          <w:p>
+            <w:pPr>
               <w:rPr>
                 <w:iCs/>
               </w:rPr>
-              <w:t>1</w:t>
-            </w:r>
+            </w:pPr>
           </w:p>
         </w:tc>
         <w:tc>
@@ -33754,110 +33892,32 @@
                 <w:iCs/>
               </w:rPr>
             </w:pPr>
-          </w:p>
-        </w:tc>
-        <w:tc>
-          <w:tcPr>
-            <w:tcW w:w="549" w:type="dxa"/>
-          </w:tcPr>
-          <w:p>
-            <w:pPr>
-              <w:rPr>
-                <w:iCs/>
-              </w:rPr>
-            </w:pPr>
-          </w:p>
-        </w:tc>
-      </w:tr>
-      <w:tr>
-        <w:tc>
-          <w:tcPr>
-            <w:tcW w:w="704" w:type="dxa"/>
-          </w:tcPr>
-          <w:p>
-            <w:pPr>
-              <w:jc w:val="center"/>
-              <w:rPr>
-                <w:b/>
-                <w:bCs/>
-                <w:iCs/>
-              </w:rPr>
-            </w:pPr>
-            <w:r>
-              <w:rPr>
-                <w:b/>
-                <w:bCs/>
-                <w:iCs/>
-              </w:rPr>
-              <w:t>10</w:t>
-            </w:r>
-          </w:p>
-        </w:tc>
-        <w:tc>
-          <w:tcPr>
-            <w:tcW w:w="444" w:type="dxa"/>
-          </w:tcPr>
-          <w:p>
-            <w:pPr>
-              <w:rPr>
-                <w:iCs/>
-              </w:rPr>
-            </w:pPr>
-            <w:r>
-              <w:rPr>
-                <w:iCs/>
-              </w:rPr>
-              <w:t>1</w:t>
-            </w:r>
-          </w:p>
-        </w:tc>
-        <w:tc>
-          <w:tcPr>
-            <w:tcW w:w="549" w:type="dxa"/>
-          </w:tcPr>
-          <w:p>
-            <w:pPr>
-              <w:rPr>
-                <w:iCs/>
-              </w:rPr>
-            </w:pPr>
-          </w:p>
-        </w:tc>
-        <w:tc>
-          <w:tcPr>
-            <w:tcW w:w="549" w:type="dxa"/>
-          </w:tcPr>
-          <w:p>
-            <w:pPr>
-              <w:rPr>
-                <w:iCs/>
-              </w:rPr>
-            </w:pPr>
-          </w:p>
-        </w:tc>
-        <w:tc>
-          <w:tcPr>
-            <w:tcW w:w="549" w:type="dxa"/>
-          </w:tcPr>
-          <w:p>
-            <w:pPr>
-              <w:rPr>
-                <w:iCs/>
-              </w:rPr>
-            </w:pPr>
-            <w:r>
-              <w:rPr>
-                <w:iCs/>
-              </w:rPr>
-              <w:t>1</w:t>
-            </w:r>
           </w:p>
         </w:tc>
       </w:tr>
     </w:tbl>
     <w:p>
+      <w:pPr>
+        <w:rPr>
+          <w:rFonts w:eastAsiaTheme="minorEastAsia"/>
+        </w:rPr>
+      </w:pPr>
+    </w:p>
+    <w:p>
       <m:oMathPara>
         <m:oMath>
+          <m:r>
+            <w:rPr>
+              <w:rFonts w:ascii="Cambria Math" w:hAnsi="Cambria Math"/>
+            </w:rPr>
+            <m:t xml:space="preserve">F= </m:t>
+          </m:r>
+          <m:r>
+            <w:rPr>
+              <w:rFonts w:ascii="Cambria Math" w:hAnsi="Cambria Math"/>
+            </w:rPr>
+            <m:t>AB</m:t>
+          </m:r>
           <m:sSup>
             <m:sSupPr>
               <m:ctrlPr>
@@ -33872,33 +33932,7 @@
                 <w:rPr>
                   <w:rFonts w:ascii="Cambria Math" w:hAnsi="Cambria Math"/>
                 </w:rPr>
-                <m:t>B</m:t>
-              </m:r>
-            </m:e>
-            <m:sup>
-              <m:r>
-                <w:rPr>
-                  <w:rFonts w:ascii="Cambria Math" w:hAnsi="Cambria Math"/>
-                </w:rPr>
-                <m:t>'</m:t>
-              </m:r>
-            </m:sup>
-          </m:sSup>
-          <m:sSup>
-            <m:sSupPr>
-              <m:ctrlPr>
-                <w:rPr>
-                  <w:rFonts w:ascii="Cambria Math" w:hAnsi="Cambria Math"/>
-                  <w:i/>
-                </w:rPr>
-              </m:ctrlPr>
-            </m:sSupPr>
-            <m:e>
-              <m:r>
-                <w:rPr>
-                  <w:rFonts w:ascii="Cambria Math" w:hAnsi="Cambria Math"/>
-                </w:rPr>
-                <m:t>D</m:t>
+                <m:t>C</m:t>
               </m:r>
             </m:e>
             <m:sup>
@@ -33930,7 +33964,33 @@
                 <w:rPr>
                   <w:rFonts w:ascii="Cambria Math" w:hAnsi="Cambria Math"/>
                 </w:rPr>
-                <m:t>A</m:t>
+                <m:t>B</m:t>
+              </m:r>
+            </m:e>
+            <m:sup>
+              <m:r>
+                <w:rPr>
+                  <w:rFonts w:ascii="Cambria Math" w:hAnsi="Cambria Math"/>
+                </w:rPr>
+                <m:t>'</m:t>
+              </m:r>
+            </m:sup>
+          </m:sSup>
+          <m:sSup>
+            <m:sSupPr>
+              <m:ctrlPr>
+                <w:rPr>
+                  <w:rFonts w:ascii="Cambria Math" w:hAnsi="Cambria Math"/>
+                  <w:i/>
+                </w:rPr>
+              </m:ctrlPr>
+            </m:sSupPr>
+            <m:e>
+              <m:r>
+                <w:rPr>
+                  <w:rFonts w:ascii="Cambria Math" w:hAnsi="Cambria Math"/>
+                </w:rPr>
+                <m:t>C</m:t>
               </m:r>
             </m:e>
             <m:sup>
@@ -33946,67 +34006,184 @@
             <w:rPr>
               <w:rFonts w:ascii="Cambria Math" w:hAnsi="Cambria Math"/>
             </w:rPr>
-            <m:t>BD+ABC'</m:t>
+            <m:t>D+</m:t>
+          </m:r>
+          <m:sSup>
+            <m:sSupPr>
+              <m:ctrlPr>
+                <w:rPr>
+                  <w:rFonts w:ascii="Cambria Math" w:hAnsi="Cambria Math"/>
+                  <w:i/>
+                </w:rPr>
+              </m:ctrlPr>
+            </m:sSupPr>
+            <m:e>
+              <m:r>
+                <w:rPr>
+                  <w:rFonts w:ascii="Cambria Math" w:hAnsi="Cambria Math"/>
+                </w:rPr>
+                <m:t>A</m:t>
+              </m:r>
+            </m:e>
+            <m:sup>
+              <m:r>
+                <w:rPr>
+                  <w:rFonts w:ascii="Cambria Math" w:hAnsi="Cambria Math"/>
+                </w:rPr>
+                <m:t>'</m:t>
+              </m:r>
+            </m:sup>
+          </m:sSup>
+          <m:r>
+            <w:rPr>
+              <w:rFonts w:ascii="Cambria Math" w:hAnsi="Cambria Math"/>
+            </w:rPr>
+            <m:t>BD+BCD'</m:t>
           </m:r>
         </m:oMath>
       </m:oMathPara>
     </w:p>
-    <w:p/>
     <w:p>
       <w:pPr>
-        <w:rPr>
-          <w:lang w:val="pl-PL"/>
-        </w:rPr>
-      </w:pPr>
-    </w:p>
-    <w:p/>
-    <w:p>
-      <w:pPr>
-        <w:ind w:firstLine="720"/>
+        <w:pStyle w:val="ListParagraph"/>
+        <w:numPr>
+          <w:ilvl w:val="0"/>
+          <w:numId w:val="9"/>
+        </w:numPr>
         <w:rPr>
           <w:lang w:val="pl-PL"/>
         </w:rPr>
       </w:pPr>
       <w:r>
         <w:rPr>
+          <w:noProof/>
           <w:lang w:val="pl-PL"/>
         </w:rPr>
-        <w:t xml:space="preserve">(b) </w:t>
+        <mc:AlternateContent>
+          <mc:Choice Requires="wpi">
+            <w:drawing>
+              <wp:anchor distT="0" distB="0" distL="114300" distR="114300" simplePos="0" relativeHeight="251713536" behindDoc="0" locked="0" layoutInCell="1" allowOverlap="1" wp14:anchorId="52D33735" wp14:editId="51DEBCF2">
+                <wp:simplePos x="0" y="0"/>
+                <wp:positionH relativeFrom="column">
+                  <wp:posOffset>2482710</wp:posOffset>
+                </wp:positionH>
+                <wp:positionV relativeFrom="paragraph">
+                  <wp:posOffset>1347370</wp:posOffset>
+                </wp:positionV>
+                <wp:extent cx="360" cy="360"/>
+                <wp:effectExtent l="38100" t="38100" r="38100" b="38100"/>
+                <wp:wrapNone/>
+                <wp:docPr id="1902262035" name="Ink 17"/>
+                <wp:cNvGraphicFramePr/>
+                <a:graphic xmlns:a="http://schemas.openxmlformats.org/drawingml/2006/main">
+                  <a:graphicData uri="http://schemas.microsoft.com/office/word/2010/wordprocessingInk">
+                    <w14:contentPart bwMode="auto" r:id="rId33">
+                      <w14:nvContentPartPr>
+                        <w14:cNvContentPartPr/>
+                      </w14:nvContentPartPr>
+                      <w14:xfrm>
+                        <a:off x="0" y="0"/>
+                        <a:ext cx="360" cy="360"/>
+                      </w14:xfrm>
+                    </w14:contentPart>
+                  </a:graphicData>
+                </a:graphic>
+              </wp:anchor>
+            </w:drawing>
+          </mc:Choice>
+          <mc:Fallback>
+            <w:pict>
+              <v:shape w14:anchorId="1316FA3B" id="Ink 17" o:spid="_x0000_s1026" type="#_x0000_t75" style="position:absolute;margin-left:195pt;margin-top:105.6pt;width:1.05pt;height:1.05pt;z-index:251713536;visibility:visible;mso-wrap-style:square;mso-wrap-distance-left:9pt;mso-wrap-distance-top:0;mso-wrap-distance-right:9pt;mso-wrap-distance-bottom:0;mso-position-horizontal:absolute;mso-position-horizontal-relative:text;mso-position-vertical:absolute;mso-position-vertical-relative:text" o:gfxdata="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">
+                <v:imagedata r:id="rId30" o:title=""/>
+              </v:shape>
+            </w:pict>
+          </mc:Fallback>
+        </mc:AlternateContent>
+      </w:r>
+      <w:r>
+        <w:rPr>
+          <w:noProof/>
+          <w:lang w:val="pl-PL"/>
+        </w:rPr>
+        <mc:AlternateContent>
+          <mc:Choice Requires="wpi">
+            <w:drawing>
+              <wp:anchor distT="0" distB="0" distL="114300" distR="114300" simplePos="0" relativeHeight="251702272" behindDoc="0" locked="0" layoutInCell="1" allowOverlap="1" wp14:anchorId="1D3CBD2F" wp14:editId="0B23F25F">
+                <wp:simplePos x="0" y="0"/>
+                <wp:positionH relativeFrom="column">
+                  <wp:posOffset>6610470</wp:posOffset>
+                </wp:positionH>
+                <wp:positionV relativeFrom="paragraph">
+                  <wp:posOffset>407410</wp:posOffset>
+                </wp:positionV>
+                <wp:extent cx="1440" cy="1440"/>
+                <wp:effectExtent l="38100" t="38100" r="36830" b="36830"/>
+                <wp:wrapNone/>
+                <wp:docPr id="410310839" name="Ink 6"/>
+                <wp:cNvGraphicFramePr/>
+                <a:graphic xmlns:a="http://schemas.openxmlformats.org/drawingml/2006/main">
+                  <a:graphicData uri="http://schemas.microsoft.com/office/word/2010/wordprocessingInk">
+                    <w14:contentPart bwMode="auto" r:id="rId34">
+                      <w14:nvContentPartPr>
+                        <w14:cNvContentPartPr/>
+                      </w14:nvContentPartPr>
+                      <w14:xfrm>
+                        <a:off x="0" y="0"/>
+                        <a:ext cx="1440" cy="1440"/>
+                      </w14:xfrm>
+                    </w14:contentPart>
+                  </a:graphicData>
+                </a:graphic>
+              </wp:anchor>
+            </w:drawing>
+          </mc:Choice>
+          <mc:Fallback>
+            <w:pict>
+              <v:shape w14:anchorId="47F84955" id="Ink 6" o:spid="_x0000_s1026" type="#_x0000_t75" style="position:absolute;margin-left:520pt;margin-top:31.6pt;width:1.1pt;height:1.1pt;z-index:251702272;visibility:visible;mso-wrap-style:square;mso-wrap-distance-left:9pt;mso-wrap-distance-top:0;mso-wrap-distance-right:9pt;mso-wrap-distance-bottom:0;mso-position-horizontal:absolute;mso-position-horizontal-relative:text;mso-position-vertical:absolute;mso-position-vertical-relative:text" o:gfxdata="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">
+                <v:imagedata r:id="rId35" o:title=""/>
+              </v:shape>
+            </w:pict>
+          </mc:Fallback>
+        </mc:AlternateContent>
+      </w:r>
+      <w:r>
+        <w:rPr>
+          <w:lang w:val="pl-PL"/>
+        </w:rPr>
+        <w:t>w</w:t>
+      </w:r>
+      <w:r>
+        <w:rPr>
+          <w:lang w:val="pl-PL"/>
+        </w:rPr>
+        <w:t xml:space="preserve"> </w:t>
+      </w:r>
+      <w:r>
+        <w:rPr>
+          <w:lang w:val="pl-PL"/>
+        </w:rPr>
+        <w:t xml:space="preserve">'z + </w:t>
       </w:r>
       <w:proofErr w:type="spellStart"/>
       <w:r>
         <w:rPr>
           <w:lang w:val="pl-PL"/>
         </w:rPr>
-        <w:t>xz</w:t>
+        <w:t>w'xy</w:t>
       </w:r>
       <w:proofErr w:type="spellEnd"/>
       <w:r>
         <w:rPr>
           <w:lang w:val="pl-PL"/>
         </w:rPr>
-        <w:t xml:space="preserve"> + w </w:t>
+        <w:t>' + w(</w:t>
       </w:r>
       <w:proofErr w:type="spellStart"/>
       <w:r>
         <w:rPr>
           <w:lang w:val="pl-PL"/>
         </w:rPr>
-        <w:t>xy</w:t>
-      </w:r>
-      <w:proofErr w:type="spellEnd"/>
-      <w:r>
-        <w:rPr>
-          <w:lang w:val="pl-PL"/>
-        </w:rPr>
-        <w:t xml:space="preserve"> + w(</w:t>
-      </w:r>
-      <w:proofErr w:type="spellStart"/>
-      <w:r>
-        <w:rPr>
-          <w:lang w:val="pl-PL"/>
-        </w:rPr>
-        <w:t>xy</w:t>
+        <w:t>x'y</w:t>
       </w:r>
       <w:proofErr w:type="spellEnd"/>
       <w:r>
@@ -34027,680 +34204,7 @@
         <w:rPr>
           <w:lang w:val="pl-PL"/>
         </w:rPr>
-        <w:t>)</w:t>
-      </w:r>
-      <w:r>
-        <w:rPr>
-          <w:lang w:val="pl-PL"/>
-        </w:rPr>
-        <w:t xml:space="preserve"> = </w:t>
-      </w:r>
-      <w:proofErr w:type="spellStart"/>
-      <w:r>
-        <w:rPr>
-          <w:lang w:val="pl-PL"/>
-        </w:rPr>
-        <w:t>xz</w:t>
-      </w:r>
-      <w:proofErr w:type="spellEnd"/>
-      <w:r>
-        <w:rPr>
-          <w:lang w:val="pl-PL"/>
-        </w:rPr>
-        <w:t xml:space="preserve"> +</w:t>
-      </w:r>
-      <w:proofErr w:type="spellStart"/>
-      <w:r>
-        <w:rPr>
-          <w:lang w:val="pl-PL"/>
-        </w:rPr>
-        <w:t>wxy</w:t>
-      </w:r>
-      <w:proofErr w:type="spellEnd"/>
-    </w:p>
-    <w:tbl>
-      <w:tblPr>
-        <w:tblStyle w:val="TableGrid"/>
-        <w:tblW w:w="0" w:type="auto"/>
-        <w:tblInd w:w="-5" w:type="dxa"/>
-        <w:tblLook w:val="04A0" w:firstRow="1" w:lastRow="0" w:firstColumn="1" w:lastColumn="0" w:noHBand="0" w:noVBand="1"/>
-      </w:tblPr>
-      <w:tblGrid>
-        <w:gridCol w:w="704"/>
-        <w:gridCol w:w="444"/>
-        <w:gridCol w:w="549"/>
-        <w:gridCol w:w="549"/>
-        <w:gridCol w:w="549"/>
-      </w:tblGrid>
-      <w:tr>
-        <w:trPr>
-          <w:trHeight w:val="547"/>
-        </w:trPr>
-        <w:tc>
-          <w:tcPr>
-            <w:tcW w:w="704" w:type="dxa"/>
-            <w:tcBorders>
-              <w:tl2br w:val="single" w:sz="4" w:space="0" w:color="auto"/>
-            </w:tcBorders>
-          </w:tcPr>
-          <w:p>
-            <w:pPr>
-              <w:jc w:val="right"/>
-              <w:rPr>
-                <w:b/>
-                <w:bCs/>
-                <w:iCs/>
-              </w:rPr>
-            </w:pPr>
-            <w:proofErr w:type="spellStart"/>
-            <w:r>
-              <w:rPr>
-                <w:b/>
-                <w:bCs/>
-                <w:iCs/>
-              </w:rPr>
-              <w:t>wz</w:t>
-            </w:r>
-            <w:proofErr w:type="spellEnd"/>
-          </w:p>
-          <w:p>
-            <w:pPr>
-              <w:rPr>
-                <w:b/>
-                <w:bCs/>
-                <w:iCs/>
-              </w:rPr>
-            </w:pPr>
-            <w:proofErr w:type="spellStart"/>
-            <w:r>
-              <w:rPr>
-                <w:b/>
-                <w:bCs/>
-                <w:iCs/>
-              </w:rPr>
-              <w:t>xy</w:t>
-            </w:r>
-            <w:proofErr w:type="spellEnd"/>
-          </w:p>
-        </w:tc>
-        <w:tc>
-          <w:tcPr>
-            <w:tcW w:w="444" w:type="dxa"/>
-          </w:tcPr>
-          <w:p>
-            <w:pPr>
-              <w:jc w:val="center"/>
-              <w:rPr>
-                <w:b/>
-                <w:bCs/>
-                <w:iCs/>
-              </w:rPr>
-            </w:pPr>
-            <w:r>
-              <w:rPr>
-                <w:b/>
-                <w:bCs/>
-                <w:iCs/>
-              </w:rPr>
-              <w:t>00</w:t>
-            </w:r>
-          </w:p>
-        </w:tc>
-        <w:tc>
-          <w:tcPr>
-            <w:tcW w:w="549" w:type="dxa"/>
-          </w:tcPr>
-          <w:p>
-            <w:pPr>
-              <w:jc w:val="center"/>
-              <w:rPr>
-                <w:b/>
-                <w:bCs/>
-                <w:iCs/>
-              </w:rPr>
-            </w:pPr>
-            <w:r>
-              <w:rPr>
-                <w:b/>
-                <w:bCs/>
-                <w:iCs/>
-              </w:rPr>
-              <w:t>01</w:t>
-            </w:r>
-          </w:p>
-        </w:tc>
-        <w:tc>
-          <w:tcPr>
-            <w:tcW w:w="549" w:type="dxa"/>
-          </w:tcPr>
-          <w:p>
-            <w:pPr>
-              <w:jc w:val="center"/>
-              <w:rPr>
-                <w:b/>
-                <w:bCs/>
-                <w:iCs/>
-              </w:rPr>
-            </w:pPr>
-            <w:r>
-              <w:rPr>
-                <w:b/>
-                <w:bCs/>
-                <w:iCs/>
-              </w:rPr>
-              <w:t>11</w:t>
-            </w:r>
-          </w:p>
-        </w:tc>
-        <w:tc>
-          <w:tcPr>
-            <w:tcW w:w="549" w:type="dxa"/>
-          </w:tcPr>
-          <w:p>
-            <w:pPr>
-              <w:jc w:val="center"/>
-              <w:rPr>
-                <w:b/>
-                <w:bCs/>
-                <w:iCs/>
-              </w:rPr>
-            </w:pPr>
-            <w:r>
-              <w:rPr>
-                <w:b/>
-                <w:bCs/>
-                <w:iCs/>
-              </w:rPr>
-              <w:t>10</w:t>
-            </w:r>
-          </w:p>
-        </w:tc>
-      </w:tr>
-      <w:tr>
-        <w:tc>
-          <w:tcPr>
-            <w:tcW w:w="704" w:type="dxa"/>
-          </w:tcPr>
-          <w:p>
-            <w:pPr>
-              <w:jc w:val="center"/>
-              <w:rPr>
-                <w:b/>
-                <w:bCs/>
-                <w:iCs/>
-              </w:rPr>
-            </w:pPr>
-            <w:r>
-              <w:rPr>
-                <w:b/>
-                <w:bCs/>
-                <w:iCs/>
-              </w:rPr>
-              <w:t>00</w:t>
-            </w:r>
-          </w:p>
-        </w:tc>
-        <w:tc>
-          <w:tcPr>
-            <w:tcW w:w="444" w:type="dxa"/>
-          </w:tcPr>
-          <w:p>
-            <w:pPr>
-              <w:rPr>
-                <w:iCs/>
-              </w:rPr>
-            </w:pPr>
-          </w:p>
-        </w:tc>
-        <w:tc>
-          <w:tcPr>
-            <w:tcW w:w="549" w:type="dxa"/>
-          </w:tcPr>
-          <w:p>
-            <w:pPr>
-              <w:rPr>
-                <w:iCs/>
-              </w:rPr>
-            </w:pPr>
-          </w:p>
-        </w:tc>
-        <w:tc>
-          <w:tcPr>
-            <w:tcW w:w="549" w:type="dxa"/>
-          </w:tcPr>
-          <w:p>
-            <w:pPr>
-              <w:rPr>
-                <w:iCs/>
-              </w:rPr>
-            </w:pPr>
-          </w:p>
-        </w:tc>
-        <w:tc>
-          <w:tcPr>
-            <w:tcW w:w="549" w:type="dxa"/>
-          </w:tcPr>
-          <w:p>
-            <w:pPr>
-              <w:rPr>
-                <w:iCs/>
-              </w:rPr>
-            </w:pPr>
-          </w:p>
-        </w:tc>
-      </w:tr>
-      <w:tr>
-        <w:tc>
-          <w:tcPr>
-            <w:tcW w:w="704" w:type="dxa"/>
-          </w:tcPr>
-          <w:p>
-            <w:pPr>
-              <w:jc w:val="center"/>
-              <w:rPr>
-                <w:b/>
-                <w:bCs/>
-                <w:iCs/>
-              </w:rPr>
-            </w:pPr>
-            <w:r>
-              <w:rPr>
-                <w:b/>
-                <w:bCs/>
-                <w:iCs/>
-              </w:rPr>
-              <w:t>01</w:t>
-            </w:r>
-          </w:p>
-        </w:tc>
-        <w:tc>
-          <w:tcPr>
-            <w:tcW w:w="444" w:type="dxa"/>
-          </w:tcPr>
-          <w:p>
-            <w:pPr>
-              <w:rPr>
-                <w:iCs/>
-              </w:rPr>
-            </w:pPr>
-          </w:p>
-        </w:tc>
-        <w:tc>
-          <w:tcPr>
-            <w:tcW w:w="549" w:type="dxa"/>
-          </w:tcPr>
-          <w:p>
-            <w:pPr>
-              <w:rPr>
-                <w:iCs/>
-              </w:rPr>
-            </w:pPr>
-            <w:r>
-              <w:rPr>
-                <w:iCs/>
-                <w:noProof/>
-              </w:rPr>
-              <mc:AlternateContent>
-                <mc:Choice Requires="wps">
-                  <w:drawing>
-                    <wp:anchor distT="0" distB="0" distL="114300" distR="114300" simplePos="0" relativeHeight="251677696" behindDoc="0" locked="0" layoutInCell="1" allowOverlap="1" wp14:anchorId="27F9DAC6" wp14:editId="3C0F02C5">
-                      <wp:simplePos x="0" y="0"/>
-                      <wp:positionH relativeFrom="column">
-                        <wp:posOffset>-56932</wp:posOffset>
-                      </wp:positionH>
-                      <wp:positionV relativeFrom="paragraph">
-                        <wp:posOffset>3365</wp:posOffset>
-                      </wp:positionV>
-                      <wp:extent cx="634621" cy="334370"/>
-                      <wp:effectExtent l="0" t="0" r="13335" b="27940"/>
-                      <wp:wrapNone/>
-                      <wp:docPr id="783822227" name="Rectangle: Rounded Corners 1"/>
-                      <wp:cNvGraphicFramePr/>
-                      <a:graphic xmlns:a="http://schemas.openxmlformats.org/drawingml/2006/main">
-                        <a:graphicData uri="http://schemas.microsoft.com/office/word/2010/wordprocessingShape">
-                          <wps:wsp>
-                            <wps:cNvSpPr/>
-                            <wps:spPr>
-                              <a:xfrm>
-                                <a:off x="0" y="0"/>
-                                <a:ext cx="634621" cy="334370"/>
-                              </a:xfrm>
-                              <a:prstGeom prst="roundRect">
-                                <a:avLst/>
-                              </a:prstGeom>
-                              <a:noFill/>
-                            </wps:spPr>
-                            <wps:style>
-                              <a:lnRef idx="2">
-                                <a:schemeClr val="accent1">
-                                  <a:shade val="15000"/>
-                                </a:schemeClr>
-                              </a:lnRef>
-                              <a:fillRef idx="1">
-                                <a:schemeClr val="accent1"/>
-                              </a:fillRef>
-                              <a:effectRef idx="0">
-                                <a:schemeClr val="accent1"/>
-                              </a:effectRef>
-                              <a:fontRef idx="minor">
-                                <a:schemeClr val="lt1"/>
-                              </a:fontRef>
-                            </wps:style>
-                            <wps:bodyPr rot="0" spcFirstLastPara="0" vertOverflow="overflow" horzOverflow="overflow" vert="horz" wrap="square" lIns="91440" tIns="45720" rIns="91440" bIns="45720" numCol="1" spcCol="0" rtlCol="0" fromWordArt="0" anchor="ctr" anchorCtr="0" forceAA="0" compatLnSpc="1">
-                              <a:prstTxWarp prst="textNoShape">
-                                <a:avLst/>
-                              </a:prstTxWarp>
-                              <a:noAutofit/>
-                            </wps:bodyPr>
-                          </wps:wsp>
-                        </a:graphicData>
-                      </a:graphic>
-                    </wp:anchor>
-                  </w:drawing>
-                </mc:Choice>
-                <mc:Fallback>
-                  <w:pict>
-                    <v:roundrect w14:anchorId="33932FE9" id="Rectangle: Rounded Corners 1" o:spid="_x0000_s1026" style="position:absolute;margin-left:-4.5pt;margin-top:.25pt;width:49.95pt;height:26.35pt;z-index:251677696;visibility:visible;mso-wrap-style:square;mso-wrap-distance-left:9pt;mso-wrap-distance-top:0;mso-wrap-distance-right:9pt;mso-wrap-distance-bottom:0;mso-position-horizontal:absolute;mso-position-horizontal-relative:text;mso-position-vertical:absolute;mso-position-vertical-relative:text;v-text-anchor:middle" arcsize="10923f" o:gfxdata="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" filled="f" strokecolor="#09101d [484]" strokeweight="1pt">
-                      <v:stroke joinstyle="miter"/>
-                    </v:roundrect>
-                  </w:pict>
-                </mc:Fallback>
-              </mc:AlternateContent>
-            </w:r>
-            <w:r>
-              <w:rPr>
-                <w:iCs/>
-              </w:rPr>
-              <w:t>1</w:t>
-            </w:r>
-          </w:p>
-        </w:tc>
-        <w:tc>
-          <w:tcPr>
-            <w:tcW w:w="549" w:type="dxa"/>
-          </w:tcPr>
-          <w:p>
-            <w:pPr>
-              <w:rPr>
-                <w:iCs/>
-              </w:rPr>
-            </w:pPr>
-            <w:r>
-              <w:rPr>
-                <w:iCs/>
-              </w:rPr>
-              <w:t>1</w:t>
-            </w:r>
-          </w:p>
-        </w:tc>
-        <w:tc>
-          <w:tcPr>
-            <w:tcW w:w="549" w:type="dxa"/>
-          </w:tcPr>
-          <w:p>
-            <w:pPr>
-              <w:rPr>
-                <w:iCs/>
-              </w:rPr>
-            </w:pPr>
-          </w:p>
-        </w:tc>
-      </w:tr>
-      <w:tr>
-        <w:tc>
-          <w:tcPr>
-            <w:tcW w:w="704" w:type="dxa"/>
-          </w:tcPr>
-          <w:p>
-            <w:pPr>
-              <w:jc w:val="center"/>
-              <w:rPr>
-                <w:b/>
-                <w:bCs/>
-                <w:iCs/>
-              </w:rPr>
-            </w:pPr>
-            <w:r>
-              <w:rPr>
-                <w:b/>
-                <w:bCs/>
-                <w:iCs/>
-              </w:rPr>
-              <w:t>11</w:t>
-            </w:r>
-          </w:p>
-        </w:tc>
-        <w:tc>
-          <w:tcPr>
-            <w:tcW w:w="444" w:type="dxa"/>
-          </w:tcPr>
-          <w:p>
-            <w:pPr>
-              <w:rPr>
-                <w:iCs/>
-              </w:rPr>
-            </w:pPr>
-          </w:p>
-        </w:tc>
-        <w:tc>
-          <w:tcPr>
-            <w:tcW w:w="549" w:type="dxa"/>
-          </w:tcPr>
-          <w:p>
-            <w:pPr>
-              <w:rPr>
-                <w:iCs/>
-              </w:rPr>
-            </w:pPr>
-            <w:r>
-              <w:rPr>
-                <w:iCs/>
-              </w:rPr>
-              <w:t>1</w:t>
-            </w:r>
-          </w:p>
-        </w:tc>
-        <w:tc>
-          <w:tcPr>
-            <w:tcW w:w="549" w:type="dxa"/>
-          </w:tcPr>
-          <w:p>
-            <w:pPr>
-              <w:rPr>
-                <w:iCs/>
-              </w:rPr>
-            </w:pPr>
-            <w:r>
-              <w:rPr>
-                <w:iCs/>
-                <w:noProof/>
-              </w:rPr>
-              <mc:AlternateContent>
-                <mc:Choice Requires="wps">
-                  <w:drawing>
-                    <wp:anchor distT="0" distB="0" distL="114300" distR="114300" simplePos="0" relativeHeight="251678720" behindDoc="0" locked="0" layoutInCell="1" allowOverlap="1" wp14:anchorId="266DCA4A" wp14:editId="69A8E476">
-                      <wp:simplePos x="0" y="0"/>
-                      <wp:positionH relativeFrom="column">
-                        <wp:posOffset>-37057</wp:posOffset>
-                      </wp:positionH>
-                      <wp:positionV relativeFrom="paragraph">
-                        <wp:posOffset>24092</wp:posOffset>
-                      </wp:positionV>
-                      <wp:extent cx="545910" cy="143302"/>
-                      <wp:effectExtent l="0" t="0" r="26035" b="28575"/>
-                      <wp:wrapNone/>
-                      <wp:docPr id="201780551" name="Rectangle: Rounded Corners 3"/>
-                      <wp:cNvGraphicFramePr/>
-                      <a:graphic xmlns:a="http://schemas.openxmlformats.org/drawingml/2006/main">
-                        <a:graphicData uri="http://schemas.microsoft.com/office/word/2010/wordprocessingShape">
-                          <wps:wsp>
-                            <wps:cNvSpPr/>
-                            <wps:spPr>
-                              <a:xfrm>
-                                <a:off x="0" y="0"/>
-                                <a:ext cx="545910" cy="143302"/>
-                              </a:xfrm>
-                              <a:prstGeom prst="roundRect">
-                                <a:avLst/>
-                              </a:prstGeom>
-                              <a:noFill/>
-                            </wps:spPr>
-                            <wps:style>
-                              <a:lnRef idx="2">
-                                <a:schemeClr val="accent1">
-                                  <a:shade val="15000"/>
-                                </a:schemeClr>
-                              </a:lnRef>
-                              <a:fillRef idx="1">
-                                <a:schemeClr val="accent1"/>
-                              </a:fillRef>
-                              <a:effectRef idx="0">
-                                <a:schemeClr val="accent1"/>
-                              </a:effectRef>
-                              <a:fontRef idx="minor">
-                                <a:schemeClr val="lt1"/>
-                              </a:fontRef>
-                            </wps:style>
-                            <wps:bodyPr rot="0" spcFirstLastPara="0" vertOverflow="overflow" horzOverflow="overflow" vert="horz" wrap="square" lIns="91440" tIns="45720" rIns="91440" bIns="45720" numCol="1" spcCol="0" rtlCol="0" fromWordArt="0" anchor="ctr" anchorCtr="0" forceAA="0" compatLnSpc="1">
-                              <a:prstTxWarp prst="textNoShape">
-                                <a:avLst/>
-                              </a:prstTxWarp>
-                              <a:noAutofit/>
-                            </wps:bodyPr>
-                          </wps:wsp>
-                        </a:graphicData>
-                      </a:graphic>
-                    </wp:anchor>
-                  </w:drawing>
-                </mc:Choice>
-                <mc:Fallback>
-                  <w:pict>
-                    <v:roundrect w14:anchorId="14B4FD24" id="Rectangle: Rounded Corners 3" o:spid="_x0000_s1026" style="position:absolute;margin-left:-2.9pt;margin-top:1.9pt;width:43pt;height:11.3pt;z-index:251678720;visibility:visible;mso-wrap-style:square;mso-wrap-distance-left:9pt;mso-wrap-distance-top:0;mso-wrap-distance-right:9pt;mso-wrap-distance-bottom:0;mso-position-horizontal:absolute;mso-position-horizontal-relative:text;mso-position-vertical:absolute;mso-position-vertical-relative:text;v-text-anchor:middle" arcsize="10923f" o:gfxdata="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" filled="f" strokecolor="#09101d [484]" strokeweight="1pt">
-                      <v:stroke joinstyle="miter"/>
-                    </v:roundrect>
-                  </w:pict>
-                </mc:Fallback>
-              </mc:AlternateContent>
-            </w:r>
-            <w:r>
-              <w:rPr>
-                <w:iCs/>
-              </w:rPr>
-              <w:t>1</w:t>
-            </w:r>
-          </w:p>
-        </w:tc>
-        <w:tc>
-          <w:tcPr>
-            <w:tcW w:w="549" w:type="dxa"/>
-          </w:tcPr>
-          <w:p>
-            <w:pPr>
-              <w:rPr>
-                <w:iCs/>
-              </w:rPr>
-            </w:pPr>
-            <w:r>
-              <w:rPr>
-                <w:iCs/>
-              </w:rPr>
-              <w:t>1</w:t>
-            </w:r>
-          </w:p>
-        </w:tc>
-      </w:tr>
-      <w:tr>
-        <w:tc>
-          <w:tcPr>
-            <w:tcW w:w="704" w:type="dxa"/>
-          </w:tcPr>
-          <w:p>
-            <w:pPr>
-              <w:jc w:val="center"/>
-              <w:rPr>
-                <w:b/>
-                <w:bCs/>
-                <w:iCs/>
-              </w:rPr>
-            </w:pPr>
-            <w:r>
-              <w:rPr>
-                <w:b/>
-                <w:bCs/>
-                <w:iCs/>
-              </w:rPr>
-              <w:t>10</w:t>
-            </w:r>
-          </w:p>
-        </w:tc>
-        <w:tc>
-          <w:tcPr>
-            <w:tcW w:w="444" w:type="dxa"/>
-          </w:tcPr>
-          <w:p>
-            <w:pPr>
-              <w:rPr>
-                <w:iCs/>
-              </w:rPr>
-            </w:pPr>
-          </w:p>
-        </w:tc>
-        <w:tc>
-          <w:tcPr>
-            <w:tcW w:w="549" w:type="dxa"/>
-          </w:tcPr>
-          <w:p>
-            <w:pPr>
-              <w:rPr>
-                <w:iCs/>
-              </w:rPr>
-            </w:pPr>
-          </w:p>
-        </w:tc>
-        <w:tc>
-          <w:tcPr>
-            <w:tcW w:w="549" w:type="dxa"/>
-          </w:tcPr>
-          <w:p>
-            <w:pPr>
-              <w:rPr>
-                <w:iCs/>
-              </w:rPr>
-            </w:pPr>
-          </w:p>
-        </w:tc>
-        <w:tc>
-          <w:tcPr>
-            <w:tcW w:w="549" w:type="dxa"/>
-          </w:tcPr>
-          <w:p>
-            <w:pPr>
-              <w:rPr>
-                <w:iCs/>
-              </w:rPr>
-            </w:pPr>
-          </w:p>
-        </w:tc>
-      </w:tr>
-    </w:tbl>
-    <w:p>
-      <w:pPr>
-        <w:rPr>
-          <w:lang w:val="pl-PL"/>
-        </w:rPr>
-      </w:pPr>
-    </w:p>
-    <w:p>
-      <w:pPr>
-        <w:rPr>
-          <w:lang w:val="pl-PL"/>
-        </w:rPr>
-      </w:pPr>
-      <w:r>
-        <w:rPr>
-          <w:lang w:val="pl-PL"/>
-        </w:rPr>
-        <w:t xml:space="preserve">(c) ABCD + ABD + ABC + ABCD + ABC </w:t>
+        <w:t>')</w:t>
       </w:r>
     </w:p>
     <w:tbl>
@@ -34737,14 +34241,16 @@
                 <w:iCs/>
               </w:rPr>
             </w:pPr>
+            <w:proofErr w:type="spellStart"/>
             <w:r>
               <w:rPr>
                 <w:b/>
                 <w:bCs/>
                 <w:iCs/>
               </w:rPr>
-              <w:t>CD</w:t>
-            </w:r>
+              <w:t>wz</w:t>
+            </w:r>
+            <w:proofErr w:type="spellEnd"/>
           </w:p>
           <w:p>
             <w:pPr>
@@ -34754,14 +34260,16 @@
                 <w:iCs/>
               </w:rPr>
             </w:pPr>
+            <w:proofErr w:type="spellStart"/>
             <w:r>
               <w:rPr>
                 <w:b/>
                 <w:bCs/>
                 <w:iCs/>
               </w:rPr>
-              <w:t>AB</w:t>
-            </w:r>
+              <w:t>xy</w:t>
+            </w:r>
+            <w:proofErr w:type="spellEnd"/>
           </w:p>
         </w:tc>
         <w:tc>
@@ -34887,7 +34395,6 @@
           </w:tcPr>
           <w:p>
             <w:pPr>
-              <w:jc w:val="center"/>
               <w:rPr>
                 <w:iCs/>
               </w:rPr>
@@ -34900,161 +34407,6 @@
           </w:tcPr>
           <w:p>
             <w:pPr>
-              <w:jc w:val="center"/>
-              <w:rPr>
-                <w:iCs/>
-              </w:rPr>
-            </w:pPr>
-          </w:p>
-        </w:tc>
-        <w:tc>
-          <w:tcPr>
-            <w:tcW w:w="549" w:type="dxa"/>
-          </w:tcPr>
-          <w:p>
-            <w:pPr>
-              <w:jc w:val="center"/>
-              <w:rPr>
-                <w:iCs/>
-              </w:rPr>
-            </w:pPr>
-          </w:p>
-        </w:tc>
-        <w:tc>
-          <w:tcPr>
-            <w:tcW w:w="549" w:type="dxa"/>
-          </w:tcPr>
-          <w:p>
-            <w:pPr>
-              <w:jc w:val="center"/>
-              <w:rPr>
-                <w:iCs/>
-              </w:rPr>
-            </w:pPr>
-          </w:p>
-        </w:tc>
-      </w:tr>
-      <w:tr>
-        <w:tc>
-          <w:tcPr>
-            <w:tcW w:w="704" w:type="dxa"/>
-          </w:tcPr>
-          <w:p>
-            <w:pPr>
-              <w:jc w:val="center"/>
-              <w:rPr>
-                <w:b/>
-                <w:bCs/>
-                <w:iCs/>
-              </w:rPr>
-            </w:pPr>
-            <w:r>
-              <w:rPr>
-                <w:b/>
-                <w:bCs/>
-                <w:iCs/>
-              </w:rPr>
-              <w:t>01</w:t>
-            </w:r>
-          </w:p>
-        </w:tc>
-        <w:tc>
-          <w:tcPr>
-            <w:tcW w:w="444" w:type="dxa"/>
-          </w:tcPr>
-          <w:p>
-            <w:pPr>
-              <w:jc w:val="center"/>
-              <w:rPr>
-                <w:iCs/>
-              </w:rPr>
-            </w:pPr>
-          </w:p>
-        </w:tc>
-        <w:tc>
-          <w:tcPr>
-            <w:tcW w:w="549" w:type="dxa"/>
-          </w:tcPr>
-          <w:p>
-            <w:pPr>
-              <w:jc w:val="center"/>
-              <w:rPr>
-                <w:iCs/>
-              </w:rPr>
-            </w:pPr>
-          </w:p>
-        </w:tc>
-        <w:tc>
-          <w:tcPr>
-            <w:tcW w:w="549" w:type="dxa"/>
-          </w:tcPr>
-          <w:p>
-            <w:pPr>
-              <w:jc w:val="center"/>
-              <w:rPr>
-                <w:iCs/>
-              </w:rPr>
-            </w:pPr>
-          </w:p>
-        </w:tc>
-        <w:tc>
-          <w:tcPr>
-            <w:tcW w:w="549" w:type="dxa"/>
-          </w:tcPr>
-          <w:p>
-            <w:pPr>
-              <w:jc w:val="center"/>
-              <w:rPr>
-                <w:iCs/>
-              </w:rPr>
-            </w:pPr>
-          </w:p>
-        </w:tc>
-      </w:tr>
-      <w:tr>
-        <w:tc>
-          <w:tcPr>
-            <w:tcW w:w="704" w:type="dxa"/>
-          </w:tcPr>
-          <w:p>
-            <w:pPr>
-              <w:jc w:val="center"/>
-              <w:rPr>
-                <w:b/>
-                <w:bCs/>
-                <w:iCs/>
-              </w:rPr>
-            </w:pPr>
-            <w:r>
-              <w:rPr>
-                <w:b/>
-                <w:bCs/>
-                <w:iCs/>
-              </w:rPr>
-              <w:t>11</w:t>
-            </w:r>
-          </w:p>
-        </w:tc>
-        <w:tc>
-          <w:tcPr>
-            <w:tcW w:w="444" w:type="dxa"/>
-          </w:tcPr>
-          <w:p>
-            <w:pPr>
-              <w:jc w:val="center"/>
-              <w:rPr>
-                <w:iCs/>
-              </w:rPr>
-            </w:pPr>
-          </w:p>
-        </w:tc>
-        <w:tc>
-          <w:tcPr>
-            <w:tcW w:w="549" w:type="dxa"/>
-          </w:tcPr>
-          <w:p>
-            <w:pPr>
-              <w:jc w:val="center"/>
               <w:rPr>
                 <w:iCs/>
               </w:rPr>
@@ -35065,63 +34417,32 @@
                 <w:noProof/>
               </w:rPr>
               <mc:AlternateContent>
-                <mc:Choice Requires="wps">
+                <mc:Choice Requires="wpi">
                   <w:drawing>
-                    <wp:anchor distT="0" distB="0" distL="114300" distR="114300" simplePos="0" relativeHeight="251687936" behindDoc="0" locked="0" layoutInCell="1" allowOverlap="1" wp14:anchorId="5AFC5CE5" wp14:editId="47625532">
+                    <wp:anchor distT="0" distB="0" distL="114300" distR="114300" simplePos="0" relativeHeight="251710464" behindDoc="0" locked="0" layoutInCell="1" allowOverlap="1" wp14:anchorId="6A013095" wp14:editId="6B3A2027">
                       <wp:simplePos x="0" y="0"/>
                       <wp:positionH relativeFrom="column">
-                        <wp:posOffset>-53757</wp:posOffset>
+                        <wp:posOffset>-43930</wp:posOffset>
                       </wp:positionH>
                       <wp:positionV relativeFrom="paragraph">
-                        <wp:posOffset>1791</wp:posOffset>
+                        <wp:posOffset>-15905</wp:posOffset>
                       </wp:positionV>
-                      <wp:extent cx="968991" cy="183828"/>
-                      <wp:effectExtent l="0" t="0" r="22225" b="26035"/>
+                      <wp:extent cx="504000" cy="217440"/>
+                      <wp:effectExtent l="38100" t="38100" r="48895" b="49530"/>
                       <wp:wrapNone/>
-                      <wp:docPr id="1935415957" name="Oval 12"/>
+                      <wp:docPr id="624131118" name="Ink 14"/>
                       <wp:cNvGraphicFramePr/>
                       <a:graphic xmlns:a="http://schemas.openxmlformats.org/drawingml/2006/main">
-                        <a:graphicData uri="http://schemas.microsoft.com/office/word/2010/wordprocessingShape">
-                          <wps:wsp>
-                            <wps:cNvSpPr/>
-                            <wps:spPr>
-                              <a:xfrm>
-                                <a:off x="0" y="0"/>
-                                <a:ext cx="968991" cy="183828"/>
-                              </a:xfrm>
-                              <a:prstGeom prst="ellipse">
-                                <a:avLst/>
-                              </a:prstGeom>
-                              <a:noFill/>
-                              <a:ln>
-                                <a:solidFill>
-                                  <a:schemeClr val="tx1"/>
-                                </a:solidFill>
-                              </a:ln>
-                            </wps:spPr>
-                            <wps:style>
-                              <a:lnRef idx="2">
-                                <a:schemeClr val="accent1">
-                                  <a:shade val="15000"/>
-                                </a:schemeClr>
-                              </a:lnRef>
-                              <a:fillRef idx="1">
-                                <a:schemeClr val="accent1"/>
-                              </a:fillRef>
-                              <a:effectRef idx="0">
-                                <a:schemeClr val="accent1"/>
-                              </a:effectRef>
-                              <a:fontRef idx="minor">
-                                <a:schemeClr val="lt1"/>
-                              </a:fontRef>
-                            </wps:style>
-                            <wps:bodyPr rot="0" spcFirstLastPara="0" vertOverflow="overflow" horzOverflow="overflow" vert="horz" wrap="square" lIns="91440" tIns="45720" rIns="91440" bIns="45720" numCol="1" spcCol="0" rtlCol="0" fromWordArt="0" anchor="ctr" anchorCtr="0" forceAA="0" compatLnSpc="1">
-                              <a:prstTxWarp prst="textNoShape">
-                                <a:avLst/>
-                              </a:prstTxWarp>
-                              <a:noAutofit/>
-                            </wps:bodyPr>
-                          </wps:wsp>
+                        <a:graphicData uri="http://schemas.microsoft.com/office/word/2010/wordprocessingInk">
+                          <w14:contentPart bwMode="auto" r:id="rId36">
+                            <w14:nvContentPartPr>
+                              <w14:cNvContentPartPr/>
+                            </w14:nvContentPartPr>
+                            <w14:xfrm>
+                              <a:off x="0" y="0"/>
+                              <a:ext cx="504000" cy="217440"/>
+                            </w14:xfrm>
+                          </w14:contentPart>
                         </a:graphicData>
                       </a:graphic>
                     </wp:anchor>
@@ -35129,9 +34450,9 @@
                 </mc:Choice>
                 <mc:Fallback>
                   <w:pict>
-                    <v:oval w14:anchorId="09565496" id="Oval 12" o:spid="_x0000_s1026" style="position:absolute;margin-left:-4.25pt;margin-top:.15pt;width:76.3pt;height:14.45pt;z-index:251687936;visibility:visible;mso-wrap-style:square;mso-wrap-distance-left:9pt;mso-wrap-distance-top:0;mso-wrap-distance-right:9pt;mso-wrap-distance-bottom:0;mso-position-horizontal:absolute;mso-position-horizontal-relative:text;mso-position-vertical:absolute;mso-position-vertical-relative:text;v-text-anchor:middle" o:gfxdata="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" filled="f" strokecolor="black [3213]" strokeweight="1pt">
-                      <v:stroke joinstyle="miter"/>
-                    </v:oval>
+                    <v:shape w14:anchorId="476CC9E5" id="Ink 14" o:spid="_x0000_s1026" type="#_x0000_t75" style="position:absolute;margin-left:-3.95pt;margin-top:-1.75pt;width:40.7pt;height:18.1pt;z-index:251710464;visibility:visible;mso-wrap-style:square;mso-wrap-distance-left:9pt;mso-wrap-distance-top:0;mso-wrap-distance-right:9pt;mso-wrap-distance-bottom:0;mso-position-horizontal:absolute;mso-position-horizontal-relative:text;mso-position-vertical:absolute;mso-position-vertical-relative:text" o:gfxdata="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">
+                      <v:imagedata r:id="rId37" o:title=""/>
+                    </v:shape>
                   </w:pict>
                 </mc:Fallback>
               </mc:AlternateContent>
@@ -35150,69 +34471,164 @@
           </w:tcPr>
           <w:p>
             <w:pPr>
-              <w:jc w:val="center"/>
               <w:rPr>
                 <w:iCs/>
               </w:rPr>
             </w:pPr>
             <w:r>
               <w:rPr>
+                <w:iCs/>
+              </w:rPr>
+              <w:t>1</w:t>
+            </w:r>
+          </w:p>
+        </w:tc>
+        <w:tc>
+          <w:tcPr>
+            <w:tcW w:w="549" w:type="dxa"/>
+          </w:tcPr>
+          <w:p>
+            <w:pPr>
+              <w:rPr>
+                <w:iCs/>
+              </w:rPr>
+            </w:pPr>
+          </w:p>
+        </w:tc>
+      </w:tr>
+      <w:tr>
+        <w:tc>
+          <w:tcPr>
+            <w:tcW w:w="704" w:type="dxa"/>
+          </w:tcPr>
+          <w:p>
+            <w:pPr>
+              <w:jc w:val="center"/>
+              <w:rPr>
+                <w:b/>
+                <w:bCs/>
+                <w:iCs/>
+              </w:rPr>
+            </w:pPr>
+            <w:r>
+              <w:rPr>
+                <w:b/>
+                <w:bCs/>
+                <w:iCs/>
+              </w:rPr>
+              <w:t>01</w:t>
+            </w:r>
+          </w:p>
+        </w:tc>
+        <w:tc>
+          <w:tcPr>
+            <w:tcW w:w="444" w:type="dxa"/>
+          </w:tcPr>
+          <w:p>
+            <w:pPr>
+              <w:rPr>
+                <w:iCs/>
+              </w:rPr>
+            </w:pPr>
+            <w:r>
+              <w:rPr>
+                <w:iCs/>
+              </w:rPr>
+              <w:t>1</w:t>
+            </w:r>
+          </w:p>
+        </w:tc>
+        <w:tc>
+          <w:tcPr>
+            <w:tcW w:w="549" w:type="dxa"/>
+          </w:tcPr>
+          <w:p>
+            <w:pPr>
+              <w:rPr>
+                <w:iCs/>
+              </w:rPr>
+            </w:pPr>
+            <w:r>
+              <w:rPr>
+                <w:iCs/>
+              </w:rPr>
+              <w:t>1</w:t>
+            </w:r>
+          </w:p>
+        </w:tc>
+        <w:tc>
+          <w:tcPr>
+            <w:tcW w:w="549" w:type="dxa"/>
+          </w:tcPr>
+          <w:p>
+            <w:pPr>
+              <w:rPr>
+                <w:iCs/>
+              </w:rPr>
+            </w:pPr>
+          </w:p>
+        </w:tc>
+        <w:tc>
+          <w:tcPr>
+            <w:tcW w:w="549" w:type="dxa"/>
+          </w:tcPr>
+          <w:p>
+            <w:pPr>
+              <w:rPr>
+                <w:iCs/>
+              </w:rPr>
+            </w:pPr>
+          </w:p>
+        </w:tc>
+      </w:tr>
+      <w:tr>
+        <w:tc>
+          <w:tcPr>
+            <w:tcW w:w="704" w:type="dxa"/>
+          </w:tcPr>
+          <w:p>
+            <w:pPr>
+              <w:jc w:val="center"/>
+              <w:rPr>
+                <w:b/>
+                <w:bCs/>
+                <w:iCs/>
+              </w:rPr>
+            </w:pPr>
+            <w:r>
+              <w:rPr>
+                <w:b/>
+                <w:bCs/>
                 <w:iCs/>
                 <w:noProof/>
               </w:rPr>
               <mc:AlternateContent>
-                <mc:Choice Requires="wps">
+                <mc:Choice Requires="wpi">
                   <w:drawing>
-                    <wp:anchor distT="0" distB="0" distL="114300" distR="114300" simplePos="0" relativeHeight="251686912" behindDoc="0" locked="0" layoutInCell="1" allowOverlap="1" wp14:anchorId="046E5091" wp14:editId="7B0F575B">
+                    <wp:anchor distT="0" distB="0" distL="114300" distR="114300" simplePos="0" relativeHeight="251709440" behindDoc="0" locked="0" layoutInCell="1" allowOverlap="1" wp14:anchorId="68F237BF" wp14:editId="7D9EB131">
                       <wp:simplePos x="0" y="0"/>
                       <wp:positionH relativeFrom="column">
-                        <wp:posOffset>-6587</wp:posOffset>
+                        <wp:posOffset>349170</wp:posOffset>
                       </wp:positionH>
                       <wp:positionV relativeFrom="paragraph">
-                        <wp:posOffset>15439</wp:posOffset>
+                        <wp:posOffset>-160080</wp:posOffset>
                       </wp:positionV>
-                      <wp:extent cx="245660" cy="170597"/>
-                      <wp:effectExtent l="0" t="0" r="21590" b="20320"/>
+                      <wp:extent cx="536400" cy="396360"/>
+                      <wp:effectExtent l="38100" t="38100" r="16510" b="41910"/>
                       <wp:wrapNone/>
-                      <wp:docPr id="353250243" name="Oval 11"/>
+                      <wp:docPr id="266277846" name="Ink 13"/>
                       <wp:cNvGraphicFramePr/>
                       <a:graphic xmlns:a="http://schemas.openxmlformats.org/drawingml/2006/main">
-                        <a:graphicData uri="http://schemas.microsoft.com/office/word/2010/wordprocessingShape">
-                          <wps:wsp>
-                            <wps:cNvSpPr/>
-                            <wps:spPr>
-                              <a:xfrm>
-                                <a:off x="0" y="0"/>
-                                <a:ext cx="245660" cy="170597"/>
-                              </a:xfrm>
-                              <a:prstGeom prst="ellipse">
-                                <a:avLst/>
-                              </a:prstGeom>
-                              <a:noFill/>
-                            </wps:spPr>
-                            <wps:style>
-                              <a:lnRef idx="2">
-                                <a:schemeClr val="accent1">
-                                  <a:shade val="15000"/>
-                                </a:schemeClr>
-                              </a:lnRef>
-                              <a:fillRef idx="1">
-                                <a:schemeClr val="accent1"/>
-                              </a:fillRef>
-                              <a:effectRef idx="0">
-                                <a:schemeClr val="accent1"/>
-                              </a:effectRef>
-                              <a:fontRef idx="minor">
-                                <a:schemeClr val="lt1"/>
-                              </a:fontRef>
-                            </wps:style>
-                            <wps:bodyPr rot="0" spcFirstLastPara="0" vertOverflow="overflow" horzOverflow="overflow" vert="horz" wrap="square" lIns="91440" tIns="45720" rIns="91440" bIns="45720" numCol="1" spcCol="0" rtlCol="0" fromWordArt="0" anchor="ctr" anchorCtr="0" forceAA="0" compatLnSpc="1">
-                              <a:prstTxWarp prst="textNoShape">
-                                <a:avLst/>
-                              </a:prstTxWarp>
-                              <a:noAutofit/>
-                            </wps:bodyPr>
-                          </wps:wsp>
+                        <a:graphicData uri="http://schemas.microsoft.com/office/word/2010/wordprocessingInk">
+                          <w14:contentPart bwMode="auto" r:id="rId38">
+                            <w14:nvContentPartPr>
+                              <w14:cNvContentPartPr/>
+                            </w14:nvContentPartPr>
+                            <w14:xfrm>
+                              <a:off x="0" y="0"/>
+                              <a:ext cx="536400" cy="396360"/>
+                            </w14:xfrm>
+                          </w14:contentPart>
                         </a:graphicData>
                       </a:graphic>
                     </wp:anchor>
@@ -35220,17 +34636,37 @@
                 </mc:Choice>
                 <mc:Fallback>
                   <w:pict>
-                    <v:oval w14:anchorId="54433E3D" id="Oval 11" o:spid="_x0000_s1026" style="position:absolute;margin-left:-.5pt;margin-top:1.2pt;width:19.35pt;height:13.45pt;z-index:251686912;visibility:visible;mso-wrap-style:square;mso-wrap-distance-left:9pt;mso-wrap-distance-top:0;mso-wrap-distance-right:9pt;mso-wrap-distance-bottom:0;mso-position-horizontal:absolute;mso-position-horizontal-relative:text;mso-position-vertical:absolute;mso-position-vertical-relative:text;v-text-anchor:middle" o:gfxdata="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" filled="f" strokecolor="#09101d [484]" strokeweight="1pt">
-                      <v:stroke joinstyle="miter"/>
-                    </v:oval>
+                    <v:shape w14:anchorId="7ACC6F56" id="Ink 13" o:spid="_x0000_s1026" type="#_x0000_t75" style="position:absolute;margin-left:27pt;margin-top:-13.1pt;width:43.25pt;height:32.15pt;z-index:251709440;visibility:visible;mso-wrap-style:square;mso-wrap-distance-left:9pt;mso-wrap-distance-top:0;mso-wrap-distance-right:9pt;mso-wrap-distance-bottom:0;mso-position-horizontal:absolute;mso-position-horizontal-relative:text;mso-position-vertical:absolute;mso-position-vertical-relative:text" o:gfxdata="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">
+                      <v:imagedata r:id="rId39" o:title=""/>
+                    </v:shape>
                   </w:pict>
                 </mc:Fallback>
               </mc:AlternateContent>
             </w:r>
             <w:r>
               <w:rPr>
+                <w:b/>
+                <w:bCs/>
                 <w:iCs/>
               </w:rPr>
+              <w:t>11</w:t>
+            </w:r>
+          </w:p>
+        </w:tc>
+        <w:tc>
+          <w:tcPr>
+            <w:tcW w:w="444" w:type="dxa"/>
+          </w:tcPr>
+          <w:p>
+            <w:pPr>
+              <w:rPr>
+                <w:iCs/>
+              </w:rPr>
+            </w:pPr>
+            <w:r>
+              <w:rPr>
+                <w:iCs/>
+              </w:rPr>
               <w:t>1</w:t>
             </w:r>
           </w:p>
@@ -35241,7 +34677,6 @@
           </w:tcPr>
           <w:p>
             <w:pPr>
-              <w:jc w:val="center"/>
               <w:rPr>
                 <w:iCs/>
               </w:rPr>
@@ -35252,6 +34687,30 @@
               </w:rPr>
               <w:t>1</w:t>
             </w:r>
+          </w:p>
+        </w:tc>
+        <w:tc>
+          <w:tcPr>
+            <w:tcW w:w="549" w:type="dxa"/>
+          </w:tcPr>
+          <w:p>
+            <w:pPr>
+              <w:rPr>
+                <w:iCs/>
+              </w:rPr>
+            </w:pPr>
+          </w:p>
+        </w:tc>
+        <w:tc>
+          <w:tcPr>
+            <w:tcW w:w="549" w:type="dxa"/>
+          </w:tcPr>
+          <w:p>
+            <w:pPr>
+              <w:rPr>
+                <w:iCs/>
+              </w:rPr>
+            </w:pPr>
           </w:p>
         </w:tc>
       </w:tr>
@@ -35285,11 +34744,56 @@
           </w:tcPr>
           <w:p>
             <w:pPr>
-              <w:jc w:val="center"/>
               <w:rPr>
                 <w:iCs/>
               </w:rPr>
             </w:pPr>
+            <w:r>
+              <w:rPr>
+                <w:iCs/>
+                <w:noProof/>
+              </w:rPr>
+              <mc:AlternateContent>
+                <mc:Choice Requires="wpi">
+                  <w:drawing>
+                    <wp:anchor distT="0" distB="0" distL="114300" distR="114300" simplePos="0" relativeHeight="251711488" behindDoc="0" locked="0" layoutInCell="1" allowOverlap="1" wp14:anchorId="7F114217" wp14:editId="081BF915">
+                      <wp:simplePos x="0" y="0"/>
+                      <wp:positionH relativeFrom="column">
+                        <wp:posOffset>208130</wp:posOffset>
+                      </wp:positionH>
+                      <wp:positionV relativeFrom="paragraph">
+                        <wp:posOffset>-19725</wp:posOffset>
+                      </wp:positionV>
+                      <wp:extent cx="534600" cy="222840"/>
+                      <wp:effectExtent l="38100" t="38100" r="37465" b="44450"/>
+                      <wp:wrapNone/>
+                      <wp:docPr id="1791539981" name="Ink 15"/>
+                      <wp:cNvGraphicFramePr/>
+                      <a:graphic xmlns:a="http://schemas.openxmlformats.org/drawingml/2006/main">
+                        <a:graphicData uri="http://schemas.microsoft.com/office/word/2010/wordprocessingInk">
+                          <w14:contentPart bwMode="auto" r:id="rId40">
+                            <w14:nvContentPartPr>
+                              <w14:cNvContentPartPr/>
+                            </w14:nvContentPartPr>
+                            <w14:xfrm>
+                              <a:off x="0" y="0"/>
+                              <a:ext cx="534600" cy="222840"/>
+                            </w14:xfrm>
+                          </w14:contentPart>
+                        </a:graphicData>
+                      </a:graphic>
+                    </wp:anchor>
+                  </w:drawing>
+                </mc:Choice>
+                <mc:Fallback>
+                  <w:pict>
+                    <v:shape w14:anchorId="0907EDE8" id="Ink 15" o:spid="_x0000_s1026" type="#_x0000_t75" style="position:absolute;margin-left:15.9pt;margin-top:-2.05pt;width:43.1pt;height:18.55pt;z-index:251711488;visibility:visible;mso-wrap-style:square;mso-wrap-distance-left:9pt;mso-wrap-distance-top:0;mso-wrap-distance-right:9pt;mso-wrap-distance-bottom:0;mso-position-horizontal:absolute;mso-position-horizontal-relative:text;mso-position-vertical:absolute;mso-position-vertical-relative:text" o:gfxdata="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">
+                      <v:imagedata r:id="rId41" o:title=""/>
+                    </v:shape>
+                  </w:pict>
+                </mc:Fallback>
+              </mc:AlternateContent>
+            </w:r>
           </w:p>
         </w:tc>
         <w:tc>
@@ -35298,11 +34802,18 @@
           </w:tcPr>
           <w:p>
             <w:pPr>
-              <w:jc w:val="center"/>
               <w:rPr>
                 <w:iCs/>
-              </w:rPr>
-            </w:pPr>
+                <w:lang w:val="pl-PL"/>
+              </w:rPr>
+            </w:pPr>
+            <w:r>
+              <w:rPr>
+                <w:iCs/>
+                <w:lang w:val="pl-PL"/>
+              </w:rPr>
+              <w:t>1</w:t>
+            </w:r>
           </w:p>
         </w:tc>
         <w:tc>
@@ -35311,11 +34822,62 @@
           </w:tcPr>
           <w:p>
             <w:pPr>
-              <w:jc w:val="center"/>
               <w:rPr>
                 <w:iCs/>
               </w:rPr>
             </w:pPr>
+            <w:r>
+              <w:rPr>
+                <w:iCs/>
+                <w:noProof/>
+              </w:rPr>
+              <mc:AlternateContent>
+                <mc:Choice Requires="wpi">
+                  <w:drawing>
+                    <wp:anchor distT="0" distB="0" distL="114300" distR="114300" simplePos="0" relativeHeight="251712512" behindDoc="0" locked="0" layoutInCell="1" allowOverlap="1" wp14:anchorId="737EAB0C" wp14:editId="16EA23BB">
+                      <wp:simplePos x="0" y="0"/>
+                      <wp:positionH relativeFrom="column">
+                        <wp:posOffset>-54145</wp:posOffset>
+                      </wp:positionH>
+                      <wp:positionV relativeFrom="paragraph">
+                        <wp:posOffset>-7845</wp:posOffset>
+                      </wp:positionV>
+                      <wp:extent cx="603000" cy="190440"/>
+                      <wp:effectExtent l="38100" t="38100" r="6985" b="38735"/>
+                      <wp:wrapNone/>
+                      <wp:docPr id="1432657790" name="Ink 16"/>
+                      <wp:cNvGraphicFramePr/>
+                      <a:graphic xmlns:a="http://schemas.openxmlformats.org/drawingml/2006/main">
+                        <a:graphicData uri="http://schemas.microsoft.com/office/word/2010/wordprocessingInk">
+                          <w14:contentPart bwMode="auto" r:id="rId42">
+                            <w14:nvContentPartPr>
+                              <w14:cNvContentPartPr/>
+                            </w14:nvContentPartPr>
+                            <w14:xfrm>
+                              <a:off x="0" y="0"/>
+                              <a:ext cx="603000" cy="190440"/>
+                            </w14:xfrm>
+                          </w14:contentPart>
+                        </a:graphicData>
+                      </a:graphic>
+                    </wp:anchor>
+                  </w:drawing>
+                </mc:Choice>
+                <mc:Fallback>
+                  <w:pict>
+                    <v:shape w14:anchorId="5D61F58A" id="Ink 16" o:spid="_x0000_s1026" type="#_x0000_t75" style="position:absolute;margin-left:-4.75pt;margin-top:-1.1pt;width:48.5pt;height:16pt;z-index:251712512;visibility:visible;mso-wrap-style:square;mso-wrap-distance-left:9pt;mso-wrap-distance-top:0;mso-wrap-distance-right:9pt;mso-wrap-distance-bottom:0;mso-position-horizontal:absolute;mso-position-horizontal-relative:text;mso-position-vertical:absolute;mso-position-vertical-relative:text" o:gfxdata="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">
+                      <v:imagedata r:id="rId43" o:title=""/>
+                    </v:shape>
+                  </w:pict>
+                </mc:Fallback>
+              </mc:AlternateContent>
+            </w:r>
+            <w:r>
+              <w:rPr>
+                <w:iCs/>
+              </w:rPr>
+              <w:t>1</w:t>
+            </w:r>
           </w:p>
         </w:tc>
         <w:tc>
@@ -35324,11 +34886,16 @@
           </w:tcPr>
           <w:p>
             <w:pPr>
-              <w:jc w:val="center"/>
               <w:rPr>
                 <w:iCs/>
               </w:rPr>
             </w:pPr>
+            <w:r>
+              <w:rPr>
+                <w:iCs/>
+              </w:rPr>
+              <w:t>1</w:t>
+            </w:r>
           </w:p>
         </w:tc>
       </w:tr>
@@ -35339,92 +34906,127 @@
           <w:lang w:val="pl-PL"/>
         </w:rPr>
       </w:pPr>
-      <m:oMathPara>
-        <m:oMath>
-          <m:r>
-            <w:rPr>
-              <w:rFonts w:ascii="Cambria Math" w:hAnsi="Cambria Math"/>
-              <w:lang w:val="pl-PL"/>
-            </w:rPr>
-            <m:t>ABD+ABC</m:t>
-          </m:r>
-        </m:oMath>
-      </m:oMathPara>
     </w:p>
     <w:p>
       <w:pPr>
-        <w:pStyle w:val="ListParagraph"/>
-        <w:numPr>
-          <w:ilvl w:val="0"/>
-          <w:numId w:val="3"/>
-        </w:numPr>
+        <w:jc w:val="center"/>
+        <w:rPr>
+          <w:lang w:val="pl-PL"/>
+        </w:rPr>
+      </w:pPr>
+      <m:oMath>
+        <m:r>
+          <w:rPr>
+            <w:rFonts w:ascii="Cambria Math" w:hAnsi="Cambria Math"/>
+            <w:lang w:val="pl-PL"/>
+          </w:rPr>
+          <m:t>F= x</m:t>
+        </m:r>
+        <m:sSup>
+          <m:sSupPr>
+            <m:ctrlPr>
+              <w:rPr>
+                <w:rFonts w:ascii="Cambria Math" w:hAnsi="Cambria Math"/>
+                <w:i/>
+                <w:lang w:val="pl-PL"/>
+              </w:rPr>
+            </m:ctrlPr>
+          </m:sSupPr>
+          <m:e>
+            <m:r>
+              <w:rPr>
+                <w:rFonts w:ascii="Cambria Math" w:hAnsi="Cambria Math"/>
+                <w:lang w:val="pl-PL"/>
+              </w:rPr>
+              <m:t>y</m:t>
+            </m:r>
+          </m:e>
+          <m:sup>
+            <m:r>
+              <w:rPr>
+                <w:rFonts w:ascii="Cambria Math" w:hAnsi="Cambria Math"/>
+                <w:lang w:val="pl-PL"/>
+              </w:rPr>
+              <m:t>'</m:t>
+            </m:r>
+          </m:sup>
+        </m:sSup>
+        <m:r>
+          <w:rPr>
+            <w:rFonts w:ascii="Cambria Math" w:hAnsi="Cambria Math"/>
+            <w:lang w:val="pl-PL"/>
+          </w:rPr>
+          <m:t>+</m:t>
+        </m:r>
+        <m:sSup>
+          <m:sSupPr>
+            <m:ctrlPr>
+              <w:rPr>
+                <w:rFonts w:ascii="Cambria Math" w:hAnsi="Cambria Math"/>
+                <w:i/>
+                <w:lang w:val="pl-PL"/>
+              </w:rPr>
+            </m:ctrlPr>
+          </m:sSupPr>
+          <m:e>
+            <m:r>
+              <w:rPr>
+                <w:rFonts w:ascii="Cambria Math" w:hAnsi="Cambria Math"/>
+                <w:lang w:val="pl-PL"/>
+              </w:rPr>
+              <m:t>x</m:t>
+            </m:r>
+          </m:e>
+          <m:sup>
+            <m:r>
+              <w:rPr>
+                <w:rFonts w:ascii="Cambria Math" w:hAnsi="Cambria Math"/>
+                <w:lang w:val="pl-PL"/>
+              </w:rPr>
+              <m:t>'</m:t>
+            </m:r>
+          </m:sup>
+        </m:sSup>
+        <m:r>
+          <w:rPr>
+            <w:rFonts w:ascii="Cambria Math" w:hAnsi="Cambria Math"/>
+            <w:lang w:val="pl-PL"/>
+          </w:rPr>
+          <m:t>z+wx</m:t>
+        </m:r>
+      </m:oMath>
+      <w:r>
+        <w:rPr>
+          <w:rFonts w:eastAsiaTheme="minorEastAsia"/>
+          <w:lang w:val="pl-PL"/>
+        </w:rPr>
+        <w:t>y</w:t>
+      </w:r>
+    </w:p>
+    <w:p>
+      <w:pPr>
+        <w:rPr>
+          <w:lang w:val="pl-PL"/>
+        </w:rPr>
+      </w:pPr>
+    </w:p>
+    <w:p>
+      <w:pPr>
         <w:rPr>
           <w:lang w:val="pl-PL"/>
         </w:rPr>
       </w:pPr>
       <w:r>
         <w:rPr>
-          <w:noProof/>
           <w:lang w:val="pl-PL"/>
         </w:rPr>
-        <mc:AlternateContent>
-          <mc:Choice Requires="wpi">
-            <w:drawing>
-              <wp:anchor distT="0" distB="0" distL="114300" distR="114300" simplePos="0" relativeHeight="251692032" behindDoc="0" locked="0" layoutInCell="1" allowOverlap="1" wp14:anchorId="4E34062B" wp14:editId="2C79D2FB">
-                <wp:simplePos x="0" y="0"/>
-                <wp:positionH relativeFrom="column">
-                  <wp:posOffset>2208206</wp:posOffset>
-                </wp:positionH>
-                <wp:positionV relativeFrom="paragraph">
-                  <wp:posOffset>181039</wp:posOffset>
-                </wp:positionV>
-                <wp:extent cx="360" cy="360"/>
-                <wp:effectExtent l="38100" t="38100" r="38100" b="38100"/>
-                <wp:wrapNone/>
-                <wp:docPr id="235993240" name="Ink 4"/>
-                <wp:cNvGraphicFramePr/>
-                <a:graphic xmlns:a="http://schemas.openxmlformats.org/drawingml/2006/main">
-                  <a:graphicData uri="http://schemas.microsoft.com/office/word/2010/wordprocessingInk">
-                    <w14:contentPart bwMode="auto" r:id="rId31">
-                      <w14:nvContentPartPr>
-                        <w14:cNvContentPartPr/>
-                      </w14:nvContentPartPr>
-                      <w14:xfrm>
-                        <a:off x="0" y="0"/>
-                        <a:ext cx="360" cy="360"/>
-                      </w14:xfrm>
-                    </w14:contentPart>
-                  </a:graphicData>
-                </a:graphic>
-              </wp:anchor>
-            </w:drawing>
-          </mc:Choice>
-          <mc:Fallback>
-            <w:pict>
-              <v:shape w14:anchorId="097B4243" id="Ink 4" o:spid="_x0000_s1026" type="#_x0000_t75" style="position:absolute;margin-left:173.35pt;margin-top:13.75pt;width:1.05pt;height:1.05pt;z-index:251692032;visibility:visible;mso-wrap-style:square;mso-wrap-distance-left:9pt;mso-wrap-distance-top:0;mso-wrap-distance-right:9pt;mso-wrap-distance-bottom:0;mso-position-horizontal:absolute;mso-position-horizontal-relative:text;mso-position-vertical:absolute;mso-position-vertical-relative:text" o:gfxdata="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">
-                <v:imagedata r:id="rId32" o:title=""/>
-              </v:shape>
-            </w:pict>
-          </mc:Fallback>
-        </mc:AlternateContent>
+        <w:t xml:space="preserve">(c) </w:t>
       </w:r>
       <w:r>
         <w:rPr>
           <w:lang w:val="pl-PL"/>
         </w:rPr>
-        <w:t>ABCD + BCD + ACD + ABCD + ACD</w:t>
-      </w:r>
-      <w:r>
-        <w:rPr>
-          <w:lang w:val="pl-PL"/>
-        </w:rPr>
-        <w:t>=BCD+AC</w:t>
-      </w:r>
-      <w:r>
-        <w:rPr>
-          <w:lang w:val="pl-PL"/>
-        </w:rPr>
-        <w:t>D</w:t>
+        <w:t>A'B'C'D + AB'D + A'BC' + ABCD + AB'C</w:t>
       </w:r>
     </w:p>
     <w:tbl>
@@ -35616,179 +35218,6 @@
                 <w:iCs/>
               </w:rPr>
             </w:pPr>
-          </w:p>
-        </w:tc>
-        <w:tc>
-          <w:tcPr>
-            <w:tcW w:w="549" w:type="dxa"/>
-          </w:tcPr>
-          <w:p>
-            <w:pPr>
-              <w:jc w:val="center"/>
-              <w:rPr>
-                <w:iCs/>
-              </w:rPr>
-            </w:pPr>
-          </w:p>
-        </w:tc>
-        <w:tc>
-          <w:tcPr>
-            <w:tcW w:w="549" w:type="dxa"/>
-          </w:tcPr>
-          <w:p>
-            <w:pPr>
-              <w:jc w:val="center"/>
-              <w:rPr>
-                <w:iCs/>
-              </w:rPr>
-            </w:pPr>
-          </w:p>
-        </w:tc>
-        <w:tc>
-          <w:tcPr>
-            <w:tcW w:w="549" w:type="dxa"/>
-          </w:tcPr>
-          <w:p>
-            <w:pPr>
-              <w:jc w:val="center"/>
-              <w:rPr>
-                <w:iCs/>
-              </w:rPr>
-            </w:pPr>
-          </w:p>
-        </w:tc>
-      </w:tr>
-      <w:tr>
-        <w:tc>
-          <w:tcPr>
-            <w:tcW w:w="704" w:type="dxa"/>
-          </w:tcPr>
-          <w:p>
-            <w:pPr>
-              <w:jc w:val="center"/>
-              <w:rPr>
-                <w:b/>
-                <w:bCs/>
-                <w:iCs/>
-              </w:rPr>
-            </w:pPr>
-            <w:r>
-              <w:rPr>
-                <w:b/>
-                <w:bCs/>
-                <w:iCs/>
-              </w:rPr>
-              <w:t>01</w:t>
-            </w:r>
-          </w:p>
-        </w:tc>
-        <w:tc>
-          <w:tcPr>
-            <w:tcW w:w="444" w:type="dxa"/>
-          </w:tcPr>
-          <w:p>
-            <w:pPr>
-              <w:jc w:val="center"/>
-              <w:rPr>
-                <w:iCs/>
-              </w:rPr>
-            </w:pPr>
-          </w:p>
-        </w:tc>
-        <w:tc>
-          <w:tcPr>
-            <w:tcW w:w="549" w:type="dxa"/>
-          </w:tcPr>
-          <w:p>
-            <w:pPr>
-              <w:jc w:val="center"/>
-              <w:rPr>
-                <w:iCs/>
-              </w:rPr>
-            </w:pPr>
-          </w:p>
-        </w:tc>
-        <w:tc>
-          <w:tcPr>
-            <w:tcW w:w="549" w:type="dxa"/>
-          </w:tcPr>
-          <w:p>
-            <w:pPr>
-              <w:jc w:val="center"/>
-              <w:rPr>
-                <w:iCs/>
-              </w:rPr>
-            </w:pPr>
-            <w:r>
-              <w:rPr>
-                <w:iCs/>
-              </w:rPr>
-              <w:t>1</w:t>
-            </w:r>
-          </w:p>
-        </w:tc>
-        <w:tc>
-          <w:tcPr>
-            <w:tcW w:w="549" w:type="dxa"/>
-          </w:tcPr>
-          <w:p>
-            <w:pPr>
-              <w:jc w:val="center"/>
-              <w:rPr>
-                <w:iCs/>
-              </w:rPr>
-            </w:pPr>
-          </w:p>
-        </w:tc>
-      </w:tr>
-      <w:tr>
-        <w:tc>
-          <w:tcPr>
-            <w:tcW w:w="704" w:type="dxa"/>
-          </w:tcPr>
-          <w:p>
-            <w:pPr>
-              <w:jc w:val="center"/>
-              <w:rPr>
-                <w:b/>
-                <w:bCs/>
-                <w:iCs/>
-              </w:rPr>
-            </w:pPr>
-            <w:r>
-              <w:rPr>
-                <w:b/>
-                <w:bCs/>
-                <w:iCs/>
-              </w:rPr>
-              <w:t>11</w:t>
-            </w:r>
-          </w:p>
-        </w:tc>
-        <w:tc>
-          <w:tcPr>
-            <w:tcW w:w="444" w:type="dxa"/>
-          </w:tcPr>
-          <w:p>
-            <w:pPr>
-              <w:jc w:val="center"/>
-              <w:rPr>
-                <w:iCs/>
-              </w:rPr>
-            </w:pPr>
-          </w:p>
-        </w:tc>
-        <w:tc>
-          <w:tcPr>
-            <w:tcW w:w="549" w:type="dxa"/>
-          </w:tcPr>
-          <w:p>
-            <w:pPr>
-              <w:jc w:val="center"/>
-              <w:rPr>
-                <w:iCs/>
-              </w:rPr>
-            </w:pPr>
             <w:r>
               <w:rPr>
                 <w:iCs/>
@@ -35797,28 +35226,28 @@
               <mc:AlternateContent>
                 <mc:Choice Requires="wpi">
                   <w:drawing>
-                    <wp:anchor distT="0" distB="0" distL="114300" distR="114300" simplePos="0" relativeHeight="251691008" behindDoc="0" locked="0" layoutInCell="1" allowOverlap="1" wp14:anchorId="0EF93825" wp14:editId="4A753805">
+                    <wp:anchor distT="0" distB="0" distL="114300" distR="114300" simplePos="0" relativeHeight="251714560" behindDoc="0" locked="0" layoutInCell="1" allowOverlap="1" wp14:anchorId="6201E55A" wp14:editId="69A944AA">
                       <wp:simplePos x="0" y="0"/>
                       <wp:positionH relativeFrom="column">
-                        <wp:posOffset>261620</wp:posOffset>
+                        <wp:posOffset>-52150</wp:posOffset>
                       </wp:positionH>
                       <wp:positionV relativeFrom="paragraph">
-                        <wp:posOffset>-242570</wp:posOffset>
+                        <wp:posOffset>-17110</wp:posOffset>
                       </wp:positionV>
-                      <wp:extent cx="346075" cy="643890"/>
-                      <wp:effectExtent l="38100" t="38100" r="34925" b="41910"/>
+                      <wp:extent cx="193320" cy="210600"/>
+                      <wp:effectExtent l="38100" t="38100" r="35560" b="37465"/>
                       <wp:wrapNone/>
-                      <wp:docPr id="1345534217" name="Ink 3"/>
+                      <wp:docPr id="961004886" name="Ink 18"/>
                       <wp:cNvGraphicFramePr/>
                       <a:graphic xmlns:a="http://schemas.openxmlformats.org/drawingml/2006/main">
                         <a:graphicData uri="http://schemas.microsoft.com/office/word/2010/wordprocessingInk">
-                          <w14:contentPart bwMode="auto" r:id="rId33">
+                          <w14:contentPart bwMode="auto" r:id="rId44">
                             <w14:nvContentPartPr>
                               <w14:cNvContentPartPr/>
                             </w14:nvContentPartPr>
                             <w14:xfrm>
                               <a:off x="0" y="0"/>
-                              <a:ext cx="346075" cy="643890"/>
+                              <a:ext cx="193320" cy="210600"/>
                             </w14:xfrm>
                           </w14:contentPart>
                         </a:graphicData>
@@ -35828,13 +35257,19 @@
                 </mc:Choice>
                 <mc:Fallback>
                   <w:pict>
-                    <v:shape w14:anchorId="3A7E942D" id="Ink 3" o:spid="_x0000_s1026" type="#_x0000_t75" style="position:absolute;margin-left:20.1pt;margin-top:-19.6pt;width:28.2pt;height:51.65pt;z-index:251691008;visibility:visible;mso-wrap-style:square;mso-wrap-distance-left:9pt;mso-wrap-distance-top:0;mso-wrap-distance-right:9pt;mso-wrap-distance-bottom:0;mso-position-horizontal:absolute;mso-position-horizontal-relative:text;mso-position-vertical:absolute;mso-position-vertical-relative:text" o:gfxdata="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">
-                      <v:imagedata r:id="rId34" o:title=""/>
+                    <v:shape w14:anchorId="4996B718" id="Ink 18" o:spid="_x0000_s1026" type="#_x0000_t75" style="position:absolute;margin-left:-4.6pt;margin-top:-1.85pt;width:16.2pt;height:17.6pt;z-index:251714560;visibility:visible;mso-wrap-style:square;mso-wrap-distance-left:9pt;mso-wrap-distance-top:0;mso-wrap-distance-right:9pt;mso-wrap-distance-bottom:0;mso-position-horizontal:absolute;mso-position-horizontal-relative:text;mso-position-vertical:absolute;mso-position-vertical-relative:text" o:gfxdata="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">
+                      <v:imagedata r:id="rId45" o:title=""/>
                     </v:shape>
                   </w:pict>
                 </mc:Fallback>
               </mc:AlternateContent>
             </w:r>
+            <w:r>
+              <w:rPr>
+                <w:iCs/>
+              </w:rPr>
+              <w:t>1</w:t>
+            </w:r>
           </w:p>
         </w:tc>
         <w:tc>
@@ -35848,25 +35283,38 @@
                 <w:iCs/>
               </w:rPr>
             </w:pPr>
-            <w:r>
+          </w:p>
+        </w:tc>
+        <w:tc>
+          <w:tcPr>
+            <w:tcW w:w="549" w:type="dxa"/>
+          </w:tcPr>
+          <w:p>
+            <w:pPr>
+              <w:jc w:val="center"/>
               <w:rPr>
                 <w:iCs/>
               </w:rPr>
+            </w:pPr>
+          </w:p>
+        </w:tc>
+        <w:tc>
+          <w:tcPr>
+            <w:tcW w:w="549" w:type="dxa"/>
+          </w:tcPr>
+          <w:p>
+            <w:pPr>
+              <w:jc w:val="center"/>
+              <w:rPr>
+                <w:iCs/>
+              </w:rPr>
+            </w:pPr>
+            <w:r>
+              <w:rPr>
+                <w:iCs/>
+              </w:rPr>
               <w:t>1</w:t>
             </w:r>
-          </w:p>
-        </w:tc>
-        <w:tc>
-          <w:tcPr>
-            <w:tcW w:w="549" w:type="dxa"/>
-          </w:tcPr>
-          <w:p>
-            <w:pPr>
-              <w:jc w:val="center"/>
-              <w:rPr>
-                <w:iCs/>
-              </w:rPr>
-            </w:pPr>
           </w:p>
         </w:tc>
       </w:tr>
@@ -35890,6 +35338,230 @@
                 <w:bCs/>
                 <w:iCs/>
               </w:rPr>
+              <w:t>01</w:t>
+            </w:r>
+          </w:p>
+        </w:tc>
+        <w:tc>
+          <w:tcPr>
+            <w:tcW w:w="444" w:type="dxa"/>
+          </w:tcPr>
+          <w:p>
+            <w:pPr>
+              <w:jc w:val="center"/>
+              <w:rPr>
+                <w:iCs/>
+              </w:rPr>
+            </w:pPr>
+          </w:p>
+        </w:tc>
+        <w:tc>
+          <w:tcPr>
+            <w:tcW w:w="549" w:type="dxa"/>
+          </w:tcPr>
+          <w:p>
+            <w:pPr>
+              <w:jc w:val="center"/>
+              <w:rPr>
+                <w:iCs/>
+              </w:rPr>
+            </w:pPr>
+            <w:r>
+              <w:rPr>
+                <w:iCs/>
+              </w:rPr>
+              <w:t>1</w:t>
+            </w:r>
+          </w:p>
+        </w:tc>
+        <w:tc>
+          <w:tcPr>
+            <w:tcW w:w="549" w:type="dxa"/>
+          </w:tcPr>
+          <w:p>
+            <w:pPr>
+              <w:jc w:val="center"/>
+              <w:rPr>
+                <w:iCs/>
+              </w:rPr>
+            </w:pPr>
+            <w:r>
+              <w:rPr>
+                <w:iCs/>
+              </w:rPr>
+              <w:t>1</w:t>
+            </w:r>
+          </w:p>
+        </w:tc>
+        <w:tc>
+          <w:tcPr>
+            <w:tcW w:w="549" w:type="dxa"/>
+          </w:tcPr>
+          <w:p>
+            <w:pPr>
+              <w:jc w:val="center"/>
+              <w:rPr>
+                <w:iCs/>
+              </w:rPr>
+            </w:pPr>
+            <w:r>
+              <w:rPr>
+                <w:iCs/>
+              </w:rPr>
+              <w:t>1</w:t>
+            </w:r>
+          </w:p>
+        </w:tc>
+      </w:tr>
+      <w:tr>
+        <w:tc>
+          <w:tcPr>
+            <w:tcW w:w="704" w:type="dxa"/>
+          </w:tcPr>
+          <w:p>
+            <w:pPr>
+              <w:jc w:val="center"/>
+              <w:rPr>
+                <w:b/>
+                <w:bCs/>
+                <w:iCs/>
+              </w:rPr>
+            </w:pPr>
+            <w:r>
+              <w:rPr>
+                <w:b/>
+                <w:bCs/>
+                <w:iCs/>
+              </w:rPr>
+              <w:t>11</w:t>
+            </w:r>
+          </w:p>
+        </w:tc>
+        <w:tc>
+          <w:tcPr>
+            <w:tcW w:w="444" w:type="dxa"/>
+          </w:tcPr>
+          <w:p>
+            <w:pPr>
+              <w:jc w:val="center"/>
+              <w:rPr>
+                <w:iCs/>
+              </w:rPr>
+            </w:pPr>
+            <w:r>
+              <w:rPr>
+                <w:iCs/>
+                <w:noProof/>
+              </w:rPr>
+              <mc:AlternateContent>
+                <mc:Choice Requires="wpi">
+                  <w:drawing>
+                    <wp:anchor distT="0" distB="0" distL="114300" distR="114300" simplePos="0" relativeHeight="251722752" behindDoc="0" locked="0" layoutInCell="1" allowOverlap="1" wp14:anchorId="58F02F28" wp14:editId="54DC4952">
+                      <wp:simplePos x="0" y="0"/>
+                      <wp:positionH relativeFrom="column">
+                        <wp:posOffset>-58420</wp:posOffset>
+                      </wp:positionH>
+                      <wp:positionV relativeFrom="paragraph">
+                        <wp:posOffset>-382905</wp:posOffset>
+                      </wp:positionV>
+                      <wp:extent cx="1339215" cy="778510"/>
+                      <wp:effectExtent l="38100" t="38100" r="32385" b="40640"/>
+                      <wp:wrapNone/>
+                      <wp:docPr id="1014216470" name="Ink 26"/>
+                      <wp:cNvGraphicFramePr/>
+                      <a:graphic xmlns:a="http://schemas.openxmlformats.org/drawingml/2006/main">
+                        <a:graphicData uri="http://schemas.microsoft.com/office/word/2010/wordprocessingInk">
+                          <w14:contentPart bwMode="auto" r:id="rId46">
+                            <w14:nvContentPartPr>
+                              <w14:cNvContentPartPr/>
+                            </w14:nvContentPartPr>
+                            <w14:xfrm>
+                              <a:off x="0" y="0"/>
+                              <a:ext cx="1339215" cy="778510"/>
+                            </w14:xfrm>
+                          </w14:contentPart>
+                        </a:graphicData>
+                      </a:graphic>
+                    </wp:anchor>
+                  </w:drawing>
+                </mc:Choice>
+                <mc:Fallback>
+                  <w:pict>
+                    <v:shape w14:anchorId="051A98AC" id="Ink 26" o:spid="_x0000_s1026" type="#_x0000_t75" style="position:absolute;margin-left:-5.1pt;margin-top:-30.65pt;width:106.4pt;height:62.25pt;z-index:251722752;visibility:visible;mso-wrap-style:square;mso-wrap-distance-left:9pt;mso-wrap-distance-top:0;mso-wrap-distance-right:9pt;mso-wrap-distance-bottom:0;mso-position-horizontal:absolute;mso-position-horizontal-relative:text;mso-position-vertical:absolute;mso-position-vertical-relative:text" o:gfxdata="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">
+                      <v:imagedata r:id="rId47" o:title=""/>
+                    </v:shape>
+                  </w:pict>
+                </mc:Fallback>
+              </mc:AlternateContent>
+            </w:r>
+          </w:p>
+        </w:tc>
+        <w:tc>
+          <w:tcPr>
+            <w:tcW w:w="549" w:type="dxa"/>
+          </w:tcPr>
+          <w:p>
+            <w:pPr>
+              <w:jc w:val="center"/>
+              <w:rPr>
+                <w:iCs/>
+              </w:rPr>
+            </w:pPr>
+          </w:p>
+        </w:tc>
+        <w:tc>
+          <w:tcPr>
+            <w:tcW w:w="549" w:type="dxa"/>
+          </w:tcPr>
+          <w:p>
+            <w:pPr>
+              <w:jc w:val="center"/>
+              <w:rPr>
+                <w:iCs/>
+              </w:rPr>
+            </w:pPr>
+            <w:r>
+              <w:rPr>
+                <w:iCs/>
+              </w:rPr>
+              <w:t>1</w:t>
+            </w:r>
+          </w:p>
+        </w:tc>
+        <w:tc>
+          <w:tcPr>
+            <w:tcW w:w="549" w:type="dxa"/>
+          </w:tcPr>
+          <w:p>
+            <w:pPr>
+              <w:jc w:val="center"/>
+              <w:rPr>
+                <w:iCs/>
+              </w:rPr>
+            </w:pPr>
+          </w:p>
+        </w:tc>
+      </w:tr>
+      <w:tr>
+        <w:tc>
+          <w:tcPr>
+            <w:tcW w:w="704" w:type="dxa"/>
+          </w:tcPr>
+          <w:p>
+            <w:pPr>
+              <w:jc w:val="center"/>
+              <w:rPr>
+                <w:b/>
+                <w:bCs/>
+                <w:iCs/>
+              </w:rPr>
+            </w:pPr>
+            <w:r>
+              <w:rPr>
+                <w:b/>
+                <w:bCs/>
+                <w:iCs/>
+              </w:rPr>
               <w:t>10</w:t>
             </w:r>
           </w:p>
@@ -35905,6 +35577,12 @@
                 <w:iCs/>
               </w:rPr>
             </w:pPr>
+            <w:r>
+              <w:rPr>
+                <w:iCs/>
+              </w:rPr>
+              <w:t>1</w:t>
+            </w:r>
           </w:p>
         </w:tc>
         <w:tc>
@@ -35931,29 +35609,1159 @@
                 <w:iCs/>
               </w:rPr>
             </w:pPr>
-            <w:r>
+          </w:p>
+        </w:tc>
+        <w:tc>
+          <w:tcPr>
+            <w:tcW w:w="549" w:type="dxa"/>
+          </w:tcPr>
+          <w:p>
+            <w:pPr>
+              <w:jc w:val="center"/>
               <w:rPr>
                 <w:iCs/>
               </w:rPr>
+            </w:pPr>
+            <w:r>
+              <w:rPr>
+                <w:iCs/>
+              </w:rPr>
               <w:t>1</w:t>
             </w:r>
-          </w:p>
-        </w:tc>
-        <w:tc>
-          <w:tcPr>
-            <w:tcW w:w="549" w:type="dxa"/>
-          </w:tcPr>
-          <w:p>
-            <w:pPr>
-              <w:jc w:val="center"/>
-              <w:rPr>
-                <w:iCs/>
-              </w:rPr>
-            </w:pPr>
           </w:p>
         </w:tc>
       </w:tr>
     </w:tbl>
+    <w:p>
+      <w:pPr>
+        <w:rPr>
+          <w:rFonts w:eastAsiaTheme="minorEastAsia"/>
+          <w:lang w:val="pl-PL"/>
+        </w:rPr>
+      </w:pPr>
+    </w:p>
+    <w:p>
+      <w:pPr>
+        <w:rPr>
+          <w:lang w:val="pl-PL"/>
+        </w:rPr>
+      </w:pPr>
+      <m:oMathPara>
+        <m:oMath>
+          <m:r>
+            <w:rPr>
+              <w:rFonts w:ascii="Cambria Math" w:hAnsi="Cambria Math"/>
+              <w:lang w:val="pl-PL"/>
+            </w:rPr>
+            <m:t xml:space="preserve">F= </m:t>
+          </m:r>
+          <m:sSup>
+            <m:sSupPr>
+              <m:ctrlPr>
+                <w:rPr>
+                  <w:rFonts w:ascii="Cambria Math" w:hAnsi="Cambria Math"/>
+                  <w:i/>
+                  <w:lang w:val="pl-PL"/>
+                </w:rPr>
+              </m:ctrlPr>
+            </m:sSupPr>
+            <m:e>
+              <m:r>
+                <w:rPr>
+                  <w:rFonts w:ascii="Cambria Math" w:hAnsi="Cambria Math"/>
+                  <w:lang w:val="pl-PL"/>
+                </w:rPr>
+                <m:t>B</m:t>
+              </m:r>
+            </m:e>
+            <m:sup>
+              <m:r>
+                <w:rPr>
+                  <w:rFonts w:ascii="Cambria Math" w:hAnsi="Cambria Math"/>
+                  <w:lang w:val="pl-PL"/>
+                </w:rPr>
+                <m:t>'</m:t>
+              </m:r>
+            </m:sup>
+          </m:sSup>
+          <m:sSup>
+            <m:sSupPr>
+              <m:ctrlPr>
+                <w:rPr>
+                  <w:rFonts w:ascii="Cambria Math" w:hAnsi="Cambria Math"/>
+                  <w:i/>
+                  <w:lang w:val="pl-PL"/>
+                </w:rPr>
+              </m:ctrlPr>
+            </m:sSupPr>
+            <m:e>
+              <m:r>
+                <w:rPr>
+                  <w:rFonts w:ascii="Cambria Math" w:hAnsi="Cambria Math"/>
+                  <w:lang w:val="pl-PL"/>
+                </w:rPr>
+                <m:t>D</m:t>
+              </m:r>
+            </m:e>
+            <m:sup>
+              <m:r>
+                <w:rPr>
+                  <w:rFonts w:ascii="Cambria Math" w:hAnsi="Cambria Math"/>
+                  <w:lang w:val="pl-PL"/>
+                </w:rPr>
+                <m:t>'</m:t>
+              </m:r>
+            </m:sup>
+          </m:sSup>
+          <m:r>
+            <w:rPr>
+              <w:rFonts w:ascii="Cambria Math" w:hAnsi="Cambria Math"/>
+              <w:lang w:val="pl-PL"/>
+            </w:rPr>
+            <m:t>+</m:t>
+          </m:r>
+          <m:sSup>
+            <m:sSupPr>
+              <m:ctrlPr>
+                <w:rPr>
+                  <w:rFonts w:ascii="Cambria Math" w:hAnsi="Cambria Math"/>
+                  <w:i/>
+                  <w:lang w:val="pl-PL"/>
+                </w:rPr>
+              </m:ctrlPr>
+            </m:sSupPr>
+            <m:e>
+              <m:r>
+                <w:rPr>
+                  <w:rFonts w:ascii="Cambria Math" w:hAnsi="Cambria Math"/>
+                  <w:lang w:val="pl-PL"/>
+                </w:rPr>
+                <m:t>A</m:t>
+              </m:r>
+            </m:e>
+            <m:sup>
+              <m:r>
+                <w:rPr>
+                  <w:rFonts w:ascii="Cambria Math" w:hAnsi="Cambria Math"/>
+                  <w:lang w:val="pl-PL"/>
+                </w:rPr>
+                <m:t>'</m:t>
+              </m:r>
+            </m:sup>
+          </m:sSup>
+          <m:r>
+            <w:rPr>
+              <w:rFonts w:ascii="Cambria Math" w:hAnsi="Cambria Math"/>
+              <w:lang w:val="pl-PL"/>
+            </w:rPr>
+            <m:t>BD+</m:t>
+          </m:r>
+          <m:sSup>
+            <m:sSupPr>
+              <m:ctrlPr>
+                <w:rPr>
+                  <w:rFonts w:ascii="Cambria Math" w:hAnsi="Cambria Math"/>
+                  <w:i/>
+                  <w:lang w:val="pl-PL"/>
+                </w:rPr>
+              </m:ctrlPr>
+            </m:sSupPr>
+            <m:e>
+              <m:r>
+                <w:rPr>
+                  <w:rFonts w:ascii="Cambria Math" w:hAnsi="Cambria Math"/>
+                  <w:lang w:val="pl-PL"/>
+                </w:rPr>
+                <m:t>A</m:t>
+              </m:r>
+            </m:e>
+            <m:sup>
+              <m:r>
+                <w:rPr>
+                  <w:rFonts w:ascii="Cambria Math" w:hAnsi="Cambria Math"/>
+                  <w:lang w:val="pl-PL"/>
+                </w:rPr>
+                <m:t>'</m:t>
+              </m:r>
+            </m:sup>
+          </m:sSup>
+          <m:r>
+            <w:rPr>
+              <w:rFonts w:ascii="Cambria Math" w:hAnsi="Cambria Math"/>
+              <w:lang w:val="pl-PL"/>
+            </w:rPr>
+            <m:t>BC+BCD</m:t>
+          </m:r>
+        </m:oMath>
+      </m:oMathPara>
+    </w:p>
+    <w:p>
+      <w:pPr>
+        <w:pStyle w:val="ListParagraph"/>
+        <w:ind w:left="360"/>
+        <w:rPr>
+          <w:lang w:val="pl-PL"/>
+        </w:rPr>
+      </w:pPr>
+    </w:p>
+    <w:p>
+      <w:pPr>
+        <w:pStyle w:val="ListParagraph"/>
+        <w:ind w:left="360"/>
+        <w:rPr>
+          <w:lang w:val="pl-PL"/>
+        </w:rPr>
+      </w:pPr>
+    </w:p>
+    <w:p>
+      <w:pPr>
+        <w:pStyle w:val="ListParagraph"/>
+        <w:ind w:left="360"/>
+        <w:rPr>
+          <w:lang w:val="pl-PL"/>
+        </w:rPr>
+      </w:pPr>
+    </w:p>
+    <w:p>
+      <w:pPr>
+        <w:pStyle w:val="ListParagraph"/>
+        <w:ind w:left="360"/>
+        <w:rPr>
+          <w:lang w:val="pl-PL"/>
+        </w:rPr>
+      </w:pPr>
+    </w:p>
+    <w:p>
+      <w:pPr>
+        <w:pStyle w:val="ListParagraph"/>
+        <w:ind w:left="360"/>
+        <w:rPr>
+          <w:lang w:val="pl-PL"/>
+        </w:rPr>
+      </w:pPr>
+    </w:p>
+    <w:p>
+      <w:pPr>
+        <w:pStyle w:val="ListParagraph"/>
+        <w:ind w:left="360"/>
+        <w:rPr>
+          <w:lang w:val="pl-PL"/>
+        </w:rPr>
+      </w:pPr>
+    </w:p>
+    <w:p>
+      <w:pPr>
+        <w:pStyle w:val="ListParagraph"/>
+        <w:numPr>
+          <w:ilvl w:val="0"/>
+          <w:numId w:val="3"/>
+        </w:numPr>
+        <w:rPr>
+          <w:lang w:val="pl-PL"/>
+        </w:rPr>
+      </w:pPr>
+      <w:r>
+        <w:rPr>
+          <w:noProof/>
+          <w:lang w:val="pl-PL"/>
+        </w:rPr>
+        <w:lastRenderedPageBreak/>
+        <mc:AlternateContent>
+          <mc:Choice Requires="wpi">
+            <w:drawing>
+              <wp:anchor distT="0" distB="0" distL="114300" distR="114300" simplePos="0" relativeHeight="251692032" behindDoc="0" locked="0" layoutInCell="1" allowOverlap="1" wp14:anchorId="4E34062B" wp14:editId="2C79D2FB">
+                <wp:simplePos x="0" y="0"/>
+                <wp:positionH relativeFrom="column">
+                  <wp:posOffset>2208206</wp:posOffset>
+                </wp:positionH>
+                <wp:positionV relativeFrom="paragraph">
+                  <wp:posOffset>181039</wp:posOffset>
+                </wp:positionV>
+                <wp:extent cx="360" cy="360"/>
+                <wp:effectExtent l="38100" t="38100" r="38100" b="38100"/>
+                <wp:wrapNone/>
+                <wp:docPr id="235993240" name="Ink 4"/>
+                <wp:cNvGraphicFramePr/>
+                <a:graphic xmlns:a="http://schemas.openxmlformats.org/drawingml/2006/main">
+                  <a:graphicData uri="http://schemas.microsoft.com/office/word/2010/wordprocessingInk">
+                    <w14:contentPart bwMode="auto" r:id="rId48">
+                      <w14:nvContentPartPr>
+                        <w14:cNvContentPartPr/>
+                      </w14:nvContentPartPr>
+                      <w14:xfrm>
+                        <a:off x="0" y="0"/>
+                        <a:ext cx="360" cy="360"/>
+                      </w14:xfrm>
+                    </w14:contentPart>
+                  </a:graphicData>
+                </a:graphic>
+              </wp:anchor>
+            </w:drawing>
+          </mc:Choice>
+          <mc:Fallback>
+            <w:pict>
+              <v:shape w14:anchorId="097B4243" id="Ink 4" o:spid="_x0000_s1026" type="#_x0000_t75" style="position:absolute;margin-left:173.35pt;margin-top:13.75pt;width:1.05pt;height:1.05pt;z-index:251692032;visibility:visible;mso-wrap-style:square;mso-wrap-distance-left:9pt;mso-wrap-distance-top:0;mso-wrap-distance-right:9pt;mso-wrap-distance-bottom:0;mso-position-horizontal:absolute;mso-position-horizontal-relative:text;mso-position-vertical:absolute;mso-position-vertical-relative:text" o:gfxdata="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">
+                <v:imagedata r:id="rId49" o:title=""/>
+              </v:shape>
+            </w:pict>
+          </mc:Fallback>
+        </mc:AlternateContent>
+      </w:r>
+      <w:r>
+        <w:rPr>
+          <w:noProof/>
+          <w:lang w:val="pl-PL"/>
+        </w:rPr>
+        <w:t xml:space="preserve"> A'B'C'D' + BC'D + A'C'D + A'BCD + ACD'</w:t>
+      </w:r>
+    </w:p>
+    <w:tbl>
+      <w:tblPr>
+        <w:tblStyle w:val="TableGrid"/>
+        <w:tblW w:w="0" w:type="auto"/>
+        <w:tblInd w:w="-5" w:type="dxa"/>
+        <w:tblLook w:val="04A0" w:firstRow="1" w:lastRow="0" w:firstColumn="1" w:lastColumn="0" w:noHBand="0" w:noVBand="1"/>
+      </w:tblPr>
+      <w:tblGrid>
+        <w:gridCol w:w="704"/>
+        <w:gridCol w:w="444"/>
+        <w:gridCol w:w="549"/>
+        <w:gridCol w:w="549"/>
+        <w:gridCol w:w="549"/>
+      </w:tblGrid>
+      <w:tr>
+        <w:trPr>
+          <w:trHeight w:val="547"/>
+        </w:trPr>
+        <w:tc>
+          <w:tcPr>
+            <w:tcW w:w="704" w:type="dxa"/>
+            <w:tcBorders>
+              <w:tl2br w:val="single" w:sz="4" w:space="0" w:color="auto"/>
+            </w:tcBorders>
+          </w:tcPr>
+          <w:p>
+            <w:pPr>
+              <w:jc w:val="right"/>
+              <w:rPr>
+                <w:b/>
+                <w:bCs/>
+                <w:iCs/>
+              </w:rPr>
+            </w:pPr>
+            <w:r>
+              <w:rPr>
+                <w:b/>
+                <w:bCs/>
+                <w:iCs/>
+              </w:rPr>
+              <w:t>CD</w:t>
+            </w:r>
+          </w:p>
+          <w:p>
+            <w:pPr>
+              <w:rPr>
+                <w:b/>
+                <w:bCs/>
+                <w:iCs/>
+              </w:rPr>
+            </w:pPr>
+            <w:r>
+              <w:rPr>
+                <w:b/>
+                <w:bCs/>
+                <w:iCs/>
+              </w:rPr>
+              <w:t>AB</w:t>
+            </w:r>
+          </w:p>
+        </w:tc>
+        <w:tc>
+          <w:tcPr>
+            <w:tcW w:w="444" w:type="dxa"/>
+          </w:tcPr>
+          <w:p>
+            <w:pPr>
+              <w:jc w:val="center"/>
+              <w:rPr>
+                <w:b/>
+                <w:bCs/>
+                <w:iCs/>
+              </w:rPr>
+            </w:pPr>
+            <w:r>
+              <w:rPr>
+                <w:b/>
+                <w:bCs/>
+                <w:iCs/>
+              </w:rPr>
+              <w:t>00</w:t>
+            </w:r>
+          </w:p>
+        </w:tc>
+        <w:tc>
+          <w:tcPr>
+            <w:tcW w:w="549" w:type="dxa"/>
+          </w:tcPr>
+          <w:p>
+            <w:pPr>
+              <w:jc w:val="center"/>
+              <w:rPr>
+                <w:b/>
+                <w:bCs/>
+                <w:iCs/>
+              </w:rPr>
+            </w:pPr>
+            <w:r>
+              <w:rPr>
+                <w:b/>
+                <w:bCs/>
+                <w:iCs/>
+              </w:rPr>
+              <w:t>01</w:t>
+            </w:r>
+          </w:p>
+        </w:tc>
+        <w:tc>
+          <w:tcPr>
+            <w:tcW w:w="549" w:type="dxa"/>
+          </w:tcPr>
+          <w:p>
+            <w:pPr>
+              <w:jc w:val="center"/>
+              <w:rPr>
+                <w:b/>
+                <w:bCs/>
+                <w:iCs/>
+              </w:rPr>
+            </w:pPr>
+            <w:r>
+              <w:rPr>
+                <w:b/>
+                <w:bCs/>
+                <w:iCs/>
+              </w:rPr>
+              <w:t>11</w:t>
+            </w:r>
+          </w:p>
+        </w:tc>
+        <w:tc>
+          <w:tcPr>
+            <w:tcW w:w="549" w:type="dxa"/>
+          </w:tcPr>
+          <w:p>
+            <w:pPr>
+              <w:jc w:val="center"/>
+              <w:rPr>
+                <w:b/>
+                <w:bCs/>
+                <w:iCs/>
+              </w:rPr>
+            </w:pPr>
+            <w:r>
+              <w:rPr>
+                <w:b/>
+                <w:bCs/>
+                <w:iCs/>
+              </w:rPr>
+              <w:t>10</w:t>
+            </w:r>
+          </w:p>
+        </w:tc>
+      </w:tr>
+      <w:tr>
+        <w:tc>
+          <w:tcPr>
+            <w:tcW w:w="704" w:type="dxa"/>
+          </w:tcPr>
+          <w:p>
+            <w:pPr>
+              <w:jc w:val="center"/>
+              <w:rPr>
+                <w:b/>
+                <w:bCs/>
+                <w:iCs/>
+              </w:rPr>
+            </w:pPr>
+            <w:r>
+              <w:rPr>
+                <w:b/>
+                <w:bCs/>
+                <w:iCs/>
+              </w:rPr>
+              <w:t>00</w:t>
+            </w:r>
+          </w:p>
+        </w:tc>
+        <w:tc>
+          <w:tcPr>
+            <w:tcW w:w="444" w:type="dxa"/>
+          </w:tcPr>
+          <w:p>
+            <w:pPr>
+              <w:jc w:val="center"/>
+              <w:rPr>
+                <w:iCs/>
+              </w:rPr>
+            </w:pPr>
+            <w:r>
+              <w:rPr>
+                <w:iCs/>
+              </w:rPr>
+              <w:t>1</w:t>
+            </w:r>
+          </w:p>
+        </w:tc>
+        <w:tc>
+          <w:tcPr>
+            <w:tcW w:w="549" w:type="dxa"/>
+          </w:tcPr>
+          <w:p>
+            <w:pPr>
+              <w:jc w:val="center"/>
+              <w:rPr>
+                <w:iCs/>
+              </w:rPr>
+            </w:pPr>
+          </w:p>
+        </w:tc>
+        <w:tc>
+          <w:tcPr>
+            <w:tcW w:w="549" w:type="dxa"/>
+          </w:tcPr>
+          <w:p>
+            <w:pPr>
+              <w:jc w:val="center"/>
+              <w:rPr>
+                <w:iCs/>
+              </w:rPr>
+            </w:pPr>
+          </w:p>
+        </w:tc>
+        <w:tc>
+          <w:tcPr>
+            <w:tcW w:w="549" w:type="dxa"/>
+          </w:tcPr>
+          <w:p>
+            <w:pPr>
+              <w:jc w:val="center"/>
+              <w:rPr>
+                <w:iCs/>
+              </w:rPr>
+            </w:pPr>
+            <w:r>
+              <w:rPr>
+                <w:iCs/>
+              </w:rPr>
+              <w:t>1</w:t>
+            </w:r>
+          </w:p>
+        </w:tc>
+      </w:tr>
+      <w:tr>
+        <w:tc>
+          <w:tcPr>
+            <w:tcW w:w="704" w:type="dxa"/>
+          </w:tcPr>
+          <w:p>
+            <w:pPr>
+              <w:jc w:val="center"/>
+              <w:rPr>
+                <w:b/>
+                <w:bCs/>
+                <w:iCs/>
+              </w:rPr>
+            </w:pPr>
+            <w:r>
+              <w:rPr>
+                <w:b/>
+                <w:bCs/>
+                <w:iCs/>
+              </w:rPr>
+              <w:t>01</w:t>
+            </w:r>
+          </w:p>
+        </w:tc>
+        <w:tc>
+          <w:tcPr>
+            <w:tcW w:w="444" w:type="dxa"/>
+          </w:tcPr>
+          <w:p>
+            <w:pPr>
+              <w:jc w:val="center"/>
+              <w:rPr>
+                <w:iCs/>
+              </w:rPr>
+            </w:pPr>
+          </w:p>
+        </w:tc>
+        <w:tc>
+          <w:tcPr>
+            <w:tcW w:w="549" w:type="dxa"/>
+          </w:tcPr>
+          <w:p>
+            <w:pPr>
+              <w:jc w:val="center"/>
+              <w:rPr>
+                <w:iCs/>
+              </w:rPr>
+            </w:pPr>
+            <w:r>
+              <w:rPr>
+                <w:iCs/>
+              </w:rPr>
+              <w:t>1</w:t>
+            </w:r>
+          </w:p>
+        </w:tc>
+        <w:tc>
+          <w:tcPr>
+            <w:tcW w:w="549" w:type="dxa"/>
+          </w:tcPr>
+          <w:p>
+            <w:pPr>
+              <w:jc w:val="center"/>
+              <w:rPr>
+                <w:iCs/>
+              </w:rPr>
+            </w:pPr>
+          </w:p>
+        </w:tc>
+        <w:tc>
+          <w:tcPr>
+            <w:tcW w:w="549" w:type="dxa"/>
+          </w:tcPr>
+          <w:p>
+            <w:pPr>
+              <w:jc w:val="center"/>
+              <w:rPr>
+                <w:iCs/>
+              </w:rPr>
+            </w:pPr>
+          </w:p>
+        </w:tc>
+      </w:tr>
+      <w:tr>
+        <w:tc>
+          <w:tcPr>
+            <w:tcW w:w="704" w:type="dxa"/>
+          </w:tcPr>
+          <w:p>
+            <w:pPr>
+              <w:jc w:val="center"/>
+              <w:rPr>
+                <w:b/>
+                <w:bCs/>
+                <w:iCs/>
+              </w:rPr>
+            </w:pPr>
+            <w:r>
+              <w:rPr>
+                <w:b/>
+                <w:bCs/>
+                <w:iCs/>
+              </w:rPr>
+              <w:t>11</w:t>
+            </w:r>
+          </w:p>
+        </w:tc>
+        <w:tc>
+          <w:tcPr>
+            <w:tcW w:w="444" w:type="dxa"/>
+          </w:tcPr>
+          <w:p>
+            <w:pPr>
+              <w:jc w:val="center"/>
+              <w:rPr>
+                <w:iCs/>
+              </w:rPr>
+            </w:pPr>
+            <w:r>
+              <w:rPr>
+                <w:iCs/>
+                <w:noProof/>
+              </w:rPr>
+              <mc:AlternateContent>
+                <mc:Choice Requires="wpi">
+                  <w:drawing>
+                    <wp:anchor distT="0" distB="0" distL="114300" distR="114300" simplePos="0" relativeHeight="251731968" behindDoc="0" locked="0" layoutInCell="1" allowOverlap="1" wp14:anchorId="42143785" wp14:editId="0BE1BA61">
+                      <wp:simplePos x="0" y="0"/>
+                      <wp:positionH relativeFrom="column">
+                        <wp:posOffset>-29210</wp:posOffset>
+                      </wp:positionH>
+                      <wp:positionV relativeFrom="paragraph">
+                        <wp:posOffset>-358775</wp:posOffset>
+                      </wp:positionV>
+                      <wp:extent cx="1383665" cy="809625"/>
+                      <wp:effectExtent l="38100" t="38100" r="26035" b="47625"/>
+                      <wp:wrapNone/>
+                      <wp:docPr id="1629433141" name="Ink 35"/>
+                      <wp:cNvGraphicFramePr/>
+                      <a:graphic xmlns:a="http://schemas.openxmlformats.org/drawingml/2006/main">
+                        <a:graphicData uri="http://schemas.microsoft.com/office/word/2010/wordprocessingInk">
+                          <w14:contentPart bwMode="auto" r:id="rId50">
+                            <w14:nvContentPartPr>
+                              <w14:cNvContentPartPr/>
+                            </w14:nvContentPartPr>
+                            <w14:xfrm>
+                              <a:off x="0" y="0"/>
+                              <a:ext cx="1383665" cy="809625"/>
+                            </w14:xfrm>
+                          </w14:contentPart>
+                        </a:graphicData>
+                      </a:graphic>
+                    </wp:anchor>
+                  </w:drawing>
+                </mc:Choice>
+                <mc:Fallback>
+                  <w:pict>
+                    <v:shape w14:anchorId="3FF6F951" id="Ink 35" o:spid="_x0000_s1026" type="#_x0000_t75" style="position:absolute;margin-left:-2.8pt;margin-top:-28.75pt;width:109.9pt;height:64.7pt;z-index:251731968;visibility:visible;mso-wrap-style:square;mso-wrap-distance-left:9pt;mso-wrap-distance-top:0;mso-wrap-distance-right:9pt;mso-wrap-distance-bottom:0;mso-position-horizontal:absolute;mso-position-horizontal-relative:text;mso-position-vertical:absolute;mso-position-vertical-relative:text" o:gfxdata="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">
+                      <v:imagedata r:id="rId51" o:title=""/>
+                    </v:shape>
+                  </w:pict>
+                </mc:Fallback>
+              </mc:AlternateContent>
+            </w:r>
+          </w:p>
+        </w:tc>
+        <w:tc>
+          <w:tcPr>
+            <w:tcW w:w="549" w:type="dxa"/>
+          </w:tcPr>
+          <w:p>
+            <w:pPr>
+              <w:jc w:val="center"/>
+              <w:rPr>
+                <w:iCs/>
+              </w:rPr>
+            </w:pPr>
+            <w:r>
+              <w:rPr>
+                <w:iCs/>
+              </w:rPr>
+              <w:t>1</w:t>
+            </w:r>
+          </w:p>
+        </w:tc>
+        <w:tc>
+          <w:tcPr>
+            <w:tcW w:w="549" w:type="dxa"/>
+          </w:tcPr>
+          <w:p>
+            <w:pPr>
+              <w:jc w:val="center"/>
+              <w:rPr>
+                <w:iCs/>
+              </w:rPr>
+            </w:pPr>
+          </w:p>
+        </w:tc>
+        <w:tc>
+          <w:tcPr>
+            <w:tcW w:w="549" w:type="dxa"/>
+          </w:tcPr>
+          <w:p>
+            <w:pPr>
+              <w:jc w:val="center"/>
+              <w:rPr>
+                <w:iCs/>
+              </w:rPr>
+            </w:pPr>
+            <w:r>
+              <w:rPr>
+                <w:iCs/>
+              </w:rPr>
+              <w:t>1</w:t>
+            </w:r>
+          </w:p>
+        </w:tc>
+      </w:tr>
+      <w:tr>
+        <w:tc>
+          <w:tcPr>
+            <w:tcW w:w="704" w:type="dxa"/>
+          </w:tcPr>
+          <w:p>
+            <w:pPr>
+              <w:jc w:val="center"/>
+              <w:rPr>
+                <w:b/>
+                <w:bCs/>
+                <w:iCs/>
+              </w:rPr>
+            </w:pPr>
+            <w:r>
+              <w:rPr>
+                <w:b/>
+                <w:bCs/>
+                <w:iCs/>
+              </w:rPr>
+              <w:t>10</w:t>
+            </w:r>
+          </w:p>
+        </w:tc>
+        <w:tc>
+          <w:tcPr>
+            <w:tcW w:w="444" w:type="dxa"/>
+          </w:tcPr>
+          <w:p>
+            <w:pPr>
+              <w:jc w:val="center"/>
+              <w:rPr>
+                <w:iCs/>
+              </w:rPr>
+            </w:pPr>
+          </w:p>
+        </w:tc>
+        <w:tc>
+          <w:tcPr>
+            <w:tcW w:w="549" w:type="dxa"/>
+          </w:tcPr>
+          <w:p>
+            <w:pPr>
+              <w:jc w:val="center"/>
+              <w:rPr>
+                <w:iCs/>
+              </w:rPr>
+            </w:pPr>
+          </w:p>
+        </w:tc>
+        <w:tc>
+          <w:tcPr>
+            <w:tcW w:w="549" w:type="dxa"/>
+          </w:tcPr>
+          <w:p>
+            <w:pPr>
+              <w:jc w:val="center"/>
+              <w:rPr>
+                <w:iCs/>
+              </w:rPr>
+            </w:pPr>
+            <w:r>
+              <w:rPr>
+                <w:iCs/>
+              </w:rPr>
+              <w:t>1</w:t>
+            </w:r>
+          </w:p>
+        </w:tc>
+        <w:tc>
+          <w:tcPr>
+            <w:tcW w:w="549" w:type="dxa"/>
+          </w:tcPr>
+          <w:p>
+            <w:pPr>
+              <w:jc w:val="center"/>
+              <w:rPr>
+                <w:iCs/>
+              </w:rPr>
+            </w:pPr>
+            <w:r>
+              <w:rPr>
+                <w:iCs/>
+              </w:rPr>
+              <w:t>1</w:t>
+            </w:r>
+          </w:p>
+        </w:tc>
+      </w:tr>
+    </w:tbl>
+    <w:p>
+      <w:pPr>
+        <w:pStyle w:val="ListParagraph"/>
+        <w:ind w:left="360"/>
+        <w:rPr>
+          <w:rFonts w:ascii="Arial" w:hAnsi="Arial" w:cs="Arial"/>
+          <w:b/>
+          <w:bCs/>
+          <w:sz w:val="20"/>
+          <w:szCs w:val="20"/>
+          <w:shd w:val="clear" w:color="auto" w:fill="FAF9F8"/>
+        </w:rPr>
+      </w:pPr>
+    </w:p>
+    <w:p>
+      <w:pPr>
+        <w:pStyle w:val="ListParagraph"/>
+        <w:ind w:left="360"/>
+        <w:rPr>
+          <w:rFonts w:ascii="Arial" w:hAnsi="Arial" w:cs="Arial"/>
+          <w:b/>
+          <w:bCs/>
+          <w:sz w:val="20"/>
+          <w:szCs w:val="20"/>
+          <w:shd w:val="clear" w:color="auto" w:fill="FAF9F8"/>
+        </w:rPr>
+      </w:pPr>
+      <w:r>
+        <w:rPr>
+          <w:rFonts w:ascii="Arial" w:hAnsi="Arial" w:cs="Arial"/>
+          <w:b/>
+          <w:bCs/>
+          <w:noProof/>
+          <w:sz w:val="20"/>
+          <w:szCs w:val="20"/>
+        </w:rPr>
+        <mc:AlternateContent>
+          <mc:Choice Requires="wpi">
+            <w:drawing>
+              <wp:anchor distT="0" distB="0" distL="114300" distR="114300" simplePos="0" relativeHeight="251732992" behindDoc="0" locked="0" layoutInCell="1" allowOverlap="1" wp14:anchorId="027D1655" wp14:editId="702FF7BF">
+                <wp:simplePos x="0" y="0"/>
+                <wp:positionH relativeFrom="column">
+                  <wp:posOffset>1771350</wp:posOffset>
+                </wp:positionH>
+                <wp:positionV relativeFrom="paragraph">
+                  <wp:posOffset>43855</wp:posOffset>
+                </wp:positionV>
+                <wp:extent cx="360" cy="1440"/>
+                <wp:effectExtent l="38100" t="38100" r="38100" b="36830"/>
+                <wp:wrapNone/>
+                <wp:docPr id="1994822109" name="Ink 36"/>
+                <wp:cNvGraphicFramePr/>
+                <a:graphic xmlns:a="http://schemas.openxmlformats.org/drawingml/2006/main">
+                  <a:graphicData uri="http://schemas.microsoft.com/office/word/2010/wordprocessingInk">
+                    <w14:contentPart bwMode="auto" r:id="rId52">
+                      <w14:nvContentPartPr>
+                        <w14:cNvContentPartPr/>
+                      </w14:nvContentPartPr>
+                      <w14:xfrm>
+                        <a:off x="0" y="0"/>
+                        <a:ext cx="360" cy="1440"/>
+                      </w14:xfrm>
+                    </w14:contentPart>
+                  </a:graphicData>
+                </a:graphic>
+              </wp:anchor>
+            </w:drawing>
+          </mc:Choice>
+          <mc:Fallback>
+            <w:pict>
+              <v:shape w14:anchorId="2D9839E5" id="Ink 36" o:spid="_x0000_s1026" type="#_x0000_t75" style="position:absolute;margin-left:139pt;margin-top:2.95pt;width:1.05pt;height:1.1pt;z-index:251732992;visibility:visible;mso-wrap-style:square;mso-wrap-distance-left:9pt;mso-wrap-distance-top:0;mso-wrap-distance-right:9pt;mso-wrap-distance-bottom:0;mso-position-horizontal:absolute;mso-position-horizontal-relative:text;mso-position-vertical:absolute;mso-position-vertical-relative:text" o:gfxdata="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">
+                <v:imagedata r:id="rId30" o:title=""/>
+              </v:shape>
+            </w:pict>
+          </mc:Fallback>
+        </mc:AlternateContent>
+      </w:r>
+      <m:oMath>
+        <m:sSup>
+          <m:sSupPr>
+            <m:ctrlPr>
+              <w:rPr>
+                <w:rFonts w:ascii="Cambria Math" w:hAnsi="Cambria Math" w:cs="Arial"/>
+                <w:i/>
+                <w:sz w:val="20"/>
+                <w:szCs w:val="20"/>
+                <w:shd w:val="clear" w:color="auto" w:fill="FAF9F8"/>
+              </w:rPr>
+            </m:ctrlPr>
+          </m:sSupPr>
+          <m:e>
+            <m:r>
+              <w:rPr>
+                <w:rFonts w:ascii="Cambria Math" w:hAnsi="Cambria Math" w:cs="Arial"/>
+                <w:sz w:val="20"/>
+                <w:szCs w:val="20"/>
+                <w:shd w:val="clear" w:color="auto" w:fill="FAF9F8"/>
+              </w:rPr>
+              <m:t>F= A</m:t>
+            </m:r>
+          </m:e>
+          <m:sup>
+            <m:r>
+              <w:rPr>
+                <w:rFonts w:ascii="Cambria Math" w:hAnsi="Cambria Math" w:cs="Arial"/>
+                <w:sz w:val="20"/>
+                <w:szCs w:val="20"/>
+                <w:shd w:val="clear" w:color="auto" w:fill="FAF9F8"/>
+              </w:rPr>
+              <m:t>'</m:t>
+            </m:r>
+          </m:sup>
+        </m:sSup>
+        <m:sSup>
+          <m:sSupPr>
+            <m:ctrlPr>
+              <w:rPr>
+                <w:rFonts w:ascii="Cambria Math" w:hAnsi="Cambria Math" w:cs="Arial"/>
+                <w:i/>
+                <w:sz w:val="20"/>
+                <w:szCs w:val="20"/>
+                <w:shd w:val="clear" w:color="auto" w:fill="FAF9F8"/>
+              </w:rPr>
+            </m:ctrlPr>
+          </m:sSupPr>
+          <m:e>
+            <m:r>
+              <w:rPr>
+                <w:rFonts w:ascii="Cambria Math" w:hAnsi="Cambria Math" w:cs="Arial"/>
+                <w:sz w:val="20"/>
+                <w:szCs w:val="20"/>
+                <w:shd w:val="clear" w:color="auto" w:fill="FAF9F8"/>
+              </w:rPr>
+              <m:t>B</m:t>
+            </m:r>
+          </m:e>
+          <m:sup>
+            <m:r>
+              <w:rPr>
+                <w:rFonts w:ascii="Cambria Math" w:hAnsi="Cambria Math" w:cs="Arial"/>
+                <w:sz w:val="20"/>
+                <w:szCs w:val="20"/>
+                <w:shd w:val="clear" w:color="auto" w:fill="FAF9F8"/>
+              </w:rPr>
+              <m:t>'</m:t>
+            </m:r>
+          </m:sup>
+        </m:sSup>
+        <m:sSup>
+          <m:sSupPr>
+            <m:ctrlPr>
+              <w:rPr>
+                <w:rFonts w:ascii="Cambria Math" w:hAnsi="Cambria Math" w:cs="Arial"/>
+                <w:i/>
+                <w:sz w:val="20"/>
+                <w:szCs w:val="20"/>
+                <w:shd w:val="clear" w:color="auto" w:fill="FAF9F8"/>
+              </w:rPr>
+            </m:ctrlPr>
+          </m:sSupPr>
+          <m:e>
+            <m:r>
+              <w:rPr>
+                <w:rFonts w:ascii="Cambria Math" w:hAnsi="Cambria Math" w:cs="Arial"/>
+                <w:sz w:val="20"/>
+                <w:szCs w:val="20"/>
+                <w:shd w:val="clear" w:color="auto" w:fill="FAF9F8"/>
+              </w:rPr>
+              <m:t>C</m:t>
+            </m:r>
+          </m:e>
+          <m:sup>
+            <m:r>
+              <w:rPr>
+                <w:rFonts w:ascii="Cambria Math" w:hAnsi="Cambria Math" w:cs="Arial"/>
+                <w:sz w:val="20"/>
+                <w:szCs w:val="20"/>
+                <w:shd w:val="clear" w:color="auto" w:fill="FAF9F8"/>
+              </w:rPr>
+              <m:t>'</m:t>
+            </m:r>
+          </m:sup>
+        </m:sSup>
+        <m:r>
+          <w:rPr>
+            <w:rFonts w:ascii="Cambria Math" w:hAnsi="Cambria Math" w:cs="Arial"/>
+            <w:sz w:val="20"/>
+            <w:szCs w:val="20"/>
+            <w:shd w:val="clear" w:color="auto" w:fill="FAF9F8"/>
+          </w:rPr>
+          <m:t>+B</m:t>
+        </m:r>
+        <m:sSup>
+          <m:sSupPr>
+            <m:ctrlPr>
+              <w:rPr>
+                <w:rFonts w:ascii="Cambria Math" w:hAnsi="Cambria Math" w:cs="Arial"/>
+                <w:i/>
+                <w:sz w:val="20"/>
+                <w:szCs w:val="20"/>
+                <w:shd w:val="clear" w:color="auto" w:fill="FAF9F8"/>
+              </w:rPr>
+            </m:ctrlPr>
+          </m:sSupPr>
+          <m:e>
+            <m:r>
+              <w:rPr>
+                <w:rFonts w:ascii="Cambria Math" w:hAnsi="Cambria Math" w:cs="Arial"/>
+                <w:sz w:val="20"/>
+                <w:szCs w:val="20"/>
+                <w:shd w:val="clear" w:color="auto" w:fill="FAF9F8"/>
+              </w:rPr>
+              <m:t>C</m:t>
+            </m:r>
+          </m:e>
+          <m:sup>
+            <m:r>
+              <w:rPr>
+                <w:rFonts w:ascii="Cambria Math" w:hAnsi="Cambria Math" w:cs="Arial"/>
+                <w:sz w:val="20"/>
+                <w:szCs w:val="20"/>
+                <w:shd w:val="clear" w:color="auto" w:fill="FAF9F8"/>
+              </w:rPr>
+              <m:t>'</m:t>
+            </m:r>
+          </m:sup>
+        </m:sSup>
+        <m:r>
+          <w:rPr>
+            <w:rFonts w:ascii="Cambria Math" w:hAnsi="Cambria Math" w:cs="Arial"/>
+            <w:sz w:val="20"/>
+            <w:szCs w:val="20"/>
+            <w:shd w:val="clear" w:color="auto" w:fill="FAF9F8"/>
+          </w:rPr>
+          <m:t>D+AC</m:t>
+        </m:r>
+        <m:sSup>
+          <m:sSupPr>
+            <m:ctrlPr>
+              <w:rPr>
+                <w:rFonts w:ascii="Cambria Math" w:hAnsi="Cambria Math" w:cs="Arial"/>
+                <w:i/>
+                <w:sz w:val="20"/>
+                <w:szCs w:val="20"/>
+                <w:shd w:val="clear" w:color="auto" w:fill="FAF9F8"/>
+              </w:rPr>
+            </m:ctrlPr>
+          </m:sSupPr>
+          <m:e>
+            <m:r>
+              <w:rPr>
+                <w:rFonts w:ascii="Cambria Math" w:hAnsi="Cambria Math" w:cs="Arial"/>
+                <w:sz w:val="20"/>
+                <w:szCs w:val="20"/>
+                <w:shd w:val="clear" w:color="auto" w:fill="FAF9F8"/>
+              </w:rPr>
+              <m:t>D</m:t>
+            </m:r>
+          </m:e>
+          <m:sup>
+            <m:r>
+              <w:rPr>
+                <w:rFonts w:ascii="Cambria Math" w:hAnsi="Cambria Math" w:cs="Arial"/>
+                <w:sz w:val="20"/>
+                <w:szCs w:val="20"/>
+                <w:shd w:val="clear" w:color="auto" w:fill="FAF9F8"/>
+              </w:rPr>
+              <m:t>'</m:t>
+            </m:r>
+          </m:sup>
+        </m:sSup>
+        <m:r>
+          <w:rPr>
+            <w:rFonts w:ascii="Cambria Math" w:hAnsi="Cambria Math" w:cs="Arial"/>
+            <w:sz w:val="20"/>
+            <w:szCs w:val="20"/>
+            <w:shd w:val="clear" w:color="auto" w:fill="FAF9F8"/>
+          </w:rPr>
+          <m:t>+AB'C</m:t>
+        </m:r>
+      </m:oMath>
+    </w:p>
+    <w:p>
+      <w:pPr>
+        <w:pStyle w:val="ListParagraph"/>
+        <w:ind w:left="360"/>
+        <w:rPr>
+          <w:rFonts w:ascii="Arial" w:hAnsi="Arial" w:cs="Arial"/>
+          <w:b/>
+          <w:bCs/>
+          <w:sz w:val="20"/>
+          <w:szCs w:val="20"/>
+          <w:shd w:val="clear" w:color="auto" w:fill="FAF9F8"/>
+        </w:rPr>
+      </w:pPr>
+    </w:p>
     <w:p>
       <w:pPr>
         <w:pStyle w:val="ListParagraph"/>
@@ -35976,7 +36784,6 @@
           <w:szCs w:val="20"/>
           <w:shd w:val="clear" w:color="auto" w:fill="FAF9F8"/>
         </w:rPr>
-        <w:lastRenderedPageBreak/>
         <w:t xml:space="preserve">Question 9: (10 marks) Find the </w:t>
       </w:r>
       <w:proofErr w:type="spellStart"/>
@@ -36003,6 +36810,20 @@
         </w:rPr>
         <w:t xml:space="preserve"> of the following Boolean expressions by first plotting each function in a map: </w:t>
       </w:r>
+    </w:p>
+    <w:p>
+      <w:pPr>
+        <w:pStyle w:val="ListParagraph"/>
+        <w:ind w:left="360"/>
+        <w:rPr>
+          <w:rFonts w:ascii="Arial" w:hAnsi="Arial" w:cs="Arial"/>
+          <w:b/>
+          <w:bCs/>
+          <w:sz w:val="20"/>
+          <w:szCs w:val="20"/>
+          <w:shd w:val="clear" w:color="auto" w:fill="FAF9F8"/>
+        </w:rPr>
+      </w:pPr>
     </w:p>
     <w:p>
       <w:pPr>
@@ -37778,7 +38599,7 @@
         <w:pStyle w:val="ListParagraph"/>
         <w:ind w:left="360"/>
         <w:rPr>
-          <w:rFonts w:ascii="Arial" w:hAnsi="Arial" w:cs="Arial"/>
+          <w:rFonts w:ascii="Arial" w:eastAsiaTheme="minorEastAsia" w:hAnsi="Arial" w:cs="Arial"/>
           <w:sz w:val="18"/>
           <w:szCs w:val="18"/>
           <w:shd w:val="clear" w:color="auto" w:fill="FAF9F8"/>
@@ -37860,6 +38681,114 @@
           </m:nary>
         </m:oMath>
       </m:oMathPara>
+    </w:p>
+    <w:p>
+      <w:pPr>
+        <w:pStyle w:val="ListParagraph"/>
+        <w:ind w:left="360"/>
+        <w:rPr>
+          <w:rFonts w:ascii="Arial" w:hAnsi="Arial" w:cs="Arial"/>
+          <w:sz w:val="18"/>
+          <w:szCs w:val="18"/>
+          <w:shd w:val="clear" w:color="auto" w:fill="FAF9F8"/>
+        </w:rPr>
+      </w:pPr>
+    </w:p>
+    <w:p>
+      <w:pPr>
+        <w:pStyle w:val="ListParagraph"/>
+        <w:ind w:left="360"/>
+        <w:rPr>
+          <w:rFonts w:ascii="Arial" w:hAnsi="Arial" w:cs="Arial"/>
+          <w:sz w:val="18"/>
+          <w:szCs w:val="18"/>
+          <w:shd w:val="clear" w:color="auto" w:fill="FAF9F8"/>
+        </w:rPr>
+      </w:pPr>
+    </w:p>
+    <w:p>
+      <w:pPr>
+        <w:pStyle w:val="ListParagraph"/>
+        <w:ind w:left="360"/>
+        <w:rPr>
+          <w:rFonts w:ascii="Arial" w:hAnsi="Arial" w:cs="Arial"/>
+          <w:sz w:val="18"/>
+          <w:szCs w:val="18"/>
+          <w:shd w:val="clear" w:color="auto" w:fill="FAF9F8"/>
+        </w:rPr>
+      </w:pPr>
+    </w:p>
+    <w:p>
+      <w:pPr>
+        <w:pStyle w:val="ListParagraph"/>
+        <w:ind w:left="360"/>
+        <w:rPr>
+          <w:rFonts w:ascii="Arial" w:hAnsi="Arial" w:cs="Arial"/>
+          <w:sz w:val="18"/>
+          <w:szCs w:val="18"/>
+          <w:shd w:val="clear" w:color="auto" w:fill="FAF9F8"/>
+        </w:rPr>
+      </w:pPr>
+    </w:p>
+    <w:p>
+      <w:pPr>
+        <w:pStyle w:val="ListParagraph"/>
+        <w:ind w:left="360"/>
+        <w:rPr>
+          <w:rFonts w:ascii="Arial" w:hAnsi="Arial" w:cs="Arial"/>
+          <w:sz w:val="18"/>
+          <w:szCs w:val="18"/>
+          <w:shd w:val="clear" w:color="auto" w:fill="FAF9F8"/>
+        </w:rPr>
+      </w:pPr>
+    </w:p>
+    <w:p>
+      <w:pPr>
+        <w:pStyle w:val="ListParagraph"/>
+        <w:ind w:left="360"/>
+        <w:rPr>
+          <w:rFonts w:ascii="Arial" w:hAnsi="Arial" w:cs="Arial"/>
+          <w:sz w:val="18"/>
+          <w:szCs w:val="18"/>
+          <w:shd w:val="clear" w:color="auto" w:fill="FAF9F8"/>
+        </w:rPr>
+      </w:pPr>
+    </w:p>
+    <w:p>
+      <w:pPr>
+        <w:pStyle w:val="ListParagraph"/>
+        <w:ind w:left="360"/>
+        <w:rPr>
+          <w:rFonts w:ascii="Arial" w:hAnsi="Arial" w:cs="Arial"/>
+          <w:sz w:val="18"/>
+          <w:szCs w:val="18"/>
+          <w:shd w:val="clear" w:color="auto" w:fill="FAF9F8"/>
+        </w:rPr>
+      </w:pPr>
+    </w:p>
+    <w:p>
+      <w:pPr>
+        <w:pStyle w:val="ListParagraph"/>
+        <w:ind w:left="360"/>
+        <w:rPr>
+          <w:rFonts w:ascii="Arial" w:hAnsi="Arial" w:cs="Arial"/>
+          <w:sz w:val="18"/>
+          <w:szCs w:val="18"/>
+          <w:shd w:val="clear" w:color="auto" w:fill="FAF9F8"/>
+        </w:rPr>
+      </w:pPr>
+    </w:p>
+    <w:p>
+      <w:pPr>
+        <w:pStyle w:val="ListParagraph"/>
+        <w:ind w:left="360"/>
+        <w:rPr>
+          <w:rFonts w:ascii="Arial" w:hAnsi="Arial" w:cs="Arial"/>
+          <w:sz w:val="18"/>
+          <w:szCs w:val="18"/>
+          <w:shd w:val="clear" w:color="auto" w:fill="FAF9F8"/>
+        </w:rPr>
+      </w:pPr>
     </w:p>
     <w:p>
       <w:pPr>
@@ -38527,7 +39456,6 @@
           <w:sz w:val="24"/>
           <w:szCs w:val="24"/>
         </w:rPr>
-        <w:lastRenderedPageBreak/>
         <w:t>Question 10</w:t>
       </w:r>
     </w:p>
@@ -38563,7 +39491,7 @@
                 <wp:cNvGraphicFramePr/>
                 <a:graphic xmlns:a="http://schemas.openxmlformats.org/drawingml/2006/main">
                   <a:graphicData uri="http://schemas.microsoft.com/office/word/2010/wordprocessingInk">
-                    <w14:contentPart bwMode="auto" r:id="rId35">
+                    <w14:contentPart bwMode="auto" r:id="rId53">
                       <w14:nvContentPartPr>
                         <w14:cNvContentPartPr/>
                       </w14:nvContentPartPr>
@@ -38599,7 +39527,7 @@
                 <o:lock v:ext="edit" aspectratio="t"/>
               </v:shapetype>
               <v:shape id="Ink 18" o:spid="_x0000_s1026" type="#_x0000_t75" style="position:absolute;margin-left:82.9pt;margin-top:136.45pt;width:46.45pt;height:23.7pt;z-index:251696128;visibility:visible;mso-wrap-style:square;mso-wrap-distance-left:9pt;mso-wrap-distance-top:0;mso-wrap-distance-right:9pt;mso-wrap-distance-bottom:0;mso-position-horizontal:absolute;mso-position-horizontal-relative:text;mso-position-vertical:absolute;mso-position-vertical-relative:text" o:gfxdata="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">
-                <v:imagedata r:id="rId36" o:title=""/>
+                <v:imagedata r:id="rId54" o:title=""/>
               </v:shape>
             </w:pict>
           </mc:Fallback>
@@ -39020,7 +39948,7 @@
                       <wp:cNvGraphicFramePr/>
                       <a:graphic xmlns:a="http://schemas.openxmlformats.org/drawingml/2006/main">
                         <a:graphicData uri="http://schemas.microsoft.com/office/word/2010/wordprocessingInk">
-                          <w14:contentPart bwMode="auto" r:id="rId37">
+                          <w14:contentPart bwMode="auto" r:id="rId55">
                             <w14:nvContentPartPr>
                               <w14:cNvContentPartPr/>
                             </w14:nvContentPartPr>
@@ -39037,7 +39965,7 @@
                 <mc:Fallback>
                   <w:pict>
                     <v:shape w14:anchorId="674FB3C8" id="Ink 17" o:spid="_x0000_s1026" type="#_x0000_t75" style="position:absolute;margin-left:28.55pt;margin-top:-.35pt;width:24.3pt;height:26.15pt;z-index:251695104;visibility:visible;mso-wrap-style:square;mso-wrap-distance-left:9pt;mso-wrap-distance-top:0;mso-wrap-distance-right:9pt;mso-wrap-distance-bottom:0;mso-position-horizontal:absolute;mso-position-horizontal-relative:text;mso-position-vertical:absolute;mso-position-vertical-relative:text" o:gfxdata="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">
-                      <v:imagedata r:id="rId38" o:title=""/>
+                      <v:imagedata r:id="rId56" o:title=""/>
                     </v:shape>
                   </w:pict>
                 </mc:Fallback>
@@ -39119,7 +40047,7 @@
                       <wp:cNvGraphicFramePr/>
                       <a:graphic xmlns:a="http://schemas.openxmlformats.org/drawingml/2006/main">
                         <a:graphicData uri="http://schemas.microsoft.com/office/word/2010/wordprocessingInk">
-                          <w14:contentPart bwMode="auto" r:id="rId39">
+                          <w14:contentPart bwMode="auto" r:id="rId57">
                             <w14:nvContentPartPr>
                               <w14:cNvContentPartPr/>
                             </w14:nvContentPartPr>
@@ -39136,7 +40064,7 @@
                 <mc:Fallback>
                   <w:pict>
                     <v:shape w14:anchorId="641019E9" id="Ink 16" o:spid="_x0000_s1026" type="#_x0000_t75" style="position:absolute;margin-left:-3.65pt;margin-top:-17pt;width:58pt;height:61pt;z-index:251694080;visibility:visible;mso-wrap-style:square;mso-wrap-distance-left:9pt;mso-wrap-distance-top:0;mso-wrap-distance-right:9pt;mso-wrap-distance-bottom:0;mso-position-horizontal:absolute;mso-position-horizontal-relative:text;mso-position-vertical:absolute;mso-position-vertical-relative:text" o:gfxdata="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">
-                      <v:imagedata r:id="rId40" o:title=""/>
+                      <v:imagedata r:id="rId58" o:title=""/>
                     </v:shape>
                   </w:pict>
                 </mc:Fallback>
@@ -41263,7 +42191,6 @@
   <w:style w:type="character" w:default="1" w:styleId="DefaultParagraphFont">
     <w:name w:val="Default Paragraph Font"/>
     <w:uiPriority w:val="1"/>
-    <w:semiHidden/>
     <w:unhideWhenUsed/>
   </w:style>
   <w:style w:type="table" w:default="1" w:styleId="TableNormal">
@@ -41439,23 +42366,50 @@
           <inkml:channelProperty channel="F" name="resolution" value="0" units="1/dev"/>
         </inkml:channelProperties>
       </inkml:inkSource>
-      <inkml:timestamp xml:id="ts0" timeString="2023-10-25T14:33:12.876"/>
+      <inkml:timestamp xml:id="ts0" timeString="2023-11-15T14:08:04.584"/>
     </inkml:context>
     <inkml:brush xml:id="br0">
       <inkml:brushProperty name="width" value="0.035" units="cm"/>
       <inkml:brushProperty name="height" value="0.035" units="cm"/>
     </inkml:brush>
   </inkml:definitions>
-  <inkml:trace contextRef="#ctx0" brushRef="#br0">0 1520 24575,'141'-3'0,"151"6"0,-287-2 0,0-1 0,0 1 0,0 0 0,0 0 0,0 0 0,0 0 0,-1 1 0,1 0 0,-1 0 0,1 0 0,-1 1 0,0-1 0,0 1 0,0 0 0,0 0 0,0 1 0,-1-1 0,1 1 0,5 8 0,-5-4 0,0 0 0,0 1 0,-1 0 0,0 0 0,0 0 0,-1 0 0,0 0 0,-1 0 0,1 17 0,-1 45 0,-2-45 0,2 0 0,0 0 0,9 40 0,-6-47-1365,-1-2-5461</inkml:trace>
-  <inkml:trace contextRef="#ctx0" brushRef="#br0" timeOffset="1586.71">73 467 24575,'11'8'0,"1"-1"0,0 0 0,1 0 0,-1-1 0,1-1 0,16 5 0,-23-8 0,29 10 0,0-2 0,74 11 0,-93-18 0,1-2 0,0 0 0,-1-1 0,1 0 0,0-2 0,0 0 0,-1-1 0,31-9 0,-42 10 0,0-1 0,1 0 0,-1 0 0,-1 0 0,1-1 0,0 0 0,-1 0 0,0 0 0,0 0 0,0-1 0,0 1 0,-1-1 0,1 0 0,-1 0 0,-1-1 0,1 1 0,-1 0 0,0-1 0,0 0 0,0 1 0,-1-1 0,1-7 0,2-15 0,-2 0 0,-1-1 0,-3-41 0,0 22 0,1-158-1365,1 178-5461</inkml:trace>
-  <inkml:trace contextRef="#ctx0" brushRef="#br0" timeOffset="3110.46">2828 58 24575,'-1'32'0,"1"2"0,1 0 0,6 40 0,-5-63 0,0 0 0,1 0 0,1 0 0,0 0 0,0 0 0,1-1 0,0 0 0,1 0 0,0 0 0,11 12 0,-4-6 0,2 0 0,-1-1 0,2-1 0,22 17 0,-29-25 0,-1-1 0,1-1 0,0 1 0,1-1 0,-1-1 0,1 0 0,0 0 0,0-1 0,0 0 0,0-1 0,12 1 0,250-3 0,-105-1 0,-141 1-682,50-7-1,-49 3-6143</inkml:trace>
-  <inkml:trace contextRef="#ctx0" brushRef="#br0" timeOffset="4744.49">2707 1954 24575,'-2'-134'0,"5"-144"0,-2 272 0,0 0 0,0 1 0,1-1 0,0 1 0,0-1 0,0 1 0,1-1 0,-1 1 0,1 0 0,0 0 0,1 1 0,-1-1 0,1 1 0,0-1 0,0 1 0,1 1 0,-1-1 0,1 0 0,0 1 0,0 0 0,7-4 0,11-3 0,0 0 0,1 2 0,39-10 0,-58 17 0,28-5 0,0 1 0,0 3 0,0 0 0,51 5 0,-11-1 0,91 11 0,5-1 0,-153-11-133,0 1 0,28 6 0,-31-5-833,8 1-5860</inkml:trace>
-  <inkml:trace contextRef="#ctx0" brushRef="#br0" timeOffset="8522.34">1078 469 24575,'-6'0'0,"1"-1"0,0 0 0,0 1 0,-1 0 0,1 0 0,0 0 0,0 1 0,-1 0 0,1 0 0,0 0 0,0 1 0,0-1 0,0 1 0,1 1 0,-1-1 0,0 0 0,1 1 0,-1 0 0,1 0 0,-6 6 0,-22 27 0,19-23 0,1 1 0,0 1 0,-16 26 0,11-12 0,11-20 0,0 2 0,1-1 0,0 1 0,-7 18 0,11-24 0,0 0 0,1 0 0,-1 0 0,1-1 0,0 1 0,0 0 0,1 0 0,0 0 0,-1 0 0,1 0 0,1-1 0,-1 1 0,1 0 0,4 8 0,-1-5 0,0 0 0,0 0 0,1-1 0,0 1 0,0-1 0,1-1 0,0 1 0,0-1 0,0 0 0,1-1 0,0 1 0,0-2 0,0 1 0,1-1 0,12 4 0,14 4 0,1-2 0,60 8 0,-18-3 0,-25-7 0,0-2 0,0-2 0,102-6 0,-44-1 0,-49 4 0,104 13 0,-88-6 0,0-3 0,83-7 0,-51 1 0,-107 1 0,0 0 0,0 0 0,0 0 0,0 0 0,0 0 0,0-1 0,-1 1 0,1-1 0,0 0 0,0 0 0,-1 0 0,1 0 0,0 0 0,-1 0 0,1-1 0,-1 0 0,0 1 0,1-1 0,-1 0 0,0 0 0,3-4 0,-3 1 0,1 0 0,-2 0 0,1 0 0,-1 0 0,1 0 0,-1 0 0,-1 0 0,1-1 0,-1 1 0,0 0 0,0-7 0,0-46 0,1 29 0,-1 0 0,-2 0 0,-7-42 0,7 64 0,0 1 0,-1 0 0,0 0 0,0 1 0,0-1 0,0 0 0,-1 1 0,0 0 0,-1 0 0,1 0 0,-1 1 0,0-1 0,0 1 0,0 0 0,0 1 0,-1-1 0,0 1 0,1 0 0,-1 0 0,0 1 0,-8-3 0,-16-4 0,0 2 0,0 0 0,-38-2 0,31 4 0,-11 0 0,-1 3 0,1 2 0,-96 12 0,16-1 0,48-9 0,0-3 0,-117-18 0,177 15-151,-1 2-1,0 1 0,1 0 0,-1 2 1,0 0-1,1 1 0,-1 1 1,-35 11-1,29-5-6674</inkml:trace>
-  <inkml:trace contextRef="#ctx0" brushRef="#br0" timeOffset="11025.04">144 970 24575,'-21'72'0,"17"-18"0,2 1 0,6 77 0,-2-128 0,-1 0 0,0 0 0,1 0 0,0 0 0,0 0 0,0 0 0,0-1 0,1 1 0,-1-1 0,1 1 0,0-1 0,0 0 0,0 0 0,1-1 0,-1 1 0,1-1 0,-1 1 0,1-1 0,0 0 0,0 0 0,6 1 0,2 3 0,0-2 0,0 0 0,1 0 0,-1-2 0,1 1 0,14 0 0,143-5 0,-100 0 0,73 5 0,-3 21 0,-120-24 0,-1 1 0,1 2 0,-1-1 0,0 2 0,32 11 0,-23-7 0,1-2 0,-1 0 0,1-2 0,0-2 0,0 0 0,0-2 0,31-3 0,15 1 0,-69 2 0,0 0 0,-1 0 0,1 0 0,0-1 0,-1 0 0,1-1 0,-1 1 0,1-1 0,-1 0 0,0 0 0,1-1 0,-1 1 0,0-1 0,-1 0 0,1-1 0,0 1 0,-1-1 0,0 0 0,7-7 0,-7 4 0,1-1 0,-1 1 0,0-1 0,-1 0 0,0 0 0,0 0 0,0-1 0,-1 1 0,-1-1 0,1 1 0,-1-1 0,-1-11 0,0 10 0,0 0 0,-1 0 0,-1 0 0,0 0 0,0 0 0,-1 0 0,0 1 0,-1-1 0,0 1 0,0 0 0,-1 0 0,0 1 0,0-1 0,-1 1 0,0 0 0,-1 1 0,0-1 0,0 1 0,-1 1 0,1-1 0,-1 1 0,-1 1 0,-13-8 0,2 2 0,-1 1 0,0 0 0,0 2 0,-1 1 0,0 0 0,-30-4 0,-136-9 0,83 9 0,-60-2 0,-198-4 0,215 11-1365,128 6-5461</inkml:trace>
+  <inkml:trace contextRef="#ctx0" brushRef="#br0">0 1 24575</inkml:trace>
 </inkml:ink>
 </file>
 
-<file path=word/ink/ink2.xml><?xml version="1.0" encoding="utf-8"?>
+<file path=word/ink/ink10.xml><?xml version="1.0" encoding="utf-8"?>
+<inkml:ink xmlns:inkml="http://www.w3.org/2003/InkML">
+  <inkml:definitions>
+    <inkml:context xml:id="ctx0">
+      <inkml:inkSource xml:id="inkSrc0">
+        <inkml:traceFormat>
+          <inkml:channel name="X" type="integer" min="-2.14748E9" max="2.14748E9" units="cm"/>
+          <inkml:channel name="Y" type="integer" min="-2.14748E9" max="2.14748E9" units="cm"/>
+          <inkml:channel name="F" type="integer" max="32767" units="dev"/>
+        </inkml:traceFormat>
+        <inkml:channelProperties>
+          <inkml:channelProperty channel="X" name="resolution" value="1000" units="1/cm"/>
+          <inkml:channelProperty channel="Y" name="resolution" value="1000" units="1/cm"/>
+          <inkml:channelProperty channel="F" name="resolution" value="0" units="1/dev"/>
+        </inkml:channelProperties>
+      </inkml:inkSource>
+      <inkml:timestamp xml:id="ts0" timeString="2023-11-15T14:15:25.650"/>
+    </inkml:context>
+    <inkml:brush xml:id="br0">
+      <inkml:brushProperty name="width" value="0.035" units="cm"/>
+      <inkml:brushProperty name="height" value="0.035" units="cm"/>
+    </inkml:brush>
+  </inkml:definitions>
+  <inkml:trace contextRef="#ctx0" brushRef="#br0">0 1603 24575,'300'-19'0,"-134"4"0,-147 15 0,-1 0 0,0 1 0,0 1 0,33 8 0,-51-10 0,70 1 0,-69 0 0,0-1 0,0 1 0,0 0 0,0-1 0,0 1 0,0 0 0,0-1 0,0 1 0,-1 0 0,1 0 0,0 0 0,-1 0 0,1 0 0,-1 0 0,1 0 0,-1 0 0,1 0 0,-1 0 0,0 0 0,1 0 0,-1 0 0,0 0 0,0 0 0,0 1 0,0-1 0,0 0 0,0 2 0,-1 40 0,0-33 0,0 45 0,0 351 0,4-384-1365,1-7-5461</inkml:trace>
+  <inkml:trace contextRef="#ctx0" brushRef="#br0" timeOffset="1699.45">3565 1536 24575,'-87'-17'0,"14"16"0,0 3 0,-145 24 0,130-22 0,70-5 0,0 1 0,0 1 0,0 1 0,-22 4 0,37-4 0,0-1 0,0 1 0,0 0 0,0 0 0,1 0 0,-1 0 0,1 1 0,-1-1 0,1 1 0,0-1 0,0 1 0,0 0 0,0 0 0,0 0 0,1 0 0,-1 0 0,1 0 0,0 1 0,0-1 0,0 0 0,0 1 0,0 5 0,-2 13 0,0 0 0,1 28 0,1-38 0,0 45 0,3 0 0,2 0 0,21 98 0,-5-76-1365,-18-63-5461</inkml:trace>
+  <inkml:trace contextRef="#ctx0" brushRef="#br0" timeOffset="3202.71">2824 1 24575,'30'51'0,"-24"-33"0,0 0 0,-1 0 0,-1 0 0,-1 0 0,-1 1 0,0-1 0,-2 1 0,-1 25 0,-6 16 0,-17 74 0,5-35 0,18-93 0,0-1 0,0 0 0,0 1 0,1-1 0,0 1 0,0-1 0,1 0 0,1 8 0,-1-12 0,-1 1 0,1-1 0,0 0 0,0 0 0,-1 1 0,1-1 0,0 0 0,0 0 0,0 0 0,0 0 0,1-1 0,-1 1 0,0 0 0,0 0 0,0-1 0,1 1 0,-1 0 0,0-1 0,1 0 0,-1 1 0,1-1 0,-1 0 0,0 1 0,1-1 0,-1 0 0,1 0 0,-1 0 0,1 0 0,-1-1 0,0 1 0,1 0 0,-1-1 0,0 1 0,1 0 0,1-2 0,326-61 0,-259 54 0,0 3 0,125 6 0,-32 19-1365,-145-19-5461</inkml:trace>
+  <inkml:trace contextRef="#ctx0" brushRef="#br0" timeOffset="6997.27">2415 583 24575,'-6'-4'0,"0"0"0,0 1 0,0 0 0,0 0 0,-1 1 0,1 0 0,-1 0 0,0 0 0,-9 0 0,-8-4 0,-42-7 0,-1 2 0,0 2 0,-79 2 0,-49-6 0,-74-24 0,241 34 0,-1 2 0,0 0 0,-53 8 0,72-6 0,1 1 0,0 0 0,0 0 0,0 1 0,1 1 0,-1 0 0,1 0 0,-1 0 0,1 1 0,1 0 0,-1 1 0,1-1 0,0 2 0,0-1 0,-10 13 0,-20 25 0,-51 49 0,-23 27 0,109-118 0,1-1 0,0 1 0,-1 0 0,1-1 0,0 1 0,0 0 0,0 0 0,0 0 0,0 0 0,0 0 0,1 0 0,-1 0 0,1 0 0,-1 0 0,1 0 0,0 1 0,0-1 0,0 0 0,0 4 0,1-5 0,0 1 0,0 0 0,0 0 0,0-1 0,0 1 0,0-1 0,0 1 0,0-1 0,1 1 0,-1-1 0,1 0 0,-1 1 0,1-1 0,-1 0 0,1 0 0,0 0 0,2 1 0,10 3 0,1-1 0,-1 0 0,1-1 0,24 2 0,-20-2 0,157 32 0,46 7 0,-151-37 0,-50-4 0,-1 0 0,1 2 0,-1 0 0,0 1 0,0 1 0,26 10 0,-26-9 0,0 0 0,1-2 0,-1 0 0,1-1 0,0-1 0,0-1 0,0-1 0,25-3 0,-21 1 0,1 1 0,-1 2 0,1 0 0,-1 2 0,32 7 0,-30-2 0,-14-2 0,0-2 0,0 0 0,1-1 0,0 0 0,-1-1 0,1 0 0,0-1 0,0-1 0,0 0 0,0-1 0,0 0 0,26-7 0,-5-2 0,65-22 0,-91 29 0,1-2 0,-1 1 0,1-1 0,-1-1 0,-1 1 0,1-2 0,10-9 0,-16 12 0,0 0 0,0 0 0,-1 0 0,1 0 0,-1-1 0,0 1 0,-1-1 0,1 1 0,-1-1 0,0 1 0,0-1 0,0 0 0,-1 0 0,1 0 0,-1 1 0,-1-7 0,0-11 0,-2-1 0,-7-26 0,3 12 0,0-19 0,-9-42 0,14 93-57,0 1 0,0 0 1,0 0-1,0 0 0,-1 0 0,1 0 0,-1 1 0,0-1 0,0 1 0,-1 0 0,1-1 1,-1 1-1,1 1 0,-1-1 0,0 1 0,0-1 0,0 1 0,0 0 0,-1 1 1,1-1-1,-1 1 0,1 0 0,-9-2 0,0 1-6769</inkml:trace>
+  <inkml:trace contextRef="#ctx0" brushRef="#br0" timeOffset="8899.57">2081 584 24575,'-18'158'0,"17"343"0,2-241 0,-1-257 0,0 1 0,0 0 0,0-1 0,0 1 0,0 0 0,1-1 0,0 1 0,0 0 0,0-1 0,0 1 0,0-1 0,1 1 0,0-1 0,-1 0 0,1 0 0,0 0 0,1 0 0,-1 0 0,5 5 0,-2-6 0,-1 1 0,1-1 0,0 0 0,0 0 0,0-1 0,0 1 0,0-1 0,1 0 0,-1-1 0,0 1 0,0-1 0,1 0 0,6-1 0,31 0 0,-24 2 0,-1-1 0,0-1 0,1-1 0,-1-1 0,22-5 0,-35 6 0,0 0 0,0 0 0,0-1 0,0 1 0,0-1 0,-1 0 0,1-1 0,-1 1 0,0-1 0,0 1 0,0-1 0,0-1 0,-1 1 0,0 0 0,0-1 0,0 0 0,0 1 0,-1-1 0,0 0 0,0-1 0,0 1 0,1-6 0,11-54 0,-3 0 0,4-112 0,-13 149 0,1-38 0,23-128 0,-21 170 0,6-19 0,-2-1 0,-2 0 0,2-81 0,-9 121 0,1-1 0,-2-1 0,1 0 0,0 0 0,-1 1 0,0-1 0,0 0 0,-3-5 0,3 9 0,0 1 0,0-1 0,0 0 0,-1 0 0,1 1 0,0-1 0,-1 1 0,0 0 0,1-1 0,-1 1 0,0 0 0,0 0 0,1 0 0,-1 0 0,0 0 0,0 0 0,0 1 0,0-1 0,0 1 0,0-1 0,0 1 0,-4-1 0,-33-4 0,13 0 0,0 2 0,-26 1 0,43 2 0,1 0 0,0 1 0,-1 0 0,1 1 0,0 0 0,0 0 0,0 1 0,0 0 0,0 0 0,-10 7 0,10-5-227,0 1-1,0 0 1,0 1-1,1 0 1,-12 13-1,11-10-6598</inkml:trace>
+  <inkml:trace contextRef="#ctx0" brushRef="#br0" timeOffset="13038.28">3512 1007 24575,'-280'2'0,"-292"-5"0,494-3 0,-105-24 0,45 6 0,36 8 0,-118-15 0,218 31 0,1 0 0,0 0 0,-1 0 0,1-1 0,-1 1 0,1 0 0,0-1 0,-1 1 0,1-1 0,0 0 0,0 1 0,-1-1 0,1 0 0,0 0 0,0 0 0,0 1 0,0-1 0,0 0 0,0-1 0,0 1 0,0 0 0,0 0 0,1 0 0,-1 0 0,-1-3 0,1 0 0,1 1 0,-1-1 0,1 1 0,0-1 0,-1 1 0,2-1 0,-1 1 0,0-1 0,1 1 0,1-5 0,2-7 0,1 0 0,0 0 0,13-23 0,-15 33 0,19-35 0,29-41 0,-45 72 0,1 0 0,0 0 0,0 1 0,1 0 0,0 0 0,0 1 0,1 0 0,0 1 0,0 0 0,15-7 0,-10 9 0,1 1 0,-1 0 0,0 2 0,1-1 0,-1 2 0,1 0 0,26 4 0,10-1 0,-16-3 0,-8-1 0,1 1 0,-1 1 0,0 2 0,0 0 0,0 2 0,0 1 0,34 13 0,-38-12 0,0 0 0,1-1 0,0-1 0,-1-1 0,40 0 0,-32-1 0,1 0 0,42 11 0,-45-8 0,1-1 0,0-2 0,0-1 0,59-3 0,-51-1 0,-1 3 0,51 5 0,23 28 0,-95-32 0,-1 2 0,1 0 0,-1 1 0,0 1 0,20 9 0,-33-13 0,0-1 0,0 1 0,0 0 0,-1-1 0,1 1 0,-1 0 0,1 0 0,-1 0 0,0 0 0,0 0 0,1 0 0,-1 1 0,-1-1 0,1 0 0,0 1 0,-1-1 0,1 0 0,-1 1 0,0-1 0,1 0 0,-1 1 0,0-1 0,-1 1 0,1-1 0,0 0 0,-1 1 0,1-1 0,-1 0 0,0 1 0,0-1 0,0 0 0,0 0 0,-1 3 0,-6 11 0,0-1 0,-1 0 0,-14 19 0,20-29 0,-41 43 0,35-39 0,0-1 0,0 2 0,1-1 0,-10 16 0,17-22-23,-1-1 0,0 1 0,0-1 0,0 0 0,-1 0 0,1 0 0,0 0 0,-1 0 0,1 0-1,-1-1 1,-3 2 0,-2 2-1065,-2 1-5738</inkml:trace>
+</inkml:ink>
+</file>
+
+<file path=word/ink/ink11.xml><?xml version="1.0" encoding="utf-8"?>
 <inkml:ink xmlns:inkml="http://www.w3.org/2003/InkML">
   <inkml:definitions>
     <inkml:context xml:id="ctx0">
@@ -41482,7 +42436,7 @@
 </inkml:ink>
 </file>
 
-<file path=word/ink/ink3.xml><?xml version="1.0" encoding="utf-8"?>
+<file path=word/ink/ink12.xml><?xml version="1.0" encoding="utf-8"?>
 <inkml:ink xmlns:inkml="http://www.w3.org/2003/InkML">
   <inkml:definitions>
     <inkml:context xml:id="ctx0">
@@ -41498,19 +42452,49 @@
           <inkml:channelProperty channel="F" name="resolution" value="0" units="1/dev"/>
         </inkml:channelProperties>
       </inkml:inkSource>
-      <inkml:timestamp xml:id="ts0" timeString="2023-11-01T13:59:32.385"/>
+      <inkml:timestamp xml:id="ts0" timeString="2023-11-15T14:17:49.505"/>
     </inkml:context>
     <inkml:brush xml:id="br0">
       <inkml:brushProperty name="width" value="0.035" units="cm"/>
       <inkml:brushProperty name="height" value="0.035" units="cm"/>
     </inkml:brush>
   </inkml:definitions>
-  <inkml:trace contextRef="#ctx0" brushRef="#br0">340 223 24575,'-4'0'0,"1"0"0,-1 1 0,1 0 0,0 0 0,-1 0 0,1 0 0,0 1 0,-1-1 0,1 1 0,0 0 0,0 0 0,1 0 0,-1 0 0,0 0 0,1 1 0,-1-1 0,1 1 0,-3 4 0,-7 9 0,1 0 0,-10 22 0,-1 0 0,1-7 0,1 2 0,2 0 0,-25 64 0,7-19 0,27-62 0,1 0 0,1 1 0,0 0 0,1 0 0,1 1 0,-3 18 0,6-21 0,-8 59 0,0 91 0,8-82 0,0-45 0,2 1 0,9 75 0,-5-97 0,2 0 0,-1 0 0,12 21 0,-9-20 0,0-1 0,8 35 0,-11-30 0,1 1 0,1-1 0,1-1 0,1 1 0,0-1 0,2-1 0,19 28 0,-21-38 0,1-2 0,1 1 0,-1-1 0,1-1 0,1 0 0,-1 0 0,1-1 0,0-1 0,14 4 0,-2 2 0,-10-6 0,1-1 0,-1 0 0,1-1 0,0 0 0,0-1 0,0-1 0,0 0 0,21-2 0,-12-1 0,0-1 0,0-1 0,0-1 0,33-11 0,-36 9 0,0-2 0,25-13 0,-40 19 0,0-1 0,-1 0 0,0 0 0,1 0 0,-2 0 0,1-1 0,0 0 0,-1 0 0,0 0 0,0 0 0,0-1 0,3-8 0,8-16 0,-2-1 0,-2 0 0,0-1 0,-2-1 0,6-46 0,-4 11 0,36-125 0,-16 78 0,-25 82 0,-2 1 0,2-41 0,3-29 0,-4 56 0,-3 0 0,-1 0 0,-3 0 0,-8-51 0,1-6 0,7 68 0,-12-62 0,10 84 0,0 0 0,0 0 0,-1 0 0,0 1 0,-1 0 0,-1 0 0,-15-20 0,2 5 0,8 10 0,-1 0 0,-1 1 0,-18-16 0,26 27 0,-1 0 0,0 0 0,0 0 0,0 1 0,-1 0 0,1 1 0,-1 0 0,0 0 0,0 0 0,0 1 0,-12-1 0,-13-2 0,0 3 0,-1 0 0,1 2 0,-1 2 0,1 1 0,0 1 0,0 2 0,-57 18 0,85-22 0,1 0 0,0 1 0,0-1 0,1 1 0,-1 0 0,1 0 0,-1 0 0,1 1 0,0-1 0,0 1 0,0 0 0,1 0 0,-1 0 0,1 0 0,0 0 0,0 0 0,1 1 0,-1-1 0,-1 9 0,-2 10 0,1 0 0,-1 42 0,4-46 0,-1 77-1365,2-75-5461</inkml:trace>
-  <inkml:trace contextRef="#ctx0" brushRef="#br0" timeOffset="2744.9">674 606 24575,'-29'0'0,"0"1"0,0 2 0,1 1 0,-1 2 0,1 0 0,0 2 0,-27 11 0,-37 9 0,70-23 0,1 1 0,0 1 0,1 1 0,-1 0 0,-27 18 0,22-10 0,6-3 0,2-1 0,-1 2 0,-22 22 0,36-31 0,1 0 0,-1 1 0,1 0 0,0 0 0,0 0 0,1 0 0,0 0 0,0 1 0,0 0 0,1-1 0,0 1 0,0 0 0,0 0 0,1 0 0,0 8 0,0-9 0,1-1 0,0 1 0,0 0 0,0 0 0,0-1 0,1 1 0,0 0 0,1-1 0,-1 1 0,1-1 0,0 1 0,0-1 0,0 0 0,1 1 0,0-1 0,0-1 0,0 1 0,1 0 0,0-1 0,0 0 0,0 0 0,0 0 0,0 0 0,1-1 0,0 1 0,0-1 0,0 0 0,7 3 0,1 1 0,0 1 0,0-2 0,1 0 0,0 0 0,0-1 0,0-1 0,0 0 0,1-1 0,0-1 0,-1 0 0,1-1 0,0-1 0,0 0 0,0-1 0,0 0 0,-1-1 0,26-8 0,24-11 0,-26 7 0,1 1 0,1 2 0,0 2 0,0 1 0,1 3 0,41-2 0,-47 9 0,-21-1 0,0 0 0,0-1 0,0 0 0,0-1 0,16-4 0,-27 5 0,0-1 0,0 0 0,0 0 0,0-1 0,0 1 0,0 0 0,-1-1 0,1 0 0,-1 1 0,1-1 0,-1 0 0,0 0 0,1-1 0,-1 1 0,0 0 0,0-1 0,-1 1 0,1-1 0,-1 0 0,1 1 0,-1-1 0,0 0 0,0 0 0,0 0 0,0 0 0,0 0 0,-1 0 0,1-5 0,0-1 0,0 0 0,0 0 0,-1-1 0,-1 1 0,1 0 0,-1 0 0,-1 0 0,-4-17 0,3 22 0,1-1 0,-1 0 0,1 1 0,-1 0 0,-1-1 0,1 1 0,-1 0 0,1 1 0,-1-1 0,0 1 0,0 0 0,-1 0 0,1 0 0,-1 0 0,1 1 0,-10-4 0,2 1 0,1-1 0,-1-1 0,1 1 0,0-2 0,1 0 0,-1 0 0,1 0 0,1-2 0,0 1 0,0-1 0,1 0 0,0-1 0,1 0 0,-11-21 0,17 28-40,-1 1 0,0 0 0,0 0 0,-1 0-1,1 0 1,-1 0 0,1 0 0,-1 0 0,0 1 0,0 0 0,0-1-1,0 1 1,0 0 0,-1 1 0,1-1 0,-1 0 0,1 1-1,-1 0 1,1 0 0,-1 0 0,0 0 0,0 1 0,1-1 0,-1 1-1,0 0 1,0 0 0,0 1 0,1-1 0,-1 1 0,0-1-1,0 1 1,1 0 0,-8 4 0,-5 1-6786</inkml:trace>
+  <inkml:trace contextRef="#ctx0" brushRef="#br0">2934 939 24575,'-17'52'0,"-37"323"0,37-244 0,-1 30 0,9-48 0,0 50 0,10-145 0,0 0 0,2-1 0,0 1 0,0-1 0,2 1 0,0-1 0,9 18 0,-6-16 0,-1-3 0,0 0 0,1-1 0,19 26 0,-24-36 0,0-1 0,1-1 0,0 1 0,0 0 0,0-1 0,0 0 0,0 0 0,1 0 0,0-1 0,-1 1 0,1-1 0,0 0 0,0 0 0,0-1 0,0 0 0,11 2 0,-5-2 0,0 0 0,-1-1 0,1 0 0,0-1 0,0 0 0,0-1 0,-1 0 0,1 0 0,0-1 0,-1-1 0,0 0 0,0 0 0,0-1 0,15-10 0,-17 9 0,-1 0 0,1-1 0,-2 0 0,1 0 0,-1-1 0,0 0 0,0 0 0,-1 0 0,0-1 0,0 1 0,-1-1 0,-1 0 0,1-1 0,-1 1 0,-1-1 0,3-15 0,1-68 0,-6 70 0,1 0 0,1 1 0,9-43 0,28-129 0,-32 143 0,2 1 0,2 1 0,31-83 0,-32 108 0,-1 0 0,-1-1 0,-1 0 0,-1 0 0,-2-1 0,0 1 0,0-31 0,-4 47 0,0 0 0,0 0 0,-1 0 0,0 1 0,-1-1 0,0 0 0,0 1 0,-1-1 0,0 1 0,0 0 0,-1 0 0,0 0 0,-1 0 0,0 1 0,0 0 0,0 0 0,-1 0 0,0 1 0,0-1 0,-1 1 0,1 1 0,-2-1 0,1 1 0,-9-5 0,0 4-97,-1 0-1,1 1 1,-1 1-1,0 0 1,0 2-1,0 0 1,0 0-1,-1 2 1,1 0-1,0 1 1,-1 1-1,1 0 0,-20 6 1,24-4-6729</inkml:trace>
+  <inkml:trace contextRef="#ctx0" brushRef="#br0" timeOffset="2244.02">2406 1396 24575,'-10'-1'0,"1"-1"0,-1 0 0,1 0 0,0-1 0,-16-7 0,-9-2 0,-22-5 0,21 6 0,-53-9 0,76 18 0,0 1 0,0 0 0,0 1 0,0 0 0,0 1 0,0 0 0,0 1 0,-17 5 0,3 3 0,0 0 0,-23 15 0,-26 10 0,55-27 0,1 0 0,0 2 0,1 0 0,0 0 0,0 2 0,1 0 0,-28 27 0,38-31 0,-1 1 0,1 0 0,1 0 0,0 0 0,0 1 0,1 0 0,0 0 0,0 0 0,1 1 0,1-1 0,0 1 0,0 0 0,1 0 0,1 0 0,0 0 0,0 14 0,1-16 0,0 15 0,0 0 0,2 1 0,5 23 0,-5-41 0,0 1 0,1 0 0,-1-1 0,1 1 0,1-1 0,0 0 0,0 0 0,0-1 0,1 1 0,0-1 0,0 0 0,0 0 0,8 6 0,10 5 0,0 0 0,2-1 0,0-2 0,0-1 0,2 0 0,-1-2 0,2-1 0,-1-2 0,1 0 0,54 7 0,14-6 0,179-4 0,-38-4 0,103-4 0,-272-4 0,-49 4 0,0 1 0,1 1 0,-1 0 0,36 4 0,-34 1 0,-1-1 0,1-2 0,0 0 0,0-1 0,26-4 0,-36 2 0,0 0 0,0-1 0,0-1 0,-1 1 0,1-2 0,-1 0 0,0 0 0,0 0 0,-1-1 0,1-1 0,10-10 0,-8 7 0,18-16 0,-2-1 0,37-43 0,-61 64 0,0 0 0,1-1 0,-2 0 0,1 1 0,-1-1 0,0-1 0,-1 1 0,0 0 0,0 0 0,0-1 0,-1 0 0,0 1 0,0-1 0,-1-8 0,-1 11 0,1-1 0,-1 1 0,0-1 0,-1 1 0,1 0 0,-1 0 0,0-1 0,0 1 0,-1 1 0,0-1 0,0 0 0,0 1 0,0-1 0,0 1 0,-1 0 0,0 0 0,0 0 0,0 1 0,-9-7 0,-23-15 0,26 17 0,0 1 0,0 0 0,0 0 0,-1 1 0,0 0 0,0 1 0,-1 0 0,0 1 0,1 0 0,-1 1 0,-1 0 0,1 1 0,-13-1 0,3 2 0,0-2 0,0 0 0,-23-7 0,22 5 0,-1 0 0,-30-1 0,-134-14 0,59 3 0,80 9-172,1-3 0,0-1 0,2-3 0,-1-2 0,-52-27 0,84 38-161,-34-15-6493</inkml:trace>
+  <inkml:trace contextRef="#ctx0" brushRef="#br0" timeOffset="4366.39">132 18 24575,'7'0'0,"291"7"0,-232-2 0,1 3 0,93 23 0,-157-31 0,0 1 0,0 0 0,0-1 0,0 1 0,0 0 0,0 1 0,0-1 0,0 0 0,0 1 0,-1 0 0,1 0 0,0 0 0,-1 0 0,0 0 0,1 0 0,-1 0 0,0 1 0,0-1 0,0 1 0,1 3 0,-1 0 0,-1 1 0,0 0 0,0 0 0,0 0 0,-1 0 0,0 0 0,-1 0 0,-1 8 0,-1 16 0,-1 0 0,-17 59 0,16-75 0,0 0 0,-1-1 0,0 0 0,-1 0 0,-1 0 0,0-1 0,-20 24 0,24-33 0,0-1 0,0 0 0,0 0 0,-1 0 0,1 0 0,-1-1 0,0 0 0,0 0 0,0 0 0,0 0 0,0-1 0,0 0 0,0 0 0,-9 1 0,-11-1 0,-47-4 0,28 1 0,-4-2 17,0-2-1,0-2 0,1-2 0,-54-19 1,-47-11-1464,120 35-5379</inkml:trace>
+  <inkml:trace contextRef="#ctx0" brushRef="#br0" timeOffset="6473.12">3694 3 24575,'-267'-2'0,"-278"5"0,524-2 0,0 1 0,-24 6 0,38-7 0,1 1 0,0-1 0,0 1 0,0 1 0,0-1 0,0 1 0,0 0 0,1 1 0,-1-1 0,1 1 0,-7 7 0,10-9 0,0 1 0,0 0 0,0 0 0,1 0 0,0 0 0,-1 1 0,1-1 0,0 0 0,1 1 0,-1-1 0,1 0 0,-1 1 0,1-1 0,0 1 0,0-1 0,0 1 0,2 2 0,14 66 0,-6-37 0,-2 53 0,-8-70 0,1 1 0,1-1 0,7 31 0,-8-47 0,0 0 0,0 0 0,0-1 0,0 1 0,0 0 0,0 0 0,0 0 0,1-1 0,-1 1 0,1-1 0,-1 1 0,1-1 0,0 1 0,0-1 0,-1 0 0,1 0 0,0 0 0,0 0 0,0 0 0,0 0 0,0-1 0,0 1 0,5 0 0,55 1 0,-38-2 0,64 6 0,98 20 0,2 1 0,299-1-1365,-470-27-5461</inkml:trace>
+  <inkml:trace contextRef="#ctx0" brushRef="#br0" timeOffset="9744.35">1172 479 24575,'-3'1'0,"0"1"0,0 0 0,0 0 0,0 0 0,0 0 0,0 0 0,1 1 0,-1-1 0,1 1 0,-4 4 0,-5 4 0,-107 91 0,74-67 0,2 1 0,2 2 0,-44 54 0,77-82 0,0 1 0,1 0 0,0 0 0,1 0 0,0 1 0,1 0 0,0 0 0,1 0 0,0 1 0,1-1 0,1 1 0,0-1 0,0 1 0,1 0 0,1-1 0,0 1 0,1 0 0,0-1 0,1 0 0,0 1 0,1-1 0,1-1 0,0 1 0,0 0 0,10 14 0,-2-1 0,-1 0 0,14 47 0,8 20 0,-23-69 0,-7-12 0,1 0 0,0 0 0,1-1 0,12 17 0,-15-24 0,-1 0 0,1 0 0,0-1 0,0 1 0,0-1 0,1 0 0,-1 0 0,0 0 0,1 0 0,0 0 0,-1-1 0,1 0 0,0 0 0,0 0 0,-1 0 0,1 0 0,0-1 0,6 1 0,10-1 0,-3 1 0,-1-1 0,0 0 0,1-1 0,24-6 0,-36 6 0,0-1 0,0 0 0,0 0 0,0 0 0,0-1 0,-1 0 0,1 0 0,-1 0 0,1 0 0,-1-1 0,0 1 0,-1-1 0,1 0 0,-1 0 0,1-1 0,-1 1 0,4-9 0,41-73 0,61-82 0,-28 40 0,-49 74 0,43-53 0,-66 92 0,0 0 0,0-1 0,-2 0 0,0 0 0,-1-1 0,-1 0 0,0 0 0,-1-1 0,-1 1 0,-1-1 0,0 1 0,-1-1 0,-1 0 0,-1 0 0,-4-23 0,4 36 0,-1 1 0,1 0 0,-1 0 0,0 0 0,0 0 0,-1 0 0,1 1 0,-1-1 0,0 1 0,0-1 0,0 1 0,0 0 0,0 0 0,-1 0 0,1 1 0,-1-1 0,0 1 0,0 0 0,0 0 0,0 0 0,0 1 0,0-1 0,-1 1 0,1 0 0,0 0 0,-6 0 0,-16-3 0,0 1 0,-1 2 0,-30 1 0,39 0 0,-88 1-1365,91-1-5461</inkml:trace>
 </inkml:ink>
 </file>
 
-<file path=word/ink/ink4.xml><?xml version="1.0" encoding="utf-8"?>
+<file path=word/ink/ink13.xml><?xml version="1.0" encoding="utf-8"?>
+<inkml:ink xmlns:inkml="http://www.w3.org/2003/InkML">
+  <inkml:definitions>
+    <inkml:context xml:id="ctx0">
+      <inkml:inkSource xml:id="inkSrc0">
+        <inkml:traceFormat>
+          <inkml:channel name="X" type="integer" min="-2.14748E9" max="2.14748E9" units="cm"/>
+          <inkml:channel name="Y" type="integer" min="-2.14748E9" max="2.14748E9" units="cm"/>
+          <inkml:channel name="F" type="integer" max="32767" units="dev"/>
+        </inkml:traceFormat>
+        <inkml:channelProperties>
+          <inkml:channelProperty channel="X" name="resolution" value="1000" units="1/cm"/>
+          <inkml:channelProperty channel="Y" name="resolution" value="1000" units="1/cm"/>
+          <inkml:channelProperty channel="F" name="resolution" value="0" units="1/dev"/>
+        </inkml:channelProperties>
+      </inkml:inkSource>
+      <inkml:timestamp xml:id="ts0" timeString="2023-11-15T14:18:04.346"/>
+    </inkml:context>
+    <inkml:brush xml:id="br0">
+      <inkml:brushProperty name="width" value="0.035" units="cm"/>
+      <inkml:brushProperty name="height" value="0.035" units="cm"/>
+    </inkml:brush>
+  </inkml:definitions>
+  <inkml:trace contextRef="#ctx0" brushRef="#br0">1 3 24575,'0'-3'0</inkml:trace>
+</inkml:ink>
+</file>
+
+<file path=word/ink/ink14.xml><?xml version="1.0" encoding="utf-8"?>
 <inkml:ink xmlns:inkml="http://www.w3.org/2003/InkML">
   <inkml:definitions>
     <inkml:context xml:id="ctx0">
@@ -41537,7 +42521,7 @@
 </inkml:ink>
 </file>
 
-<file path=word/ink/ink5.xml><?xml version="1.0" encoding="utf-8"?>
+<file path=word/ink/ink15.xml><?xml version="1.0" encoding="utf-8"?>
 <inkml:ink xmlns:inkml="http://www.w3.org/2003/InkML">
   <inkml:definitions>
     <inkml:context xml:id="ctx0">
@@ -41564,7 +42548,7 @@
 </inkml:ink>
 </file>
 
-<file path=word/ink/ink6.xml><?xml version="1.0" encoding="utf-8"?>
+<file path=word/ink/ink16.xml><?xml version="1.0" encoding="utf-8"?>
 <inkml:ink xmlns:inkml="http://www.w3.org/2003/InkML">
   <inkml:definitions>
     <inkml:context xml:id="ctx0">
@@ -41589,6 +42573,226 @@
   </inkml:definitions>
   <inkml:trace contextRef="#ctx0" brushRef="#br0">5 61 24575,'15'87'0,"-1"1"0,-8-51 0,3 52 0,5 98 0,-6-122 0,-4 0 0,-2 0 0,-9 85 0,0-61 0,5-58 0,-1 0 0,-8 41 0,4-39 0,3 0 0,-2 60 0,5-54 0,-11 64 0,4-38 0,2 2 0,3-1 0,6 67 0,-1-14 0,1-99 0,0 0 0,1 0 0,1 0 0,1-1 0,9 23 0,-13-36 0,0 0 0,0 0 0,1 0 0,-1-1 0,1 1 0,1-1 0,-1 1 0,1-1 0,-1 0 0,1 0 0,1-1 0,-1 1 0,1-1 0,0 0 0,10 7 0,-7-8 0,0 1 0,0-1 0,1-1 0,0 0 0,-1 0 0,1 0 0,0-1 0,0-1 0,18 0 0,-16 0 0,-3 0 0,-1 1 0,0-1 0,1-1 0,-1 1 0,1-1 0,-1 0 0,0-1 0,1 0 0,-1 0 0,0-1 0,0 0 0,0 0 0,-1 0 0,12-8 0,-2-1 0,1 0 0,0 2 0,0 0 0,1 1 0,21-7 0,-30 13 0,0 0 0,0-1 0,0 0 0,-1 0 0,1-1 0,-1-1 0,0 1 0,-1-1 0,1 0 0,-1-1 0,0 0 0,-1 0 0,0 0 0,0-1 0,8-14 0,-5-2 0,-2 0 0,-1 0 0,-1-1 0,0 0 0,-2 1 0,-1-41 0,3-6 0,-2 52 0,0 1 0,2-1 0,12-32 0,-9 30 0,-1 0 0,5-30 0,-2-42 0,-4-142 0,-4 66 0,5 47 0,-1 57 0,-4-1 0,-2 1 0,-15-109 0,6 116 0,-22-91 0,24 128 0,0 1 0,0 0 0,-2 1 0,-1 0 0,-16-24 0,9 14 0,13 22 0,0 0 0,0 0 0,-1 1 0,-9-11 0,12 15 0,-1 0 0,1 0 0,-1 0 0,0 0 0,1 1 0,-1-1 0,0 1 0,0 0 0,0 0 0,0 0 0,0 0 0,-1 0 0,1 1 0,0-1 0,-6 1 0,8 0 0,-233 2 0,228-1 8,1 0 0,-1 1 0,0 0 0,1 0 0,-1 0 0,1 0 0,0 1 0,0 0 0,0 0 0,0 0 0,0 0 0,1 1 0,-1 0 0,-6 8 0,6-6-157,-1 0 1,1 1-1,1 0 1,-1 0-1,1 0 1,1 1-1,-1-1 1,1 1-1,-4 14 1,5-10-6678</inkml:trace>
   <inkml:trace contextRef="#ctx0" brushRef="#br0" timeOffset="2430.93">1779 590 24575,'-177'-15'0,"-57"2"0,184 9 0,-1 3 0,-54 5 0,102-3 0,1 0 0,0 0 0,0 0 0,0 0 0,0 0 0,0 0 0,0 1 0,0-1 0,0 1 0,0-1 0,0 1 0,1 0 0,-1-1 0,1 1 0,-1 0 0,1 0 0,0 0 0,0 1 0,0-1 0,0 0 0,0 0 0,0 0 0,1 1 0,-1-1 0,1 0 0,0 1 0,-1 4 0,-1 11 0,1 1 0,0 26 0,2-34 0,-16 151 0,13-48 0,5 96 0,1-177 0,14 49 0,-12-56 0,0 0 0,-2 0 0,3 42 0,-8-63 0,1-1 0,0 0 0,1 1 0,-1-1 0,1 1 0,-1-1 0,1 0 0,1 1 0,-1-1 0,1 0 0,-1 0 0,1 0 0,0 0 0,1 0 0,-1-1 0,1 1 0,-1 0 0,1-1 0,4 3 0,-3-3 0,1 0 0,0 0 0,0-1 0,0 0 0,0 0 0,1 0 0,-1 0 0,1-1 0,-1 0 0,1 0 0,-1-1 0,1 1 0,-1-1 0,11-1 0,11-2 0,0-1 0,42-13 0,-46 11 0,1 0 0,0 2 0,0 0 0,26 1 0,353 28 0,-386-22-104,25 2 332,-34-5-590,-18-4-765,-13-3-5699</inkml:trace>
+</inkml:ink>
+</file>
+
+<file path=word/ink/ink2.xml><?xml version="1.0" encoding="utf-8"?>
+<inkml:ink xmlns:inkml="http://www.w3.org/2003/InkML">
+  <inkml:definitions>
+    <inkml:context xml:id="ctx0">
+      <inkml:inkSource xml:id="inkSrc0">
+        <inkml:traceFormat>
+          <inkml:channel name="X" type="integer" min="-2.14748E9" max="2.14748E9" units="cm"/>
+          <inkml:channel name="Y" type="integer" min="-2.14748E9" max="2.14748E9" units="cm"/>
+          <inkml:channel name="F" type="integer" max="32767" units="dev"/>
+        </inkml:traceFormat>
+        <inkml:channelProperties>
+          <inkml:channelProperty channel="X" name="resolution" value="1000" units="1/cm"/>
+          <inkml:channelProperty channel="Y" name="resolution" value="1000" units="1/cm"/>
+          <inkml:channelProperty channel="F" name="resolution" value="0" units="1/dev"/>
+        </inkml:channelProperties>
+      </inkml:inkSource>
+      <inkml:timestamp xml:id="ts0" timeString="2023-11-15T14:11:08.645"/>
+    </inkml:context>
+    <inkml:brush xml:id="br0">
+      <inkml:brushProperty name="width" value="0.035" units="cm"/>
+      <inkml:brushProperty name="height" value="0.035" units="cm"/>
+    </inkml:brush>
+  </inkml:definitions>
+  <inkml:trace contextRef="#ctx0" brushRef="#br0">1 1974 24575,'1'0'0,"0"-1"0,0 1 0,0-1 0,0 1 0,0-1 0,-1 0 0,1 1 0,0-1 0,0 0 0,-1 0 0,1 1 0,0-1 0,-1 0 0,1 0 0,-1 0 0,1 0 0,-1 0 0,1 0 0,-1 0 0,0 0 0,1 0 0,-1 0 0,0 0 0,0 0 0,0 0 0,0 0 0,0-2 0,3-35 0,-3 33 0,13-163 0,-10 146 0,-2 8 0,1 1 0,0 0 0,7-22 0,-6 29 0,-1 1 0,1 0 0,0 0 0,0 0 0,0 0 0,1 0 0,-1 1 0,1-1 0,1 1 0,-1 0 0,9-6 0,-1 1 0,1 0 0,1 0 0,-1 1 0,1 1 0,1 0 0,0 1 0,-1 1 0,2 0 0,-1 1 0,0 0 0,1 2 0,0 0 0,17-1 0,-29 4 0,0 0 0,1 0 0,-1 0 0,0 0 0,0 1 0,0 0 0,0 0 0,-1 0 0,1 0 0,0 0 0,-1 1 0,1-1 0,-1 1 0,0 0 0,0 0 0,0 1 0,-1-1 0,1 0 0,-1 1 0,4 5 0,5 12 0,-1-1 0,13 39 0,-8-19 0,10 15 0,2-1 0,61 92 0,-85-142 0,-1 0 0,1 0 0,-1 0 0,0 0 0,0 0 0,0 0 0,-1 1 0,1-1 0,-1 1 0,0-1 0,-1 1 0,1 0 0,-1-1 0,1 1 0,-2-1 0,1 7 0,-1-11-37,1 0-1,-1 0 0,1 0 1,-1 0-1,1 0 1,0 0-1,-1 0 0,1 0 1,-1-1-1,1 1 1,0 0-1,-1 0 0,1 0 1,-1 0-1,1-1 0,0 1 1,-1 0-1,1-1 1,0 1-1,0 0 0,-1 0 1,1-1-1,0 1 1,0-1-1,-1 1 0,1 0 1,0-1-1,0 1 1,0 0-1,-1-2 0,1 2-161,-7-12-6627</inkml:trace>
+  <inkml:trace contextRef="#ctx0" brushRef="#br0" timeOffset="1462.44">73 1 24575,'0'49'0,"-1"36"0,3-1 0,17 102 0,-13-145 0,-4-23 0,1 0 0,1-1 0,0 1 0,10 26 0,-12-40 0,0 0 0,0 0 0,0-1 0,1 1 0,-1 0 0,1-1 0,0 0 0,0 1 0,0-1 0,0 0 0,1-1 0,-1 1 0,1 0 0,0-1 0,0 0 0,-1 0 0,2 0 0,-1-1 0,0 1 0,0-1 0,0 0 0,1 0 0,6 1 0,36 4 0,59 4 0,-98-10 0,0 0 0,-1 0 0,1-1 0,-1 0 0,1-1 0,-1 1 0,0-1 0,1-1 0,-1 1 0,12-8 0,-17 8 0,1 0 0,-1 0 0,0 0 0,-1 0 0,1 0 0,0-1 0,-1 1 0,1-1 0,-1 1 0,0-1 0,1 0 0,-1 0 0,-1 1 0,1-1 0,0 0 0,-1 0 0,1 0 0,-1 0 0,0-3 0,-4-68 0,1 40 0,2-20 0,2 0 0,3 1 0,16-90 0,-9 104-458,15-39 0,-23 71 9,1-4-6377</inkml:trace>
+  <inkml:trace contextRef="#ctx0" brushRef="#br0" timeOffset="3451.3">265 936 24575,'-2'0'0,"1"0"0,-1 1 0,0-1 0,1 1 0,-1-1 0,1 1 0,0 0 0,-1 0 0,1 0 0,0 0 0,-1 0 0,1 0 0,0 0 0,0 0 0,0 0 0,0 0 0,0 1 0,0-1 0,0 0 0,0 1 0,0 1 0,-16 36 0,14-30 0,-41 84 0,34-75 0,0 0 0,1 1 0,1 0 0,1 1 0,0 0 0,2 0 0,0 0 0,2 1 0,-2 20 0,4-36 0,1 0 0,0 0 0,0 0 0,0 1 0,1-1 0,-1 0 0,1 0 0,0 0 0,1-1 0,-1 1 0,1 0 0,0 0 0,0-1 0,0 1 0,1-1 0,0 0 0,0 1 0,0-1 0,0-1 0,1 1 0,-1 0 0,1-1 0,0 0 0,0 0 0,0 0 0,0 0 0,10 4 0,61 31 0,2-4 0,1-3 0,1-3 0,2-4 0,0-4 0,1-3 0,1-3 0,1-5 0,95 0 0,-170-9 0,0 0 0,0 0 0,0-1 0,0 0 0,0-1 0,0 0 0,12-4 0,-15 3 0,-1 0 0,0 0 0,1-1 0,-2 1 0,1-1 0,0 0 0,-1 0 0,0-1 0,0 1 0,0-1 0,6-9 0,30-32 0,-36 43 0,0 0 0,0-1 0,-1 0 0,1 0 0,0 0 0,-1 0 0,0 0 0,0-1 0,-1 1 0,1-1 0,-1 0 0,0 0 0,0 0 0,-1 0 0,1 0 0,-1 0 0,0 0 0,0-1 0,-1 1 0,0-9 0,-5-13 0,-2 0 0,0 0 0,-2 1 0,-1 1 0,-20-37 0,22 45 0,-3-7 0,-1 1 0,-1 0 0,-1 1 0,-1 1 0,-30-34 0,40 51 0,1 1 0,-1 0 0,1 0 0,-1 1 0,0-1 0,0 1 0,0 0 0,-1 0 0,1 1 0,0-1 0,-1 1 0,1 0 0,-7 0 0,-80 3 0,34 0 0,-84-10 0,-58 0 0,-94-8 0,287 15-151,-1 0-1,1 1 0,0 0 0,-1 0 1,1 1-1,0-1 0,-1 2 1,-9 2-1,6 0-6674</inkml:trace>
+  <inkml:trace contextRef="#ctx0" brushRef="#br0" timeOffset="5193.94">1305 477 24575,'-16'-1'0,"-1"1"0,0 1 0,0 0 0,1 2 0,-1 0 0,1 0 0,-1 2 0,1 0 0,-30 14 0,31-10 0,0 0 0,0 2 0,1-1 0,1 2 0,0 0 0,0 1 0,1 0 0,-15 22 0,20-25 0,0 0 0,1 0 0,0 0 0,1 0 0,0 1 0,1 0 0,0 0 0,0 0 0,1 1 0,1-1 0,0 1 0,1 0 0,-1 21 0,4-27 0,-1 0 0,1-1 0,0 1 0,0 0 0,1-1 0,-1 1 0,1-1 0,0 0 0,1 0 0,-1 0 0,1 0 0,0 0 0,6 4 0,7 7 0,1-1 0,20 13 0,-13-13 0,1 0 0,0-2 0,1 0 0,1-2 0,-1-2 0,2 0 0,-1-2 0,1 0 0,45 2 0,28-2 0,145-11 0,-89 0 0,-40 0 0,0-5 0,-1-6 0,183-46 0,-295 60 0,1-1 0,-1 1 0,0-1 0,0 0 0,0-1 0,0 1 0,0-1 0,7-6 0,-11 8 0,0 1 0,0-1 0,-1 0 0,1 0 0,0-1 0,0 1 0,-1 0 0,1 0 0,-1 0 0,1 0 0,-1 0 0,1-1 0,-1 1 0,0 0 0,0 0 0,1-1 0,-1 1 0,0 0 0,0-1 0,0 1 0,-1 0 0,1 0 0,0-1 0,0 1 0,-1 0 0,1 0 0,0-1 0,-1 1 0,0 0 0,1 0 0,-1 0 0,0 0 0,1 0 0,-1 0 0,0 0 0,0 0 0,0 0 0,0 0 0,0 0 0,0 0 0,0 1 0,-1-2 0,-30-26 0,22 21 0,1 0 0,1-1 0,-1 0 0,1 0 0,1-1 0,-1 0 0,2-1 0,-1 1 0,1-1 0,-7-17 0,11 21 0,-1 0 0,1 1 0,-1-1 0,0 1 0,0-1 0,-1 1 0,1 0 0,-1 0 0,0 1 0,-1-1 0,1 1 0,-1 0 0,0 0 0,0 0 0,0 1 0,0-1 0,-1 1 0,1 1 0,-1-1 0,-10-2 0,-6 0 0,0 1 0,0 1 0,0 1 0,-35 1 0,27 1 0,-48-6 0,-178-62 0,178 43 0,-136-23 0,149 42-205,-109 4-1,131 3-748,21-1-5872</inkml:trace>
+  <inkml:trace contextRef="#ctx0" brushRef="#br0" timeOffset="6784.37">2895 565 24575,'-2'0'0,"0"0"0,1 1 0,-1-1 0,1 1 0,-1 0 0,1-1 0,-1 1 0,1 0 0,0 0 0,-1 0 0,1 0 0,0 0 0,0 0 0,0 0 0,0 1 0,0-1 0,0 0 0,0 1 0,0-1 0,0 1 0,0-1 0,1 1 0,-1-1 0,1 1 0,-1-1 0,1 1 0,-1-1 0,1 1 0,0 1 0,-6 52 0,6-52 0,2 485 0,-1-470 0,1-1 0,0 1 0,2-1 0,0 0 0,0 0 0,2 0 0,0-1 0,1 0 0,16 28 0,-18-36 0,0 0 0,1-1 0,-1 0 0,1 0 0,1 0 0,-1-1 0,1 1 0,0-2 0,1 1 0,-1-1 0,1 0 0,0-1 0,1 0 0,-1 0 0,1-1 0,-1 0 0,1 0 0,0-1 0,0 0 0,11 1 0,-8-3 0,0 0 0,0-1 0,0 0 0,0-1 0,-1 0 0,1-1 0,0 0 0,20-10 0,-6 0 0,-1 0 0,37-28 0,-57 37 0,-1-1 0,0 1 0,0-1 0,0 0 0,-1 0 0,0 0 0,0 0 0,0-1 0,0 1 0,-1-1 0,0 0 0,0 0 0,-1 1 0,1-1 0,-1 0 0,0-12 0,1-1 0,-2-2 0,0 1 0,-6-35 0,-28-111 0,10 62 0,21 93 0,0 0 0,-1 0 0,-1 0 0,0 1 0,0-1 0,-1 1 0,-1 1 0,-10-15 0,-5-1 0,-43-39 0,44 45-118,4 2-60,-2 0-1,0 1 1,0 1 0,-2 1 0,0 0 0,-28-12 0,33 21-6648</inkml:trace>
+</inkml:ink>
+</file>
+
+<file path=word/ink/ink3.xml><?xml version="1.0" encoding="utf-8"?>
+<inkml:ink xmlns:inkml="http://www.w3.org/2003/InkML">
+  <inkml:definitions>
+    <inkml:context xml:id="ctx0">
+      <inkml:inkSource xml:id="inkSrc0">
+        <inkml:traceFormat>
+          <inkml:channel name="X" type="integer" min="-2.14748E9" max="2.14748E9" units="cm"/>
+          <inkml:channel name="Y" type="integer" min="-2.14748E9" max="2.14748E9" units="cm"/>
+          <inkml:channel name="F" type="integer" max="32767" units="dev"/>
+        </inkml:traceFormat>
+        <inkml:channelProperties>
+          <inkml:channelProperty channel="X" name="resolution" value="1000" units="1/cm"/>
+          <inkml:channelProperty channel="Y" name="resolution" value="1000" units="1/cm"/>
+          <inkml:channelProperty channel="F" name="resolution" value="0" units="1/dev"/>
+        </inkml:channelProperties>
+      </inkml:inkSource>
+      <inkml:timestamp xml:id="ts0" timeString="2023-11-15T14:13:08.992"/>
+    </inkml:context>
+    <inkml:brush xml:id="br0">
+      <inkml:brushProperty name="width" value="0.035" units="cm"/>
+      <inkml:brushProperty name="height" value="0.035" units="cm"/>
+    </inkml:brush>
+  </inkml:definitions>
+  <inkml:trace contextRef="#ctx0" brushRef="#br0">1 1 24575,'0'0'-8191</inkml:trace>
+</inkml:ink>
+</file>
+
+<file path=word/ink/ink4.xml><?xml version="1.0" encoding="utf-8"?>
+<inkml:ink xmlns:inkml="http://www.w3.org/2003/InkML">
+  <inkml:definitions>
+    <inkml:context xml:id="ctx0">
+      <inkml:inkSource xml:id="inkSrc0">
+        <inkml:traceFormat>
+          <inkml:channel name="X" type="integer" min="-2.14748E9" max="2.14748E9" units="cm"/>
+          <inkml:channel name="Y" type="integer" min="-2.14748E9" max="2.14748E9" units="cm"/>
+          <inkml:channel name="F" type="integer" max="32767" units="dev"/>
+        </inkml:traceFormat>
+        <inkml:channelProperties>
+          <inkml:channelProperty channel="X" name="resolution" value="1000" units="1/cm"/>
+          <inkml:channelProperty channel="Y" name="resolution" value="1000" units="1/cm"/>
+          <inkml:channelProperty channel="F" name="resolution" value="0" units="1/dev"/>
+        </inkml:channelProperties>
+      </inkml:inkSource>
+      <inkml:timestamp xml:id="ts0" timeString="2023-11-15T14:09:10.323"/>
+    </inkml:context>
+    <inkml:brush xml:id="br0">
+      <inkml:brushProperty name="width" value="0.035" units="cm"/>
+      <inkml:brushProperty name="height" value="0.035" units="cm"/>
+    </inkml:brush>
+  </inkml:definitions>
+  <inkml:trace contextRef="#ctx0" brushRef="#br0">0 1 24575,'3'3'0</inkml:trace>
+</inkml:ink>
+</file>
+
+<file path=word/ink/ink5.xml><?xml version="1.0" encoding="utf-8"?>
+<inkml:ink xmlns:inkml="http://www.w3.org/2003/InkML">
+  <inkml:definitions>
+    <inkml:context xml:id="ctx0">
+      <inkml:inkSource xml:id="inkSrc0">
+        <inkml:traceFormat>
+          <inkml:channel name="X" type="integer" min="-2.14748E9" max="2.14748E9" units="cm"/>
+          <inkml:channel name="Y" type="integer" min="-2.14748E9" max="2.14748E9" units="cm"/>
+          <inkml:channel name="F" type="integer" max="32767" units="dev"/>
+        </inkml:traceFormat>
+        <inkml:channelProperties>
+          <inkml:channelProperty channel="X" name="resolution" value="1000" units="1/cm"/>
+          <inkml:channelProperty channel="Y" name="resolution" value="1000" units="1/cm"/>
+          <inkml:channelProperty channel="F" name="resolution" value="0" units="1/dev"/>
+        </inkml:channelProperties>
+      </inkml:inkSource>
+      <inkml:timestamp xml:id="ts0" timeString="2023-11-15T14:12:58.517"/>
+    </inkml:context>
+    <inkml:brush xml:id="br0">
+      <inkml:brushProperty name="width" value="0.035" units="cm"/>
+      <inkml:brushProperty name="height" value="0.035" units="cm"/>
+    </inkml:brush>
+  </inkml:definitions>
+  <inkml:trace contextRef="#ctx0" brushRef="#br0">164 0 24575,'-5'1'0,"0"0"0,0 0 0,0 1 0,1-1 0,-1 1 0,0 0 0,1 1 0,-1-1 0,1 1 0,-1 0 0,1 0 0,0 0 0,1 0 0,-1 1 0,0-1 0,-2 6 0,-10 8 0,2 2 0,-13 21 0,23-32 0,0 0 0,0 1 0,0 0 0,1 0 0,1 0 0,-1 0 0,2 0 0,-1 1 0,0 14 0,2 6 0,5 50 0,-4-74 0,1 1 0,0-1 0,0 1 0,0-1 0,1 0 0,0 0 0,0 0 0,0 0 0,1 0 0,0-1 0,0 1 0,0-1 0,1 0 0,6 5 0,6 4 0,0 0 0,38 23 0,-41-32 0,-1 0 0,1 0 0,1-1 0,-1-1 0,1 0 0,-1-1 0,18 0 0,-4 1 0,19 0 0,65-3 0,30 0 0,-125 3 0,0 0 0,-1 1 0,26 10 0,39 8 0,154-1 0,-181-16 0,0-3 0,81-6 0,-132 3 0,0 1 0,0-1 0,0 0 0,-1-1 0,1 1 0,0 0 0,-1-1 0,1 0 0,-1 1 0,1-1 0,-1 0 0,0 0 0,0-1 0,0 1 0,0 0 0,0-1 0,0 1 0,-1-1 0,1 1 0,-1-1 0,0 0 0,2-5 0,4-10 0,-2 0 0,6-29 0,-6 27 0,5-30 0,6-83 0,-14 118 0,1 1 0,0-1 0,6-16 0,-4 19 0,-2-1 0,1 0 0,-2 0 0,2-20 0,-4 16-1365,0 2-5461</inkml:trace>
+</inkml:ink>
+</file>
+
+<file path=word/ink/ink6.xml><?xml version="1.0" encoding="utf-8"?>
+<inkml:ink xmlns:inkml="http://www.w3.org/2003/InkML">
+  <inkml:definitions>
+    <inkml:context xml:id="ctx0">
+      <inkml:inkSource xml:id="inkSrc0">
+        <inkml:traceFormat>
+          <inkml:channel name="X" type="integer" min="-2.14748E9" max="2.14748E9" units="cm"/>
+          <inkml:channel name="Y" type="integer" min="-2.14748E9" max="2.14748E9" units="cm"/>
+          <inkml:channel name="F" type="integer" max="32767" units="dev"/>
+        </inkml:traceFormat>
+        <inkml:channelProperties>
+          <inkml:channelProperty channel="X" name="resolution" value="1000" units="1/cm"/>
+          <inkml:channelProperty channel="Y" name="resolution" value="1000" units="1/cm"/>
+          <inkml:channelProperty channel="F" name="resolution" value="0" units="1/dev"/>
+        </inkml:channelProperties>
+      </inkml:inkSource>
+      <inkml:timestamp xml:id="ts0" timeString="2023-11-15T14:12:45.812"/>
+    </inkml:context>
+    <inkml:brush xml:id="br0">
+      <inkml:brushProperty name="width" value="0.035" units="cm"/>
+      <inkml:brushProperty name="height" value="0.035" units="cm"/>
+    </inkml:brush>
+  </inkml:definitions>
+  <inkml:trace contextRef="#ctx0" brushRef="#br0">215 0 24575,'-1'5'0,"0"0"0,0 0 0,-1 0 0,0 0 0,0-1 0,0 1 0,0-1 0,-5 6 0,-4 11 0,-38 79 0,28-61 0,2 2 0,2 0 0,-21 74 0,23-59 0,8-34 0,2-1 0,0 1 0,-2 30 0,7-45 0,-1 0 0,2 1 0,-1-1 0,1 0 0,0 0 0,1 0 0,0 0 0,0 0 0,0-1 0,1 1 0,0 0 0,0-1 0,1 0 0,7 10 0,16 16 0,40 36 0,-46-48 0,-1 0 0,0 0 0,-2 2 0,0 1 0,15 27 0,-30-44 0,0 1 0,1-1 0,-1 1 0,1-1 0,1 0 0,-1-1 0,1 1 0,0-1 0,0 0 0,1 0 0,-1 0 0,1-1 0,0 0 0,0 0 0,1 0 0,-1-1 0,1 0 0,0 0 0,0-1 0,7 2 0,109 37 0,-99-36 0,0-1 0,0-2 0,1 0 0,-1-1 0,1-1 0,-1-2 0,35-6 0,-46 6 0,-1-2 0,1 0 0,-1 0 0,0-1 0,0 0 0,18-12 0,63-50 0,-69 48 0,18-15 0,-31 23 0,0 1 0,2 1 0,-1 0 0,1 1 0,16-8 0,129-46 0,-46 4 0,-101 53 0,0 0 0,0 0 0,-1-1 0,0-1 0,0 1 0,-1-2 0,16-14 0,-21 16 0,1 1 0,-1-1 0,-1 0 0,1 0 0,-1 0 0,0 0 0,0-1 0,-1 1 0,0-1 0,0 0 0,-1 0 0,1 0 0,-2 0 0,1-11 0,1-15 0,-1-1 0,-2 1 0,-1 0 0,-2-1 0,-1 1 0,-13-42 0,15 68 0,0 0 0,-1 0 0,1 0 0,-1 1 0,-1 0 0,1 0 0,-1 0 0,0 0 0,-1 1 0,1 0 0,-1 0 0,0 0 0,0 1 0,-7-4 0,-10-4 0,0 2 0,-44-15 0,10 5 0,9 1 0,-2 3 0,1 2 0,-59-9 0,45 12 0,13 1 0,-1 3 0,-65-1 0,74 9 0,-83 12 0,96-10-33,0-1-1,-44-2 0,32-1-1230,25 1-5562</inkml:trace>
+</inkml:ink>
+</file>
+
+<file path=word/ink/ink7.xml><?xml version="1.0" encoding="utf-8"?>
+<inkml:ink xmlns:inkml="http://www.w3.org/2003/InkML">
+  <inkml:definitions>
+    <inkml:context xml:id="ctx0">
+      <inkml:inkSource xml:id="inkSrc0">
+        <inkml:traceFormat>
+          <inkml:channel name="X" type="integer" min="-2.14748E9" max="2.14748E9" units="cm"/>
+          <inkml:channel name="Y" type="integer" min="-2.14748E9" max="2.14748E9" units="cm"/>
+          <inkml:channel name="F" type="integer" max="32767" units="dev"/>
+        </inkml:traceFormat>
+        <inkml:channelProperties>
+          <inkml:channelProperty channel="X" name="resolution" value="1000" units="1/cm"/>
+          <inkml:channelProperty channel="Y" name="resolution" value="1000" units="1/cm"/>
+          <inkml:channelProperty channel="F" name="resolution" value="0" units="1/dev"/>
+        </inkml:channelProperties>
+      </inkml:inkSource>
+      <inkml:timestamp xml:id="ts0" timeString="2023-11-15T14:13:00.798"/>
+    </inkml:context>
+    <inkml:brush xml:id="br0">
+      <inkml:brushProperty name="width" value="0.035" units="cm"/>
+      <inkml:brushProperty name="height" value="0.035" units="cm"/>
+    </inkml:brush>
+  </inkml:definitions>
+  <inkml:trace contextRef="#ctx0" brushRef="#br0">1 618 24575,'1'-1'0,"-1"1"0,1 0 0,0-1 0,0 1 0,0-1 0,-1 1 0,1-1 0,0 1 0,-1-1 0,1 0 0,0 1 0,-1-1 0,1 0 0,-1 1 0,1-1 0,-1 0 0,1 0 0,-1 0 0,0 1 0,1-1 0,-1 0 0,0 0 0,0 0 0,0 0 0,1 0 0,-1 0 0,0-1 0,3-31 0,-3 28 0,1-72 0,-2 50 0,2 1 0,0-1 0,1 1 0,2 0 0,1 0 0,16-49 0,-8 39 0,-11 27 0,1 1 0,0 0 0,0-1 0,1 1 0,0 0 0,0 1 0,1-1 0,-1 1 0,2 0 0,-1 0 0,1 0 0,0 1 0,1 0 0,-1 0 0,1 1 0,13-8 0,-6 3 0,2 2 0,-1-1 0,1 2 0,0 0 0,1 1 0,-1 1 0,1 0 0,1 2 0,-1 0 0,0 0 0,20 1 0,361-14 0,-362 17 0,-1 2 0,0 1 0,1 1 0,-1 2 0,51 18 0,-57-18 0,0-1 0,-1-1 0,2-1 0,-1-2 0,30-2 0,22 3 0,-62-2 0,0 0 0,0 2 0,0 0 0,28 9 0,-45-10 0,1 0 0,0 0 0,-1 0 0,1 0 0,-1 0 0,0 1 0,0-1 0,0 1 0,0 0 0,0-1 0,0 1 0,-1 0 0,1 0 0,-1 0 0,0 0 0,0 0 0,0 0 0,0 1 0,0-1 0,0 6 0,1 10 0,-1 0 0,-2 27 0,0-25 0,0 303-1365,1-309-5461</inkml:trace>
+</inkml:ink>
+</file>
+
+<file path=word/ink/ink8.xml><?xml version="1.0" encoding="utf-8"?>
+<inkml:ink xmlns:inkml="http://www.w3.org/2003/InkML">
+  <inkml:definitions>
+    <inkml:context xml:id="ctx0">
+      <inkml:inkSource xml:id="inkSrc0">
+        <inkml:traceFormat>
+          <inkml:channel name="X" type="integer" min="-2.14748E9" max="2.14748E9" units="cm"/>
+          <inkml:channel name="Y" type="integer" min="-2.14748E9" max="2.14748E9" units="cm"/>
+          <inkml:channel name="F" type="integer" max="32767" units="dev"/>
+        </inkml:traceFormat>
+        <inkml:channelProperties>
+          <inkml:channelProperty channel="X" name="resolution" value="1000" units="1/cm"/>
+          <inkml:channelProperty channel="Y" name="resolution" value="1000" units="1/cm"/>
+          <inkml:channelProperty channel="F" name="resolution" value="0" units="1/dev"/>
+        </inkml:channelProperties>
+      </inkml:inkSource>
+      <inkml:timestamp xml:id="ts0" timeString="2023-11-15T14:13:06.736"/>
+    </inkml:context>
+    <inkml:brush xml:id="br0">
+      <inkml:brushProperty name="width" value="0.035" units="cm"/>
+      <inkml:brushProperty name="height" value="0.035" units="cm"/>
+    </inkml:brush>
+  </inkml:definitions>
+  <inkml:trace contextRef="#ctx0" brushRef="#br0">1429 126 24575,'-7'-1'0,"0"0"0,0-1 0,0 1 0,1-2 0,-1 1 0,-8-5 0,-23-6 0,-207-36 0,176 31 0,45 11 0,-1 1 0,-45-6 0,-279 8 0,180 7 0,157-3 0,0 1 0,0 0 0,0 1 0,0 1 0,1 0 0,-1 0 0,1 2 0,0-1 0,0 1 0,0 0 0,1 1 0,-14 10 0,4 0 0,-1 1 0,2 1 0,1 1 0,-26 32 0,26-28 0,2 1 0,-16 29 0,26-43 0,1 0 0,1 1 0,-1-1 0,2 1 0,0 0 0,0 0 0,1 0 0,-2 17 0,5-24 0,-1-1 0,1 0 0,-1 1 0,1-1 0,0 0 0,0 1 0,1-1 0,-1 0 0,1 0 0,0 0 0,-1 0 0,1 0 0,0 0 0,1 0 0,-1-1 0,0 1 0,1-1 0,0 0 0,-1 0 0,1 0 0,0 0 0,0 0 0,0 0 0,0-1 0,0 0 0,1 1 0,5 0 0,12 5 0,1-2 0,0 0 0,29 2 0,-22-4 0,262 32 0,-240-33 0,-1-2 0,0-2 0,90-15 0,-82 6 0,1 2 0,119-2 0,-61 13 0,-6 2 0,118-12 0,-221 7 0,1 0 0,0 0 0,-1-1 0,1 0 0,-1-1 0,0 1 0,0-2 0,13-6 0,-17 8 0,-1-1 0,1 0 0,-1 0 0,0-1 0,0 1 0,0-1 0,-1 1 0,1-1 0,-1 0 0,1 0 0,-1 0 0,-1 0 0,1 0 0,-1 0 0,1-1 0,-1 1 0,0-1 0,0-4 0,-1 2 0,0-1 0,0 1 0,-1 0 0,0 0 0,0 0 0,-1-1 0,0 1 0,0 1 0,0-1 0,-1 0 0,0 1 0,0-1 0,-1 1 0,0 0 0,0 0 0,-1 0 0,1 1 0,-1-1 0,-8-5 0,-13-13 0,-1 1 0,-48-31 0,64 46 0,-19-12-1365,6 4-5461</inkml:trace>
+</inkml:ink>
+</file>
+
+<file path=word/ink/ink9.xml><?xml version="1.0" encoding="utf-8"?>
+<inkml:ink xmlns:inkml="http://www.w3.org/2003/InkML">
+  <inkml:definitions>
+    <inkml:context xml:id="ctx0">
+      <inkml:inkSource xml:id="inkSrc0">
+        <inkml:traceFormat>
+          <inkml:channel name="X" type="integer" min="-2.14748E9" max="2.14748E9" units="cm"/>
+          <inkml:channel name="Y" type="integer" min="-2.14748E9" max="2.14748E9" units="cm"/>
+          <inkml:channel name="F" type="integer" max="32767" units="dev"/>
+        </inkml:traceFormat>
+        <inkml:channelProperties>
+          <inkml:channelProperty channel="X" name="resolution" value="1000" units="1/cm"/>
+          <inkml:channelProperty channel="Y" name="resolution" value="1000" units="1/cm"/>
+          <inkml:channelProperty channel="F" name="resolution" value="0" units="1/dev"/>
+        </inkml:channelProperties>
+      </inkml:inkSource>
+      <inkml:timestamp xml:id="ts0" timeString="2023-11-15T14:15:21.426"/>
+    </inkml:context>
+    <inkml:brush xml:id="br0">
+      <inkml:brushProperty name="width" value="0.035" units="cm"/>
+      <inkml:brushProperty name="height" value="0.035" units="cm"/>
+    </inkml:brush>
+  </inkml:definitions>
+  <inkml:trace contextRef="#ctx0" brushRef="#br0">0 549 24575,'104'-3'0,"-49"1"0,1 2 0,65 8 0,-63 7 0,-50-11 0,0-2 0,0 1 0,0-1 0,1 0 0,-1 0 0,0-1 0,1 0 0,0-1 0,-1 0 0,1 0 0,13-3 0,-20 2 0,0 0 0,0 0 0,0-1 0,0 1 0,-1-1 0,1 0 0,0 1 0,-1-1 0,1 0 0,-1 0 0,0 0 0,1 0 0,-1 0 0,0 0 0,0 0 0,0-1 0,-1 1 0,1 0 0,0-1 0,-1 1 0,0 0 0,1-1 0,-1 1 0,0 0 0,-1-5 0,-4-69 0,3 64 0,-4-33-113,-8-69-513,-1-147 0,15 243-6200</inkml:trace>
 </inkml:ink>
 </file>
 

</xml_diff>